<commit_message>
rename LRUCacheRemoveTest to CacheRemoveTest
</commit_message>
<xml_diff>
--- a/hw3/report.docx
+++ b/hw3/report.docx
@@ -1409,15 +1409,37 @@
         </w:rPr>
         <w:t xml:space="preserve"> entries, </w:t>
       </w:r>
-      <w:r>
-        <w:rPr>
-          <w:rFonts w:cs="Times New Roman" w:hint="eastAsia"/>
-          <w:bCs/>
-          <w:color w:val="000000"/>
-          <w:sz w:val="27"/>
-          <w:szCs w:val="27"/>
-        </w:rPr>
-        <w:t xml:space="preserve">maxLen-1 entries, </w:t>
+      <w:proofErr w:type="spellStart"/>
+      <w:r>
+        <w:rPr>
+          <w:rFonts w:cs="Times New Roman" w:hint="eastAsia"/>
+          <w:bCs/>
+          <w:color w:val="000000"/>
+          <w:sz w:val="27"/>
+          <w:szCs w:val="27"/>
+        </w:rPr>
+        <w:t>fullSize</w:t>
+      </w:r>
+      <w:proofErr w:type="spellEnd"/>
+      <w:r>
+        <w:rPr>
+          <w:rFonts w:cs="Times New Roman" w:hint="eastAsia"/>
+          <w:bCs/>
+          <w:color w:val="000000"/>
+          <w:sz w:val="27"/>
+          <w:szCs w:val="27"/>
+        </w:rPr>
+        <w:t xml:space="preserve"> </w:t>
+      </w:r>
+      <w:r>
+        <w:rPr>
+          <w:rFonts w:cs="Times New Roman" w:hint="eastAsia"/>
+          <w:bCs/>
+          <w:color w:val="000000"/>
+          <w:sz w:val="27"/>
+          <w:szCs w:val="27"/>
+        </w:rPr>
+        <w:t xml:space="preserve">-1 entries, </w:t>
       </w:r>
       <w:proofErr w:type="spellStart"/>
       <w:r>
@@ -1908,6 +1930,34 @@
         <w:t>.</w:t>
       </w:r>
     </w:p>
+    <w:p>
+      <w:pPr>
+        <w:rPr>
+          <w:rFonts w:hint="eastAsia"/>
+        </w:rPr>
+      </w:pPr>
+    </w:p>
+    <w:p>
+      <w:pPr>
+        <w:rPr>
+          <w:rFonts w:hint="eastAsia"/>
+        </w:rPr>
+      </w:pPr>
+    </w:p>
+    <w:p>
+      <w:pPr>
+        <w:rPr>
+          <w:rFonts w:hint="eastAsia"/>
+        </w:rPr>
+      </w:pPr>
+    </w:p>
+    <w:p>
+      <w:pPr>
+        <w:rPr>
+          <w:rFonts w:hint="eastAsia"/>
+        </w:rPr>
+      </w:pPr>
+    </w:p>
     <w:p/>
     <w:p>
       <w:pPr>
@@ -1930,6 +1980,7 @@
           <w:sz w:val="27"/>
           <w:szCs w:val="27"/>
         </w:rPr>
+        <w:lastRenderedPageBreak/>
         <w:t>Cache.hitRate</w:t>
       </w:r>
       <w:proofErr w:type="spellEnd"/>
@@ -2028,7 +2079,6 @@
           <w:sz w:val="27"/>
           <w:szCs w:val="27"/>
         </w:rPr>
-        <w:lastRenderedPageBreak/>
         <w:t>H</w:t>
       </w:r>
       <w:r>
@@ -3631,6 +3681,7 @@
           <w:sz w:val="27"/>
           <w:szCs w:val="27"/>
         </w:rPr>
+        <w:lastRenderedPageBreak/>
         <w:t>history</w:t>
       </w:r>
       <w:proofErr w:type="gramEnd"/>

</xml_diff>

<commit_message>
rename LRUCacheHitRate to CacheHitRate
</commit_message>
<xml_diff>
--- a/hw3/report.docx
+++ b/hw3/report.docx
@@ -2014,7 +2014,39 @@
           <w:sz w:val="27"/>
           <w:szCs w:val="27"/>
         </w:rPr>
-        <w:t xml:space="preserve"> hits, misses</w:t>
+        <w:t xml:space="preserve"> </w:t>
+      </w:r>
+      <w:r>
+        <w:rPr>
+          <w:rFonts w:cs="Times New Roman" w:hint="eastAsia"/>
+          <w:bCs/>
+          <w:i/>
+          <w:color w:val="000000"/>
+          <w:sz w:val="27"/>
+          <w:szCs w:val="27"/>
+        </w:rPr>
+        <w:t>hits</w:t>
+      </w:r>
+      <w:r>
+        <w:rPr>
+          <w:rFonts w:cs="Times New Roman" w:hint="eastAsia"/>
+          <w:bCs/>
+          <w:color w:val="000000"/>
+          <w:sz w:val="27"/>
+          <w:szCs w:val="27"/>
+        </w:rPr>
+        <w:t xml:space="preserve">, </w:t>
+      </w:r>
+      <w:r>
+        <w:rPr>
+          <w:rFonts w:cs="Times New Roman" w:hint="eastAsia"/>
+          <w:bCs/>
+          <w:i/>
+          <w:color w:val="000000"/>
+          <w:sz w:val="27"/>
+          <w:szCs w:val="27"/>
+        </w:rPr>
+        <w:t>misses</w:t>
       </w:r>
     </w:p>
     <w:p>
@@ -2511,7 +2543,7 @@
         <w:pStyle w:val="a5"/>
         <w:numPr>
           <w:ilvl w:val="0"/>
-          <w:numId w:val="2"/>
+          <w:numId w:val="7"/>
         </w:numPr>
         <w:snapToGrid w:val="0"/>
         <w:ind w:firstLineChars="0"/>
@@ -2657,7 +2689,7 @@
         <w:pStyle w:val="a5"/>
         <w:numPr>
           <w:ilvl w:val="0"/>
-          <w:numId w:val="2"/>
+          <w:numId w:val="7"/>
         </w:numPr>
         <w:snapToGrid w:val="0"/>
         <w:ind w:firstLineChars="0"/>
@@ -2770,7 +2802,7 @@
         <w:pStyle w:val="a5"/>
         <w:numPr>
           <w:ilvl w:val="0"/>
-          <w:numId w:val="2"/>
+          <w:numId w:val="7"/>
         </w:numPr>
         <w:snapToGrid w:val="0"/>
         <w:ind w:firstLineChars="0"/>
@@ -2872,7 +2904,7 @@
         <w:pStyle w:val="a5"/>
         <w:numPr>
           <w:ilvl w:val="0"/>
-          <w:numId w:val="2"/>
+          <w:numId w:val="7"/>
         </w:numPr>
         <w:snapToGrid w:val="0"/>
         <w:ind w:firstLineChars="0"/>
@@ -2892,7 +2924,27 @@
           <w:sz w:val="27"/>
           <w:szCs w:val="27"/>
         </w:rPr>
-        <w:t xml:space="preserve">When hits or misses is INT_MAX, no </w:t>
+        <w:t xml:space="preserve">When hits or misses is INT_MAX, </w:t>
+      </w:r>
+      <w:r>
+        <w:rPr>
+          <w:rFonts w:cs="Times New Roman" w:hint="eastAsia"/>
+          <w:bCs/>
+          <w:color w:val="000000"/>
+          <w:sz w:val="27"/>
+          <w:szCs w:val="27"/>
+        </w:rPr>
+        <w:t xml:space="preserve">or when hits + misses causes overflow, </w:t>
+      </w:r>
+      <w:r>
+        <w:rPr>
+          <w:rFonts w:cs="Times New Roman" w:hint="eastAsia"/>
+          <w:bCs/>
+          <w:color w:val="000000"/>
+          <w:sz w:val="27"/>
+          <w:szCs w:val="27"/>
+        </w:rPr>
+        <w:t xml:space="preserve">no </w:t>
       </w:r>
       <w:proofErr w:type="spellStart"/>
       <w:r>
@@ -2922,7 +2974,7 @@
         <w:pStyle w:val="a5"/>
         <w:numPr>
           <w:ilvl w:val="0"/>
-          <w:numId w:val="2"/>
+          <w:numId w:val="7"/>
         </w:numPr>
         <w:snapToGrid w:val="0"/>
         <w:ind w:firstLineChars="0"/>
@@ -3547,6 +3599,22 @@
     <w:p>
       <w:pPr>
         <w:snapToGrid w:val="0"/>
+        <w:rPr>
+          <w:rFonts w:hint="eastAsia"/>
+        </w:rPr>
+      </w:pPr>
+    </w:p>
+    <w:p>
+      <w:pPr>
+        <w:snapToGrid w:val="0"/>
+        <w:rPr>
+          <w:rFonts w:hint="eastAsia"/>
+        </w:rPr>
+      </w:pPr>
+    </w:p>
+    <w:p>
+      <w:pPr>
+        <w:snapToGrid w:val="0"/>
       </w:pPr>
     </w:p>
     <w:p>
@@ -3563,6 +3631,7 @@
           <w:sz w:val="27"/>
           <w:szCs w:val="27"/>
         </w:rPr>
+        <w:lastRenderedPageBreak/>
         <w:t>Cache.mostPopularKey</w:t>
       </w:r>
       <w:proofErr w:type="spellEnd"/>
@@ -3681,7 +3750,6 @@
           <w:sz w:val="27"/>
           <w:szCs w:val="27"/>
         </w:rPr>
-        <w:lastRenderedPageBreak/>
         <w:t>history</w:t>
       </w:r>
       <w:proofErr w:type="gramEnd"/>
@@ -4934,6 +5002,95 @@
     </w:lvl>
   </w:abstractNum>
   <w:abstractNum w:abstractNumId="2">
+    <w:nsid w:val="32510C6B"/>
+    <w:multiLevelType w:val="hybridMultilevel"/>
+    <w:tmpl w:val="3A3C61B0"/>
+    <w:lvl w:ilvl="0" w:tplc="71507B58">
+      <w:start w:val="1"/>
+      <w:numFmt w:val="decimal"/>
+      <w:lvlText w:val="%1."/>
+      <w:lvlJc w:val="left"/>
+      <w:pPr>
+        <w:ind w:left="360" w:hanging="360"/>
+      </w:pPr>
+      <w:rPr>
+        <w:rFonts w:hint="default"/>
+      </w:rPr>
+    </w:lvl>
+    <w:lvl w:ilvl="1" w:tplc="04090019" w:tentative="1">
+      <w:start w:val="1"/>
+      <w:numFmt w:val="lowerLetter"/>
+      <w:lvlText w:val="%2)"/>
+      <w:lvlJc w:val="left"/>
+      <w:pPr>
+        <w:ind w:left="840" w:hanging="420"/>
+      </w:pPr>
+    </w:lvl>
+    <w:lvl w:ilvl="2" w:tplc="0409001B" w:tentative="1">
+      <w:start w:val="1"/>
+      <w:numFmt w:val="lowerRoman"/>
+      <w:lvlText w:val="%3."/>
+      <w:lvlJc w:val="right"/>
+      <w:pPr>
+        <w:ind w:left="1260" w:hanging="420"/>
+      </w:pPr>
+    </w:lvl>
+    <w:lvl w:ilvl="3" w:tplc="0409000F" w:tentative="1">
+      <w:start w:val="1"/>
+      <w:numFmt w:val="decimal"/>
+      <w:lvlText w:val="%4."/>
+      <w:lvlJc w:val="left"/>
+      <w:pPr>
+        <w:ind w:left="1680" w:hanging="420"/>
+      </w:pPr>
+    </w:lvl>
+    <w:lvl w:ilvl="4" w:tplc="04090019" w:tentative="1">
+      <w:start w:val="1"/>
+      <w:numFmt w:val="lowerLetter"/>
+      <w:lvlText w:val="%5)"/>
+      <w:lvlJc w:val="left"/>
+      <w:pPr>
+        <w:ind w:left="2100" w:hanging="420"/>
+      </w:pPr>
+    </w:lvl>
+    <w:lvl w:ilvl="5" w:tplc="0409001B" w:tentative="1">
+      <w:start w:val="1"/>
+      <w:numFmt w:val="lowerRoman"/>
+      <w:lvlText w:val="%6."/>
+      <w:lvlJc w:val="right"/>
+      <w:pPr>
+        <w:ind w:left="2520" w:hanging="420"/>
+      </w:pPr>
+    </w:lvl>
+    <w:lvl w:ilvl="6" w:tplc="0409000F" w:tentative="1">
+      <w:start w:val="1"/>
+      <w:numFmt w:val="decimal"/>
+      <w:lvlText w:val="%7."/>
+      <w:lvlJc w:val="left"/>
+      <w:pPr>
+        <w:ind w:left="2940" w:hanging="420"/>
+      </w:pPr>
+    </w:lvl>
+    <w:lvl w:ilvl="7" w:tplc="04090019" w:tentative="1">
+      <w:start w:val="1"/>
+      <w:numFmt w:val="lowerLetter"/>
+      <w:lvlText w:val="%8)"/>
+      <w:lvlJc w:val="left"/>
+      <w:pPr>
+        <w:ind w:left="3360" w:hanging="420"/>
+      </w:pPr>
+    </w:lvl>
+    <w:lvl w:ilvl="8" w:tplc="0409001B" w:tentative="1">
+      <w:start w:val="1"/>
+      <w:numFmt w:val="lowerRoman"/>
+      <w:lvlText w:val="%9."/>
+      <w:lvlJc w:val="right"/>
+      <w:pPr>
+        <w:ind w:left="3780" w:hanging="420"/>
+      </w:pPr>
+    </w:lvl>
+  </w:abstractNum>
+  <w:abstractNum w:abstractNumId="3">
     <w:nsid w:val="50FD4D82"/>
     <w:multiLevelType w:val="hybridMultilevel"/>
     <w:tmpl w:val="B3DC8540"/>
@@ -5024,7 +5181,7 @@
       </w:pPr>
     </w:lvl>
   </w:abstractNum>
-  <w:abstractNum w:abstractNumId="3">
+  <w:abstractNum w:abstractNumId="4">
     <w:nsid w:val="608E7139"/>
     <w:multiLevelType w:val="hybridMultilevel"/>
     <w:tmpl w:val="B3DC8540"/>
@@ -5115,7 +5272,7 @@
       </w:pPr>
     </w:lvl>
   </w:abstractNum>
-  <w:abstractNum w:abstractNumId="4">
+  <w:abstractNum w:abstractNumId="5">
     <w:nsid w:val="6C361E09"/>
     <w:multiLevelType w:val="hybridMultilevel"/>
     <w:tmpl w:val="3A3C61B0"/>
@@ -5204,7 +5361,7 @@
       </w:pPr>
     </w:lvl>
   </w:abstractNum>
-  <w:abstractNum w:abstractNumId="5">
+  <w:abstractNum w:abstractNumId="6">
     <w:nsid w:val="74CA4477"/>
     <w:multiLevelType w:val="hybridMultilevel"/>
     <w:tmpl w:val="CAEAFDEE"/>
@@ -5297,19 +5454,22 @@
     <w:abstractNumId w:val="1"/>
   </w:num>
   <w:num w:numId="2">
-    <w:abstractNumId w:val="4"/>
+    <w:abstractNumId w:val="5"/>
   </w:num>
   <w:num w:numId="3">
     <w:abstractNumId w:val="0"/>
   </w:num>
   <w:num w:numId="4">
-    <w:abstractNumId w:val="2"/>
+    <w:abstractNumId w:val="3"/>
   </w:num>
   <w:num w:numId="5">
-    <w:abstractNumId w:val="3"/>
+    <w:abstractNumId w:val="4"/>
   </w:num>
   <w:num w:numId="6">
-    <w:abstractNumId w:val="5"/>
+    <w:abstractNumId w:val="6"/>
+  </w:num>
+  <w:num w:numId="7">
+    <w:abstractNumId w:val="2"/>
   </w:num>
 </w:numbering>
 </file>

</xml_diff>

<commit_message>
rename LRUCacheGrowCaCheTest to CacheGrowCaCheTest
</commit_message>
<xml_diff>
--- a/hw3/report.docx
+++ b/hw3/report.docx
@@ -3092,6 +3092,7 @@
         <w:rPr>
           <w:rFonts w:cs="Times New Roman"/>
           <w:bCs/>
+          <w:i/>
           <w:color w:val="000000"/>
           <w:sz w:val="27"/>
           <w:szCs w:val="27"/>
@@ -3113,6 +3114,7 @@
         <w:rPr>
           <w:rFonts w:cs="Times New Roman"/>
           <w:bCs/>
+          <w:i/>
           <w:color w:val="000000"/>
           <w:sz w:val="27"/>
           <w:szCs w:val="27"/>
@@ -3214,7 +3216,7 @@
       <w:pPr>
         <w:snapToGrid w:val="0"/>
         <w:rPr>
-          <w:rFonts w:cs="Times New Roman"/>
+          <w:rFonts w:cs="Times New Roman" w:hint="eastAsia"/>
           <w:bCs/>
           <w:color w:val="000000"/>
           <w:sz w:val="27"/>
@@ -3254,6 +3256,16 @@
         </w:rPr>
         <w:t xml:space="preserve">0 entry, some entries, </w:t>
       </w:r>
+      <w:r>
+        <w:rPr>
+          <w:rFonts w:cs="Times New Roman" w:hint="eastAsia"/>
+          <w:bCs/>
+          <w:color w:val="000000"/>
+          <w:sz w:val="27"/>
+          <w:szCs w:val="27"/>
+        </w:rPr>
+        <w:t xml:space="preserve">fullSize-1 entries, </w:t>
+      </w:r>
       <w:proofErr w:type="spellStart"/>
       <w:r>
         <w:rPr>
@@ -3278,6 +3290,28 @@
       </w:r>
     </w:p>
     <w:p>
+      <w:pPr>
+        <w:snapToGrid w:val="0"/>
+        <w:rPr>
+          <w:rFonts w:cs="Times New Roman"/>
+          <w:bCs/>
+          <w:color w:val="000000"/>
+          <w:sz w:val="27"/>
+          <w:szCs w:val="27"/>
+        </w:rPr>
+      </w:pPr>
+    </w:p>
+    <w:p>
+      <w:pPr>
+        <w:snapToGrid w:val="0"/>
+        <w:rPr>
+          <w:rFonts w:cs="Times New Roman"/>
+          <w:bCs/>
+          <w:color w:val="000000"/>
+          <w:sz w:val="27"/>
+          <w:szCs w:val="27"/>
+        </w:rPr>
+      </w:pPr>
       <w:r>
         <w:rPr>
           <w:rFonts w:cs="Times New Roman"/>
@@ -3296,27 +3330,471 @@
           <w:sz w:val="27"/>
           <w:szCs w:val="27"/>
         </w:rPr>
-        <w:t xml:space="preserve">est </w:t>
-      </w:r>
-      <w:r>
-        <w:rPr>
-          <w:rFonts w:cs="Times New Roman" w:hint="eastAsia"/>
-          <w:bCs/>
-          <w:color w:val="000000"/>
-          <w:sz w:val="27"/>
-          <w:szCs w:val="27"/>
-        </w:rPr>
-        <w:tab/>
-      </w:r>
-      <w:r>
-        <w:rPr>
-          <w:rFonts w:cs="Times New Roman" w:hint="eastAsia"/>
-          <w:bCs/>
-          <w:color w:val="000000"/>
-          <w:sz w:val="27"/>
-          <w:szCs w:val="27"/>
-        </w:rPr>
-        <w:t>cases:</w:t>
+        <w:t>est cases:</w:t>
+      </w:r>
+    </w:p>
+    <w:p>
+      <w:pPr>
+        <w:snapToGrid w:val="0"/>
+        <w:rPr>
+          <w:rFonts w:cs="Times New Roman"/>
+          <w:bCs/>
+          <w:color w:val="000000"/>
+          <w:sz w:val="27"/>
+          <w:szCs w:val="27"/>
+        </w:rPr>
+      </w:pPr>
+      <w:r>
+        <w:rPr>
+          <w:rFonts w:cs="Times New Roman" w:hint="eastAsia"/>
+          <w:bCs/>
+          <w:color w:val="000000"/>
+          <w:sz w:val="27"/>
+          <w:szCs w:val="27"/>
+        </w:rPr>
+        <w:t xml:space="preserve">(1). </w:t>
+      </w:r>
+      <w:proofErr w:type="spellStart"/>
+      <w:r>
+        <w:rPr>
+          <w:rFonts w:cs="Times New Roman"/>
+          <w:bCs/>
+          <w:color w:val="000000"/>
+          <w:sz w:val="27"/>
+          <w:szCs w:val="27"/>
+        </w:rPr>
+        <w:t>initialSize</w:t>
+      </w:r>
+      <w:proofErr w:type="spellEnd"/>
+      <w:r>
+        <w:rPr>
+          <w:rFonts w:cs="Times New Roman" w:hint="eastAsia"/>
+          <w:bCs/>
+          <w:color w:val="000000"/>
+          <w:sz w:val="27"/>
+          <w:szCs w:val="27"/>
+        </w:rPr>
+        <w:t xml:space="preserve"> = -</w:t>
+      </w:r>
+      <w:r>
+        <w:rPr>
+          <w:rFonts w:cs="Times New Roman" w:hint="eastAsia"/>
+          <w:bCs/>
+          <w:color w:val="000000"/>
+          <w:sz w:val="27"/>
+          <w:szCs w:val="27"/>
+        </w:rPr>
+        <w:t>10</w:t>
+      </w:r>
+      <w:r>
+        <w:rPr>
+          <w:rFonts w:cs="Times New Roman" w:hint="eastAsia"/>
+          <w:bCs/>
+          <w:color w:val="000000"/>
+          <w:sz w:val="27"/>
+          <w:szCs w:val="27"/>
+        </w:rPr>
+        <w:t>, 0 entry.</w:t>
+      </w:r>
+    </w:p>
+    <w:p>
+      <w:pPr>
+        <w:snapToGrid w:val="0"/>
+        <w:rPr>
+          <w:rFonts w:cs="Times New Roman" w:hint="eastAsia"/>
+          <w:bCs/>
+          <w:color w:val="000000"/>
+          <w:sz w:val="27"/>
+          <w:szCs w:val="27"/>
+        </w:rPr>
+      </w:pPr>
+      <w:r>
+        <w:rPr>
+          <w:rFonts w:cs="Times New Roman" w:hint="eastAsia"/>
+          <w:bCs/>
+          <w:color w:val="000000"/>
+          <w:sz w:val="27"/>
+          <w:szCs w:val="27"/>
+        </w:rPr>
+        <w:t xml:space="preserve">(2). </w:t>
+      </w:r>
+      <w:proofErr w:type="spellStart"/>
+      <w:r>
+        <w:rPr>
+          <w:rFonts w:cs="Times New Roman"/>
+          <w:bCs/>
+          <w:color w:val="000000"/>
+          <w:sz w:val="27"/>
+          <w:szCs w:val="27"/>
+        </w:rPr>
+        <w:t>initialSize</w:t>
+      </w:r>
+      <w:proofErr w:type="spellEnd"/>
+      <w:r>
+        <w:rPr>
+          <w:rFonts w:cs="Times New Roman" w:hint="eastAsia"/>
+          <w:bCs/>
+          <w:color w:val="000000"/>
+          <w:sz w:val="27"/>
+          <w:szCs w:val="27"/>
+        </w:rPr>
+        <w:t xml:space="preserve"> = </w:t>
+      </w:r>
+      <w:r>
+        <w:rPr>
+          <w:rFonts w:cs="Times New Roman" w:hint="eastAsia"/>
+          <w:bCs/>
+          <w:color w:val="000000"/>
+          <w:sz w:val="27"/>
+          <w:szCs w:val="27"/>
+        </w:rPr>
+        <w:t>0, 0 entry.</w:t>
+      </w:r>
+    </w:p>
+    <w:p>
+      <w:pPr>
+        <w:snapToGrid w:val="0"/>
+        <w:rPr>
+          <w:rFonts w:cs="Times New Roman"/>
+          <w:bCs/>
+          <w:color w:val="000000"/>
+          <w:sz w:val="27"/>
+          <w:szCs w:val="27"/>
+        </w:rPr>
+      </w:pPr>
+      <w:r>
+        <w:rPr>
+          <w:rFonts w:cs="Times New Roman" w:hint="eastAsia"/>
+          <w:bCs/>
+          <w:color w:val="000000"/>
+          <w:sz w:val="27"/>
+          <w:szCs w:val="27"/>
+        </w:rPr>
+        <w:t>(</w:t>
+      </w:r>
+      <w:r>
+        <w:rPr>
+          <w:rFonts w:cs="Times New Roman" w:hint="eastAsia"/>
+          <w:bCs/>
+          <w:color w:val="000000"/>
+          <w:sz w:val="27"/>
+          <w:szCs w:val="27"/>
+        </w:rPr>
+        <w:t>3</w:t>
+      </w:r>
+      <w:r>
+        <w:rPr>
+          <w:rFonts w:cs="Times New Roman" w:hint="eastAsia"/>
+          <w:bCs/>
+          <w:color w:val="000000"/>
+          <w:sz w:val="27"/>
+          <w:szCs w:val="27"/>
+        </w:rPr>
+        <w:t xml:space="preserve">). </w:t>
+      </w:r>
+      <w:proofErr w:type="spellStart"/>
+      <w:r>
+        <w:rPr>
+          <w:rFonts w:cs="Times New Roman"/>
+          <w:bCs/>
+          <w:color w:val="000000"/>
+          <w:sz w:val="27"/>
+          <w:szCs w:val="27"/>
+        </w:rPr>
+        <w:t>initialSize</w:t>
+      </w:r>
+      <w:proofErr w:type="spellEnd"/>
+      <w:r>
+        <w:rPr>
+          <w:rFonts w:cs="Times New Roman" w:hint="eastAsia"/>
+          <w:bCs/>
+          <w:color w:val="000000"/>
+          <w:sz w:val="27"/>
+          <w:szCs w:val="27"/>
+        </w:rPr>
+        <w:t xml:space="preserve"> = </w:t>
+      </w:r>
+      <w:r>
+        <w:rPr>
+          <w:rFonts w:cs="Times New Roman" w:hint="eastAsia"/>
+          <w:bCs/>
+          <w:color w:val="000000"/>
+          <w:sz w:val="27"/>
+          <w:szCs w:val="27"/>
+        </w:rPr>
+        <w:t>8, 1 entry.</w:t>
+      </w:r>
+    </w:p>
+    <w:p>
+      <w:pPr>
+        <w:snapToGrid w:val="0"/>
+        <w:rPr>
+          <w:rFonts w:cs="Times New Roman"/>
+          <w:bCs/>
+          <w:color w:val="000000"/>
+          <w:sz w:val="27"/>
+          <w:szCs w:val="27"/>
+        </w:rPr>
+      </w:pPr>
+      <w:r>
+        <w:rPr>
+          <w:rFonts w:cs="Times New Roman" w:hint="eastAsia"/>
+          <w:bCs/>
+          <w:color w:val="000000"/>
+          <w:sz w:val="27"/>
+          <w:szCs w:val="27"/>
+        </w:rPr>
+        <w:t>(</w:t>
+      </w:r>
+      <w:r>
+        <w:rPr>
+          <w:rFonts w:cs="Times New Roman" w:hint="eastAsia"/>
+          <w:bCs/>
+          <w:color w:val="000000"/>
+          <w:sz w:val="27"/>
+          <w:szCs w:val="27"/>
+        </w:rPr>
+        <w:t>4</w:t>
+      </w:r>
+      <w:r>
+        <w:rPr>
+          <w:rFonts w:cs="Times New Roman" w:hint="eastAsia"/>
+          <w:bCs/>
+          <w:color w:val="000000"/>
+          <w:sz w:val="27"/>
+          <w:szCs w:val="27"/>
+        </w:rPr>
+        <w:t xml:space="preserve">). </w:t>
+      </w:r>
+      <w:proofErr w:type="spellStart"/>
+      <w:r>
+        <w:rPr>
+          <w:rFonts w:cs="Times New Roman" w:hint="eastAsia"/>
+          <w:bCs/>
+          <w:color w:val="000000"/>
+          <w:sz w:val="27"/>
+          <w:szCs w:val="27"/>
+        </w:rPr>
+        <w:t>i</w:t>
+      </w:r>
+      <w:r>
+        <w:rPr>
+          <w:rFonts w:cs="Times New Roman"/>
+          <w:bCs/>
+          <w:color w:val="000000"/>
+          <w:sz w:val="27"/>
+          <w:szCs w:val="27"/>
+        </w:rPr>
+        <w:t>nitialSize</w:t>
+      </w:r>
+      <w:proofErr w:type="spellEnd"/>
+      <w:r>
+        <w:rPr>
+          <w:rFonts w:cs="Times New Roman" w:hint="eastAsia"/>
+          <w:bCs/>
+          <w:color w:val="000000"/>
+          <w:sz w:val="27"/>
+          <w:szCs w:val="27"/>
+        </w:rPr>
+        <w:t xml:space="preserve"> =</w:t>
+      </w:r>
+      <w:r>
+        <w:rPr>
+          <w:rFonts w:cs="Times New Roman" w:hint="eastAsia"/>
+          <w:bCs/>
+          <w:color w:val="000000"/>
+          <w:sz w:val="27"/>
+          <w:szCs w:val="27"/>
+        </w:rPr>
+        <w:t xml:space="preserve"> </w:t>
+      </w:r>
+      <w:r>
+        <w:rPr>
+          <w:rFonts w:cs="Times New Roman" w:hint="eastAsia"/>
+          <w:bCs/>
+          <w:color w:val="000000"/>
+          <w:sz w:val="27"/>
+          <w:szCs w:val="27"/>
+        </w:rPr>
+        <w:t>INT_MAX</w:t>
+      </w:r>
+      <w:r>
+        <w:rPr>
+          <w:rFonts w:cs="Times New Roman" w:hint="eastAsia"/>
+          <w:bCs/>
+          <w:color w:val="000000"/>
+          <w:sz w:val="27"/>
+          <w:szCs w:val="27"/>
+        </w:rPr>
+        <w:t xml:space="preserve">, </w:t>
+      </w:r>
+      <w:r>
+        <w:rPr>
+          <w:rFonts w:cs="Times New Roman" w:hint="eastAsia"/>
+          <w:bCs/>
+          <w:color w:val="000000"/>
+          <w:sz w:val="27"/>
+          <w:szCs w:val="27"/>
+        </w:rPr>
+        <w:t>7</w:t>
+      </w:r>
+      <w:r>
+        <w:rPr>
+          <w:rFonts w:cs="Times New Roman" w:hint="eastAsia"/>
+          <w:bCs/>
+          <w:color w:val="000000"/>
+          <w:sz w:val="27"/>
+          <w:szCs w:val="27"/>
+        </w:rPr>
+        <w:t xml:space="preserve"> entry.</w:t>
+      </w:r>
+    </w:p>
+    <w:p>
+      <w:pPr>
+        <w:snapToGrid w:val="0"/>
+        <w:rPr>
+          <w:rFonts w:cs="Times New Roman"/>
+          <w:bCs/>
+          <w:color w:val="000000"/>
+          <w:sz w:val="27"/>
+          <w:szCs w:val="27"/>
+        </w:rPr>
+      </w:pPr>
+      <w:r>
+        <w:rPr>
+          <w:rFonts w:cs="Times New Roman" w:hint="eastAsia"/>
+          <w:bCs/>
+          <w:color w:val="000000"/>
+          <w:sz w:val="27"/>
+          <w:szCs w:val="27"/>
+        </w:rPr>
+        <w:t>(</w:t>
+      </w:r>
+      <w:r>
+        <w:rPr>
+          <w:rFonts w:cs="Times New Roman" w:hint="eastAsia"/>
+          <w:bCs/>
+          <w:color w:val="000000"/>
+          <w:sz w:val="27"/>
+          <w:szCs w:val="27"/>
+        </w:rPr>
+        <w:t>5</w:t>
+      </w:r>
+      <w:r>
+        <w:rPr>
+          <w:rFonts w:cs="Times New Roman" w:hint="eastAsia"/>
+          <w:bCs/>
+          <w:color w:val="000000"/>
+          <w:sz w:val="27"/>
+          <w:szCs w:val="27"/>
+        </w:rPr>
+        <w:t xml:space="preserve">). </w:t>
+      </w:r>
+      <w:proofErr w:type="spellStart"/>
+      <w:r>
+        <w:rPr>
+          <w:rFonts w:cs="Times New Roman"/>
+          <w:bCs/>
+          <w:color w:val="000000"/>
+          <w:sz w:val="27"/>
+          <w:szCs w:val="27"/>
+        </w:rPr>
+        <w:t>initialSize</w:t>
+      </w:r>
+      <w:proofErr w:type="spellEnd"/>
+      <w:r>
+        <w:rPr>
+          <w:rFonts w:cs="Times New Roman" w:hint="eastAsia"/>
+          <w:bCs/>
+          <w:color w:val="000000"/>
+          <w:sz w:val="27"/>
+          <w:szCs w:val="27"/>
+        </w:rPr>
+        <w:t xml:space="preserve"> = </w:t>
+      </w:r>
+      <w:r>
+        <w:rPr>
+          <w:rFonts w:cs="Times New Roman" w:hint="eastAsia"/>
+          <w:bCs/>
+          <w:color w:val="000000"/>
+          <w:sz w:val="27"/>
+          <w:szCs w:val="27"/>
+        </w:rPr>
+        <w:t>8, 8 entry.</w:t>
+      </w:r>
+    </w:p>
+    <w:p>
+      <w:pPr>
+        <w:snapToGrid w:val="0"/>
+        <w:rPr>
+          <w:rFonts w:cs="Times New Roman"/>
+          <w:bCs/>
+          <w:color w:val="000000"/>
+          <w:sz w:val="27"/>
+          <w:szCs w:val="27"/>
+        </w:rPr>
+      </w:pPr>
+      <w:r>
+        <w:rPr>
+          <w:rFonts w:cs="Times New Roman" w:hint="eastAsia"/>
+          <w:bCs/>
+          <w:color w:val="000000"/>
+          <w:sz w:val="27"/>
+          <w:szCs w:val="27"/>
+        </w:rPr>
+        <w:t>(</w:t>
+      </w:r>
+      <w:r>
+        <w:rPr>
+          <w:rFonts w:cs="Times New Roman" w:hint="eastAsia"/>
+          <w:bCs/>
+          <w:color w:val="000000"/>
+          <w:sz w:val="27"/>
+          <w:szCs w:val="27"/>
+        </w:rPr>
+        <w:t>6</w:t>
+      </w:r>
+      <w:r>
+        <w:rPr>
+          <w:rFonts w:cs="Times New Roman" w:hint="eastAsia"/>
+          <w:bCs/>
+          <w:color w:val="000000"/>
+          <w:sz w:val="27"/>
+          <w:szCs w:val="27"/>
+        </w:rPr>
+        <w:t xml:space="preserve">). </w:t>
+      </w:r>
+      <w:proofErr w:type="spellStart"/>
+      <w:r>
+        <w:rPr>
+          <w:rFonts w:cs="Times New Roman"/>
+          <w:bCs/>
+          <w:color w:val="000000"/>
+          <w:sz w:val="27"/>
+          <w:szCs w:val="27"/>
+        </w:rPr>
+        <w:t>initialSize</w:t>
+      </w:r>
+      <w:proofErr w:type="spellEnd"/>
+      <w:r>
+        <w:rPr>
+          <w:rFonts w:cs="Times New Roman" w:hint="eastAsia"/>
+          <w:bCs/>
+          <w:color w:val="000000"/>
+          <w:sz w:val="27"/>
+          <w:szCs w:val="27"/>
+        </w:rPr>
+        <w:t xml:space="preserve"> = </w:t>
+      </w:r>
+      <w:r>
+        <w:rPr>
+          <w:rFonts w:cs="Times New Roman" w:hint="eastAsia"/>
+          <w:bCs/>
+          <w:color w:val="000000"/>
+          <w:sz w:val="27"/>
+          <w:szCs w:val="27"/>
+        </w:rPr>
+        <w:t xml:space="preserve">8, 7 entry. </w:t>
       </w:r>
     </w:p>
     <w:p/>
@@ -3369,47 +3847,7 @@
           <w:sz w:val="27"/>
           <w:szCs w:val="27"/>
         </w:rPr>
-        <w:t xml:space="preserve">When cache is just initialized </w:t>
-      </w:r>
-      <w:r>
-        <w:rPr>
-          <w:rFonts w:cs="Times New Roman"/>
-          <w:bCs/>
-          <w:color w:val="000000"/>
-          <w:sz w:val="27"/>
-          <w:szCs w:val="27"/>
-        </w:rPr>
-        <w:t>with negative size value</w:t>
-      </w:r>
-      <w:r>
-        <w:rPr>
-          <w:rFonts w:cs="Times New Roman" w:hint="eastAsia"/>
-          <w:bCs/>
-          <w:color w:val="000000"/>
-          <w:sz w:val="27"/>
-          <w:szCs w:val="27"/>
-        </w:rPr>
-        <w:t xml:space="preserve">, </w:t>
-      </w:r>
-      <w:r>
-        <w:rPr>
-          <w:rFonts w:cs="Times New Roman"/>
-          <w:bCs/>
-          <w:color w:val="000000"/>
-          <w:sz w:val="27"/>
-          <w:szCs w:val="27"/>
-        </w:rPr>
-        <w:t xml:space="preserve">no appropriate exception message is thrown, which </w:t>
-      </w:r>
-      <w:r>
-        <w:rPr>
-          <w:rFonts w:cs="Times New Roman"/>
-          <w:bCs/>
-          <w:color w:val="000000"/>
-          <w:sz w:val="27"/>
-          <w:szCs w:val="27"/>
-        </w:rPr>
-        <w:t xml:space="preserve">causes program to crash with </w:t>
+        <w:t xml:space="preserve">When </w:t>
       </w:r>
       <w:proofErr w:type="spellStart"/>
       <w:r>
@@ -3420,9 +3858,59 @@
           <w:sz w:val="27"/>
           <w:szCs w:val="27"/>
         </w:rPr>
-        <w:t>NegativeArraySizeException</w:t>
+        <w:t>initialSize</w:t>
       </w:r>
       <w:proofErr w:type="spellEnd"/>
+      <w:r>
+        <w:rPr>
+          <w:rFonts w:cs="Times New Roman" w:hint="eastAsia"/>
+          <w:bCs/>
+          <w:color w:val="000000"/>
+          <w:sz w:val="27"/>
+          <w:szCs w:val="27"/>
+        </w:rPr>
+        <w:t xml:space="preserve"> is</w:t>
+      </w:r>
+      <w:r>
+        <w:rPr>
+          <w:rFonts w:cs="Times New Roman"/>
+          <w:bCs/>
+          <w:color w:val="000000"/>
+          <w:sz w:val="27"/>
+          <w:szCs w:val="27"/>
+        </w:rPr>
+        <w:t xml:space="preserve"> negative</w:t>
+      </w:r>
+      <w:r>
+        <w:rPr>
+          <w:rFonts w:cs="Times New Roman" w:hint="eastAsia"/>
+          <w:bCs/>
+          <w:color w:val="000000"/>
+          <w:sz w:val="27"/>
+          <w:szCs w:val="27"/>
+        </w:rPr>
+        <w:t>,</w:t>
+      </w:r>
+      <w:r>
+        <w:rPr>
+          <w:rFonts w:cs="Times New Roman" w:hint="eastAsia"/>
+          <w:bCs/>
+          <w:color w:val="000000"/>
+          <w:sz w:val="27"/>
+          <w:szCs w:val="27"/>
+        </w:rPr>
+        <w:t xml:space="preserve"> </w:t>
+      </w:r>
+      <w:r>
+        <w:rPr>
+          <w:rFonts w:cs="Times New Roman"/>
+          <w:bCs/>
+          <w:color w:val="000000"/>
+          <w:sz w:val="27"/>
+          <w:szCs w:val="27"/>
+        </w:rPr>
+        <w:t>no appropriate exception message is thrown</w:t>
+      </w:r>
       <w:r>
         <w:rPr>
           <w:rFonts w:cs="Times New Roman"/>
@@ -3452,6 +3940,7 @@
           <w:sz w:val="27"/>
           <w:szCs w:val="27"/>
         </w:rPr>
+        <w:lastRenderedPageBreak/>
         <w:t xml:space="preserve">When </w:t>
       </w:r>
       <w:proofErr w:type="spellStart"/>
@@ -3585,15 +4074,101 @@
         <w:snapToGrid w:val="0"/>
         <w:ind w:firstLineChars="0"/>
       </w:pPr>
-      <w:r>
-        <w:rPr>
-          <w:rFonts w:cs="Times New Roman" w:hint="eastAsia"/>
-          <w:bCs/>
-          <w:color w:val="000000"/>
-          <w:sz w:val="27"/>
-          <w:szCs w:val="27"/>
-        </w:rPr>
-        <w:t xml:space="preserve">Overflow </w:t>
+      <w:proofErr w:type="spellStart"/>
+      <w:r>
+        <w:rPr>
+          <w:rFonts w:cs="Times New Roman" w:hint="eastAsia"/>
+          <w:bCs/>
+          <w:color w:val="000000"/>
+          <w:sz w:val="27"/>
+          <w:szCs w:val="27"/>
+        </w:rPr>
+        <w:t>growCache</w:t>
+      </w:r>
+      <w:proofErr w:type="spellEnd"/>
+      <w:r>
+        <w:rPr>
+          <w:rFonts w:cs="Times New Roman" w:hint="eastAsia"/>
+          <w:bCs/>
+          <w:color w:val="000000"/>
+          <w:sz w:val="27"/>
+          <w:szCs w:val="27"/>
+        </w:rPr>
+        <w:t>() does not handle the case of overflow</w:t>
+      </w:r>
+      <w:r>
+        <w:rPr>
+          <w:rFonts w:cs="Times New Roman" w:hint="eastAsia"/>
+          <w:bCs/>
+          <w:color w:val="000000"/>
+          <w:sz w:val="27"/>
+          <w:szCs w:val="27"/>
+        </w:rPr>
+        <w:t>(</w:t>
+      </w:r>
+      <w:proofErr w:type="spellStart"/>
+      <w:r>
+        <w:rPr>
+          <w:rFonts w:cs="Times New Roman" w:hint="eastAsia"/>
+          <w:bCs/>
+          <w:color w:val="000000"/>
+          <w:sz w:val="27"/>
+          <w:szCs w:val="27"/>
+        </w:rPr>
+        <w:t>cacheEntry.length</w:t>
+      </w:r>
+      <w:proofErr w:type="spellEnd"/>
+      <w:r>
+        <w:rPr>
+          <w:rFonts w:cs="Times New Roman" w:hint="eastAsia"/>
+          <w:bCs/>
+          <w:color w:val="000000"/>
+          <w:sz w:val="27"/>
+          <w:szCs w:val="27"/>
+        </w:rPr>
+        <w:t xml:space="preserve"> + </w:t>
+      </w:r>
+      <w:proofErr w:type="spellStart"/>
+      <w:r>
+        <w:rPr>
+          <w:rFonts w:cs="Times New Roman" w:hint="eastAsia"/>
+          <w:bCs/>
+          <w:color w:val="000000"/>
+          <w:sz w:val="27"/>
+          <w:szCs w:val="27"/>
+        </w:rPr>
+        <w:t>initialSize</w:t>
+      </w:r>
+      <w:proofErr w:type="spellEnd"/>
+      <w:r>
+        <w:rPr>
+          <w:rFonts w:cs="Times New Roman" w:hint="eastAsia"/>
+          <w:bCs/>
+          <w:color w:val="000000"/>
+          <w:sz w:val="27"/>
+          <w:szCs w:val="27"/>
+        </w:rPr>
+        <w:t>)</w:t>
+      </w:r>
+      <w:r>
+        <w:rPr>
+          <w:rFonts w:cs="Times New Roman" w:hint="eastAsia"/>
+          <w:bCs/>
+          <w:color w:val="000000"/>
+          <w:sz w:val="27"/>
+          <w:szCs w:val="27"/>
+        </w:rPr>
+        <w:t>.</w:t>
+      </w:r>
+      <w:r>
+        <w:rPr>
+          <w:rFonts w:cs="Times New Roman" w:hint="eastAsia"/>
+          <w:bCs/>
+          <w:color w:val="000000"/>
+          <w:sz w:val="27"/>
+          <w:szCs w:val="27"/>
+        </w:rPr>
+        <w:t xml:space="preserve"> </w:t>
       </w:r>
     </w:p>
     <w:p>
@@ -3631,7 +4206,6 @@
           <w:sz w:val="27"/>
           <w:szCs w:val="27"/>
         </w:rPr>
-        <w:lastRenderedPageBreak/>
         <w:t>Cache.mostPopularKey</w:t>
       </w:r>
       <w:proofErr w:type="spellEnd"/>
@@ -4618,6 +5192,7 @@
         <w:jc w:val="left"/>
       </w:pPr>
       <w:r>
+        <w:lastRenderedPageBreak/>
         <w:br w:type="page"/>
       </w:r>
     </w:p>

</xml_diff>

<commit_message>
rename LRUCacheMostPopularKey to CacheMostPopularKey
</commit_message>
<xml_diff>
--- a/hw3/report.docx
+++ b/hw3/report.docx
@@ -4075,6 +4075,7 @@
         <w:ind w:firstLineChars="0"/>
       </w:pPr>
       <w:proofErr w:type="spellStart"/>
+      <w:proofErr w:type="gramStart"/>
       <w:r>
         <w:rPr>
           <w:rFonts w:cs="Times New Roman" w:hint="eastAsia"/>
@@ -4094,7 +4095,18 @@
           <w:sz w:val="27"/>
           <w:szCs w:val="27"/>
         </w:rPr>
-        <w:t>() does not handle the case of overflow</w:t>
+        <w:t>(</w:t>
+      </w:r>
+      <w:proofErr w:type="gramEnd"/>
+      <w:r>
+        <w:rPr>
+          <w:rFonts w:cs="Times New Roman" w:hint="eastAsia"/>
+          <w:bCs/>
+          <w:color w:val="000000"/>
+          <w:sz w:val="27"/>
+          <w:szCs w:val="27"/>
+        </w:rPr>
+        <w:t>) does not handle the case of overflow</w:t>
       </w:r>
       <w:r>
         <w:rPr>
@@ -4254,6 +4266,7 @@
         <w:rPr>
           <w:rFonts w:cs="Times New Roman"/>
           <w:bCs/>
+          <w:i/>
           <w:color w:val="000000"/>
           <w:sz w:val="27"/>
           <w:szCs w:val="27"/>
@@ -4345,23 +4358,309 @@
           <w:sz w:val="27"/>
           <w:szCs w:val="27"/>
         </w:rPr>
-        <w:t xml:space="preserve"> empty, </w:t>
-      </w:r>
-      <w:proofErr w:type="spellStart"/>
-      <w:r>
-        <w:rPr>
-          <w:rFonts w:cs="Times New Roman"/>
-          <w:bCs/>
-          <w:color w:val="000000"/>
-          <w:sz w:val="27"/>
-          <w:szCs w:val="27"/>
-        </w:rPr>
-        <w:t>oneKey</w:t>
-      </w:r>
-      <w:proofErr w:type="spellEnd"/>
-      <w:r>
-        <w:rPr>
-          <w:rFonts w:cs="Times New Roman"/>
+        <w:t xml:space="preserve"> empty, one</w:t>
+      </w:r>
+      <w:r>
+        <w:rPr>
+          <w:rFonts w:cs="Times New Roman" w:hint="eastAsia"/>
+          <w:bCs/>
+          <w:color w:val="000000"/>
+          <w:sz w:val="27"/>
+          <w:szCs w:val="27"/>
+        </w:rPr>
+        <w:t xml:space="preserve"> Popular </w:t>
+      </w:r>
+      <w:r>
+        <w:rPr>
+          <w:rFonts w:cs="Times New Roman"/>
+          <w:bCs/>
+          <w:color w:val="000000"/>
+          <w:sz w:val="27"/>
+          <w:szCs w:val="27"/>
+        </w:rPr>
+        <w:t>Key, multi</w:t>
+      </w:r>
+      <w:r>
+        <w:rPr>
+          <w:rFonts w:cs="Times New Roman" w:hint="eastAsia"/>
+          <w:bCs/>
+          <w:color w:val="000000"/>
+          <w:sz w:val="27"/>
+          <w:szCs w:val="27"/>
+        </w:rPr>
+        <w:t xml:space="preserve">ple Popular </w:t>
+      </w:r>
+      <w:r>
+        <w:rPr>
+          <w:rFonts w:cs="Times New Roman"/>
+          <w:bCs/>
+          <w:color w:val="000000"/>
+          <w:sz w:val="27"/>
+          <w:szCs w:val="27"/>
+        </w:rPr>
+        <w:t>Ke</w:t>
+      </w:r>
+      <w:r>
+        <w:rPr>
+          <w:rFonts w:cs="Times New Roman" w:hint="eastAsia"/>
+          <w:bCs/>
+          <w:color w:val="000000"/>
+          <w:sz w:val="27"/>
+          <w:szCs w:val="27"/>
+        </w:rPr>
+        <w:t>ys</w:t>
+      </w:r>
+      <w:r>
+        <w:rPr>
+          <w:rFonts w:cs="Times New Roman" w:hint="eastAsia"/>
+          <w:bCs/>
+          <w:color w:val="000000"/>
+          <w:sz w:val="27"/>
+          <w:szCs w:val="27"/>
+        </w:rPr>
+        <w:t xml:space="preserve"> </w:t>
+      </w:r>
+    </w:p>
+    <w:p>
+      <w:pPr>
+        <w:snapToGrid w:val="0"/>
+        <w:rPr>
+          <w:rFonts w:hint="eastAsia"/>
+        </w:rPr>
+      </w:pPr>
+    </w:p>
+    <w:p>
+      <w:pPr>
+        <w:snapToGrid w:val="0"/>
+        <w:rPr>
+          <w:rFonts w:cs="Times New Roman"/>
+          <w:bCs/>
+          <w:color w:val="000000"/>
+          <w:sz w:val="27"/>
+          <w:szCs w:val="27"/>
+        </w:rPr>
+      </w:pPr>
+      <w:r>
+        <w:rPr>
+          <w:rFonts w:cs="Times New Roman"/>
+          <w:bCs/>
+          <w:color w:val="000000"/>
+          <w:sz w:val="27"/>
+          <w:szCs w:val="27"/>
+        </w:rPr>
+        <w:t>T</w:t>
+      </w:r>
+      <w:r>
+        <w:rPr>
+          <w:rFonts w:cs="Times New Roman" w:hint="eastAsia"/>
+          <w:bCs/>
+          <w:color w:val="000000"/>
+          <w:sz w:val="27"/>
+          <w:szCs w:val="27"/>
+        </w:rPr>
+        <w:t>est cases:</w:t>
+      </w:r>
+    </w:p>
+    <w:p>
+      <w:pPr>
+        <w:snapToGrid w:val="0"/>
+        <w:rPr>
+          <w:rFonts w:cs="Times New Roman"/>
+          <w:bCs/>
+          <w:color w:val="000000"/>
+          <w:sz w:val="27"/>
+          <w:szCs w:val="27"/>
+        </w:rPr>
+      </w:pPr>
+      <w:r>
+        <w:rPr>
+          <w:rFonts w:cs="Times New Roman" w:hint="eastAsia"/>
+          <w:bCs/>
+          <w:color w:val="000000"/>
+          <w:sz w:val="27"/>
+          <w:szCs w:val="27"/>
+        </w:rPr>
+        <w:t xml:space="preserve">(1). </w:t>
+      </w:r>
+      <w:r>
+        <w:rPr>
+          <w:rFonts w:cs="Times New Roman"/>
+          <w:bCs/>
+          <w:color w:val="000000"/>
+          <w:sz w:val="27"/>
+          <w:szCs w:val="27"/>
+        </w:rPr>
+        <w:t>E</w:t>
+      </w:r>
+      <w:r>
+        <w:rPr>
+          <w:rFonts w:cs="Times New Roman" w:hint="eastAsia"/>
+          <w:bCs/>
+          <w:color w:val="000000"/>
+          <w:sz w:val="27"/>
+          <w:szCs w:val="27"/>
+        </w:rPr>
+        <w:t>mpty history.</w:t>
+      </w:r>
+    </w:p>
+    <w:p>
+      <w:pPr>
+        <w:snapToGrid w:val="0"/>
+        <w:rPr>
+          <w:rFonts w:cs="Times New Roman" w:hint="eastAsia"/>
+          <w:bCs/>
+          <w:color w:val="000000"/>
+          <w:sz w:val="27"/>
+          <w:szCs w:val="27"/>
+        </w:rPr>
+      </w:pPr>
+      <w:r>
+        <w:rPr>
+          <w:rFonts w:cs="Times New Roman" w:hint="eastAsia"/>
+          <w:bCs/>
+          <w:color w:val="000000"/>
+          <w:sz w:val="27"/>
+          <w:szCs w:val="27"/>
+        </w:rPr>
+        <w:t>(2).</w:t>
+      </w:r>
+      <w:r>
+        <w:rPr>
+          <w:rFonts w:cs="Times New Roman" w:hint="eastAsia"/>
+          <w:bCs/>
+          <w:color w:val="000000"/>
+          <w:sz w:val="27"/>
+          <w:szCs w:val="27"/>
+        </w:rPr>
+        <w:t xml:space="preserve"> </w:t>
+      </w:r>
+      <w:r>
+        <w:rPr>
+          <w:rFonts w:cs="Times New Roman"/>
+          <w:bCs/>
+          <w:color w:val="000000"/>
+          <w:sz w:val="27"/>
+          <w:szCs w:val="27"/>
+        </w:rPr>
+        <w:t>O</w:t>
+      </w:r>
+      <w:r>
+        <w:rPr>
+          <w:rFonts w:cs="Times New Roman" w:hint="eastAsia"/>
+          <w:bCs/>
+          <w:color w:val="000000"/>
+          <w:sz w:val="27"/>
+          <w:szCs w:val="27"/>
+        </w:rPr>
+        <w:t xml:space="preserve">ne popular key = </w:t>
+      </w:r>
+      <w:r>
+        <w:rPr>
+          <w:rFonts w:cs="Times New Roman"/>
+          <w:bCs/>
+          <w:color w:val="000000"/>
+          <w:sz w:val="27"/>
+          <w:szCs w:val="27"/>
+        </w:rPr>
+        <w:t>“</w:t>
+      </w:r>
+      <w:r>
+        <w:rPr>
+          <w:rFonts w:cs="Times New Roman" w:hint="eastAsia"/>
+          <w:bCs/>
+          <w:color w:val="000000"/>
+          <w:sz w:val="27"/>
+          <w:szCs w:val="27"/>
+        </w:rPr>
+        <w:t>test</w:t>
+      </w:r>
+      <w:r>
+        <w:rPr>
+          <w:rFonts w:cs="Times New Roman"/>
+          <w:bCs/>
+          <w:color w:val="000000"/>
+          <w:sz w:val="27"/>
+          <w:szCs w:val="27"/>
+        </w:rPr>
+        <w:t>”</w:t>
+      </w:r>
+    </w:p>
+    <w:p>
+      <w:pPr>
+        <w:snapToGrid w:val="0"/>
+        <w:rPr>
+          <w:rFonts w:cs="Times New Roman" w:hint="eastAsia"/>
+          <w:bCs/>
+          <w:color w:val="000000"/>
+          <w:sz w:val="27"/>
+          <w:szCs w:val="27"/>
+        </w:rPr>
+      </w:pPr>
+      <w:r>
+        <w:rPr>
+          <w:rFonts w:cs="Times New Roman" w:hint="eastAsia"/>
+          <w:bCs/>
+          <w:color w:val="000000"/>
+          <w:sz w:val="27"/>
+          <w:szCs w:val="27"/>
+        </w:rPr>
+        <w:t xml:space="preserve">(3). </w:t>
+      </w:r>
+      <w:proofErr w:type="gramStart"/>
+      <w:r>
+        <w:rPr>
+          <w:rFonts w:cs="Times New Roman" w:hint="eastAsia"/>
+          <w:bCs/>
+          <w:color w:val="000000"/>
+          <w:sz w:val="27"/>
+          <w:szCs w:val="27"/>
+        </w:rPr>
+        <w:t>Two</w:t>
+      </w:r>
+      <w:proofErr w:type="gramEnd"/>
+      <w:r>
+        <w:rPr>
+          <w:rFonts w:cs="Times New Roman" w:hint="eastAsia"/>
+          <w:bCs/>
+          <w:color w:val="000000"/>
+          <w:sz w:val="27"/>
+          <w:szCs w:val="27"/>
+        </w:rPr>
+        <w:t xml:space="preserve"> popular key: </w:t>
+      </w:r>
+      <w:r>
+        <w:rPr>
+          <w:rFonts w:cs="Times New Roman"/>
+          <w:bCs/>
+          <w:color w:val="000000"/>
+          <w:sz w:val="27"/>
+          <w:szCs w:val="27"/>
+        </w:rPr>
+        <w:t>“</w:t>
+      </w:r>
+      <w:r>
+        <w:rPr>
+          <w:rFonts w:cs="Times New Roman" w:hint="eastAsia"/>
+          <w:bCs/>
+          <w:color w:val="000000"/>
+          <w:sz w:val="27"/>
+          <w:szCs w:val="27"/>
+        </w:rPr>
+        <w:t>test1</w:t>
+      </w:r>
+      <w:r>
+        <w:rPr>
+          <w:rFonts w:cs="Times New Roman"/>
+          <w:bCs/>
+          <w:color w:val="000000"/>
+          <w:sz w:val="27"/>
+          <w:szCs w:val="27"/>
+        </w:rPr>
+        <w:t>”</w:t>
+      </w:r>
+      <w:r>
+        <w:rPr>
+          <w:rFonts w:cs="Times New Roman" w:hint="eastAsia"/>
           <w:bCs/>
           <w:color w:val="000000"/>
           <w:sz w:val="27"/>
@@ -4369,21 +4668,98 @@
         </w:rPr>
         <w:t xml:space="preserve">, </w:t>
       </w:r>
-      <w:proofErr w:type="spellStart"/>
-      <w:r>
-        <w:rPr>
-          <w:rFonts w:cs="Times New Roman"/>
-          <w:bCs/>
-          <w:color w:val="000000"/>
-          <w:sz w:val="27"/>
-          <w:szCs w:val="27"/>
-        </w:rPr>
-        <w:t>multiKey</w:t>
-      </w:r>
-      <w:proofErr w:type="spellEnd"/>
-      <w:r>
-        <w:rPr>
-          <w:rFonts w:cs="Times New Roman" w:hint="eastAsia"/>
+      <w:r>
+        <w:rPr>
+          <w:rFonts w:cs="Times New Roman"/>
+          <w:bCs/>
+          <w:color w:val="000000"/>
+          <w:sz w:val="27"/>
+          <w:szCs w:val="27"/>
+        </w:rPr>
+        <w:t>“</w:t>
+      </w:r>
+      <w:r>
+        <w:rPr>
+          <w:rFonts w:cs="Times New Roman" w:hint="eastAsia"/>
+          <w:bCs/>
+          <w:color w:val="000000"/>
+          <w:sz w:val="27"/>
+          <w:szCs w:val="27"/>
+        </w:rPr>
+        <w:t>test2</w:t>
+      </w:r>
+      <w:r>
+        <w:rPr>
+          <w:rFonts w:cs="Times New Roman"/>
+          <w:bCs/>
+          <w:color w:val="000000"/>
+          <w:sz w:val="27"/>
+          <w:szCs w:val="27"/>
+        </w:rPr>
+        <w:t>”</w:t>
+      </w:r>
+    </w:p>
+    <w:p>
+      <w:pPr>
+        <w:snapToGrid w:val="0"/>
+        <w:rPr>
+          <w:rFonts w:cs="Times New Roman" w:hint="eastAsia"/>
+          <w:bCs/>
+          <w:color w:val="000000"/>
+          <w:sz w:val="27"/>
+          <w:szCs w:val="27"/>
+        </w:rPr>
+      </w:pPr>
+      <w:r>
+        <w:rPr>
+          <w:rFonts w:cs="Times New Roman" w:hint="eastAsia"/>
+          <w:bCs/>
+          <w:color w:val="000000"/>
+          <w:sz w:val="27"/>
+          <w:szCs w:val="27"/>
+        </w:rPr>
+        <w:t>(4). First last key the same, others different</w:t>
+      </w:r>
+    </w:p>
+    <w:p>
+      <w:pPr>
+        <w:snapToGrid w:val="0"/>
+      </w:pPr>
+    </w:p>
+    <w:p>
+      <w:pPr>
+        <w:snapToGrid w:val="0"/>
+        <w:rPr>
+          <w:rFonts w:ascii="Times New Roman" w:hAnsi="Times New Roman" w:cs="Times New Roman" w:hint="eastAsia"/>
+          <w:bCs/>
+          <w:color w:val="000000"/>
+          <w:sz w:val="27"/>
+          <w:szCs w:val="27"/>
+        </w:rPr>
+      </w:pPr>
+      <w:r>
+        <w:rPr>
+          <w:rFonts w:ascii="Times New Roman" w:hAnsi="Times New Roman" w:cs="Times New Roman"/>
+          <w:bCs/>
+          <w:color w:val="000000"/>
+          <w:sz w:val="27"/>
+          <w:szCs w:val="27"/>
+        </w:rPr>
+        <w:t>B</w:t>
+      </w:r>
+      <w:r>
+        <w:rPr>
+          <w:rFonts w:ascii="Times New Roman" w:hAnsi="Times New Roman" w:cs="Times New Roman" w:hint="eastAsia"/>
+          <w:bCs/>
+          <w:color w:val="000000"/>
+          <w:sz w:val="27"/>
+          <w:szCs w:val="27"/>
+        </w:rPr>
+        <w:t>ugs:</w:t>
+      </w:r>
+      <w:r>
+        <w:rPr>
+          <w:rFonts w:ascii="Times New Roman" w:hAnsi="Times New Roman" w:cs="Times New Roman" w:hint="eastAsia"/>
           <w:bCs/>
           <w:color w:val="000000"/>
           <w:sz w:val="27"/>
@@ -4396,30 +4772,27 @@
       <w:pPr>
         <w:snapToGrid w:val="0"/>
       </w:pPr>
-    </w:p>
-    <w:p>
-      <w:pPr>
-        <w:snapToGrid w:val="0"/>
-      </w:pPr>
-      <w:r>
-        <w:rPr>
-          <w:rFonts w:ascii="Times New Roman" w:hAnsi="Times New Roman" w:cs="Times New Roman"/>
-          <w:bCs/>
-          <w:color w:val="000000"/>
-          <w:sz w:val="27"/>
-          <w:szCs w:val="27"/>
-        </w:rPr>
-        <w:t>B</w:t>
-      </w:r>
-      <w:r>
-        <w:rPr>
-          <w:rFonts w:ascii="Times New Roman" w:hAnsi="Times New Roman" w:cs="Times New Roman" w:hint="eastAsia"/>
-          <w:bCs/>
-          <w:color w:val="000000"/>
-          <w:sz w:val="27"/>
-          <w:szCs w:val="27"/>
-        </w:rPr>
-        <w:t>ugs:</w:t>
+      <w:proofErr w:type="gramStart"/>
+      <w:r>
+        <w:rPr>
+          <w:rFonts w:cs="Times New Roman" w:hint="eastAsia"/>
+          <w:bCs/>
+          <w:color w:val="000000"/>
+          <w:sz w:val="27"/>
+          <w:szCs w:val="27"/>
+        </w:rPr>
+        <w:t>no</w:t>
+      </w:r>
+      <w:proofErr w:type="gramEnd"/>
+      <w:r>
+        <w:rPr>
+          <w:rFonts w:cs="Times New Roman" w:hint="eastAsia"/>
+          <w:bCs/>
+          <w:color w:val="000000"/>
+          <w:sz w:val="27"/>
+          <w:szCs w:val="27"/>
+        </w:rPr>
+        <w:t xml:space="preserve"> bugs found</w:t>
       </w:r>
     </w:p>
     <w:p>
@@ -4490,6 +4863,7 @@
         <w:rPr>
           <w:rFonts w:cs="Times New Roman"/>
           <w:bCs/>
+          <w:i/>
           <w:color w:val="000000"/>
           <w:sz w:val="27"/>
           <w:szCs w:val="27"/>
@@ -4780,6 +5154,7 @@
         <w:rPr>
           <w:rFonts w:cs="Times New Roman"/>
           <w:bCs/>
+          <w:i/>
           <w:color w:val="000000"/>
           <w:sz w:val="27"/>
           <w:szCs w:val="27"/>
@@ -5014,6 +5389,7 @@
         <w:rPr>
           <w:rFonts w:cs="Times New Roman"/>
           <w:bCs/>
+          <w:i/>
           <w:color w:val="000000"/>
           <w:sz w:val="27"/>
           <w:szCs w:val="27"/>
@@ -5084,6 +5460,7 @@
           <w:sz w:val="27"/>
           <w:szCs w:val="27"/>
         </w:rPr>
+        <w:lastRenderedPageBreak/>
         <w:t>history</w:t>
       </w:r>
       <w:proofErr w:type="gramEnd"/>
@@ -5192,7 +5569,6 @@
         <w:jc w:val="left"/>
       </w:pPr>
       <w:r>
-        <w:lastRenderedPageBreak/>
         <w:br w:type="page"/>
       </w:r>
     </w:p>

</xml_diff>

<commit_message>
add test methods to CacheGetTest
</commit_message>
<xml_diff>
--- a/hw3/report.docx
+++ b/hw3/report.docx
@@ -6681,34 +6681,1374 @@
       <w:pPr>
         <w:widowControl/>
         <w:jc w:val="left"/>
+        <w:rPr>
+          <w:rFonts w:ascii="Times New Roman" w:hAnsi="Times New Roman" w:cs="Times New Roman" w:hint="eastAsia"/>
+          <w:b/>
+          <w:bCs/>
+          <w:color w:val="000000"/>
+          <w:sz w:val="27"/>
+          <w:szCs w:val="27"/>
+        </w:rPr>
+      </w:pPr>
+      <w:proofErr w:type="spellStart"/>
+      <w:r>
+        <w:rPr>
+          <w:rFonts w:ascii="Times New Roman" w:hAnsi="Times New Roman" w:cs="Times New Roman"/>
+          <w:b/>
+          <w:bCs/>
+          <w:color w:val="000000"/>
+          <w:sz w:val="27"/>
+          <w:szCs w:val="27"/>
+        </w:rPr>
+        <w:lastRenderedPageBreak/>
+        <w:t>Cache.</w:t>
+      </w:r>
+      <w:r>
+        <w:rPr>
+          <w:rFonts w:ascii="Times New Roman" w:hAnsi="Times New Roman" w:cs="Times New Roman" w:hint="eastAsia"/>
+          <w:b/>
+          <w:bCs/>
+          <w:color w:val="000000"/>
+          <w:sz w:val="27"/>
+          <w:szCs w:val="27"/>
+        </w:rPr>
+        <w:t>get</w:t>
+      </w:r>
+      <w:proofErr w:type="spellEnd"/>
+    </w:p>
+    <w:p>
+      <w:pPr>
+        <w:snapToGrid w:val="0"/>
+        <w:rPr>
+          <w:rFonts w:cs="Times New Roman"/>
+          <w:bCs/>
+          <w:color w:val="000000"/>
+          <w:sz w:val="27"/>
+          <w:szCs w:val="27"/>
+        </w:rPr>
+      </w:pPr>
+      <w:r>
+        <w:rPr>
+          <w:rFonts w:cs="Times New Roman" w:hint="eastAsia"/>
+          <w:bCs/>
+          <w:color w:val="000000"/>
+          <w:sz w:val="27"/>
+          <w:szCs w:val="27"/>
+        </w:rPr>
+        <w:t>Input:</w:t>
+      </w:r>
+      <w:r>
+        <w:rPr>
+          <w:rFonts w:cs="Times New Roman" w:hint="eastAsia"/>
+          <w:bCs/>
+          <w:i/>
+          <w:color w:val="000000"/>
+          <w:sz w:val="27"/>
+          <w:szCs w:val="27"/>
+        </w:rPr>
+        <w:t xml:space="preserve"> key</w:t>
+      </w:r>
+      <w:r>
+        <w:rPr>
+          <w:rFonts w:cs="Times New Roman" w:hint="eastAsia"/>
+          <w:bCs/>
+          <w:color w:val="000000"/>
+          <w:sz w:val="27"/>
+          <w:szCs w:val="27"/>
+        </w:rPr>
+        <w:t>,</w:t>
+      </w:r>
+      <w:r>
+        <w:rPr>
+          <w:rFonts w:cs="Times New Roman" w:hint="eastAsia"/>
+          <w:bCs/>
+          <w:i/>
+          <w:color w:val="000000"/>
+          <w:sz w:val="27"/>
+          <w:szCs w:val="27"/>
+        </w:rPr>
+        <w:t xml:space="preserve"> hits</w:t>
+      </w:r>
+      <w:r>
+        <w:rPr>
+          <w:rFonts w:cs="Times New Roman" w:hint="eastAsia"/>
+          <w:bCs/>
+          <w:color w:val="000000"/>
+          <w:sz w:val="27"/>
+          <w:szCs w:val="27"/>
+        </w:rPr>
+        <w:t xml:space="preserve">, </w:t>
+      </w:r>
+      <w:r>
+        <w:rPr>
+          <w:rFonts w:cs="Times New Roman" w:hint="eastAsia"/>
+          <w:bCs/>
+          <w:i/>
+          <w:color w:val="000000"/>
+          <w:sz w:val="27"/>
+          <w:szCs w:val="27"/>
+        </w:rPr>
+        <w:t>misses</w:t>
+      </w:r>
+      <w:r>
+        <w:rPr>
+          <w:rFonts w:cs="Times New Roman" w:hint="eastAsia"/>
+          <w:bCs/>
+          <w:color w:val="000000"/>
+          <w:sz w:val="27"/>
+          <w:szCs w:val="27"/>
+        </w:rPr>
+        <w:t>,</w:t>
+      </w:r>
+      <w:r>
+        <w:rPr>
+          <w:rFonts w:cs="Times New Roman" w:hint="eastAsia"/>
+          <w:bCs/>
+          <w:i/>
+          <w:color w:val="000000"/>
+          <w:sz w:val="27"/>
+          <w:szCs w:val="27"/>
+        </w:rPr>
+        <w:t xml:space="preserve"> entries</w:t>
+      </w:r>
+      <w:r>
+        <w:rPr>
+          <w:rFonts w:cs="Times New Roman" w:hint="eastAsia"/>
+          <w:bCs/>
+          <w:color w:val="000000"/>
+          <w:sz w:val="27"/>
+          <w:szCs w:val="27"/>
+        </w:rPr>
+        <w:t>,</w:t>
+      </w:r>
+      <w:r>
+        <w:rPr>
+          <w:rFonts w:cs="Times New Roman" w:hint="eastAsia"/>
+          <w:bCs/>
+          <w:i/>
+          <w:color w:val="000000"/>
+          <w:sz w:val="27"/>
+          <w:szCs w:val="27"/>
+        </w:rPr>
+        <w:t xml:space="preserve"> history</w:t>
+      </w:r>
+    </w:p>
+    <w:p>
+      <w:pPr>
+        <w:snapToGrid w:val="0"/>
+        <w:rPr>
+          <w:rFonts w:cs="Times New Roman"/>
+          <w:bCs/>
+          <w:color w:val="000000"/>
+          <w:sz w:val="27"/>
+          <w:szCs w:val="27"/>
+        </w:rPr>
+      </w:pPr>
+      <w:r>
+        <w:rPr>
+          <w:rFonts w:cs="Times New Roman" w:hint="eastAsia"/>
+          <w:bCs/>
+          <w:color w:val="000000"/>
+          <w:sz w:val="27"/>
+          <w:szCs w:val="27"/>
+        </w:rPr>
+        <w:t>E</w:t>
+      </w:r>
+      <w:r>
+        <w:rPr>
+          <w:rFonts w:cs="Times New Roman"/>
+          <w:bCs/>
+          <w:color w:val="000000"/>
+          <w:sz w:val="27"/>
+          <w:szCs w:val="27"/>
+        </w:rPr>
+        <w:t>quivalence classes</w:t>
+      </w:r>
+      <w:r>
+        <w:rPr>
+          <w:rFonts w:cs="Times New Roman" w:hint="eastAsia"/>
+          <w:bCs/>
+          <w:color w:val="000000"/>
+          <w:sz w:val="27"/>
+          <w:szCs w:val="27"/>
+        </w:rPr>
+        <w:t>:</w:t>
+      </w:r>
+    </w:p>
+    <w:p>
+      <w:pPr>
+        <w:snapToGrid w:val="0"/>
+        <w:rPr>
+          <w:rFonts w:cs="Times New Roman" w:hint="eastAsia"/>
+          <w:bCs/>
+          <w:color w:val="000000"/>
+          <w:sz w:val="27"/>
+          <w:szCs w:val="27"/>
+        </w:rPr>
       </w:pPr>
       <w:proofErr w:type="gramStart"/>
       <w:r>
-        <w:lastRenderedPageBreak/>
-        <w:t>G</w:t>
-      </w:r>
-      <w:r>
-        <w:rPr>
-          <w:rFonts w:hint="eastAsia"/>
-        </w:rPr>
-        <w:t>et()</w:t>
+        <w:rPr>
+          <w:rFonts w:cs="Times New Roman" w:hint="eastAsia"/>
+          <w:bCs/>
+          <w:i/>
+          <w:color w:val="000000"/>
+          <w:sz w:val="27"/>
+          <w:szCs w:val="27"/>
+        </w:rPr>
+        <w:t>entries</w:t>
       </w:r>
       <w:proofErr w:type="gramEnd"/>
+      <w:r>
+        <w:rPr>
+          <w:rFonts w:cs="Times New Roman" w:hint="eastAsia"/>
+          <w:bCs/>
+          <w:color w:val="000000"/>
+          <w:sz w:val="27"/>
+          <w:szCs w:val="27"/>
+        </w:rPr>
+        <w:t>:</w:t>
+      </w:r>
+      <w:r>
+        <w:rPr>
+          <w:rFonts w:cs="Times New Roman"/>
+          <w:bCs/>
+          <w:color w:val="000000"/>
+          <w:sz w:val="27"/>
+          <w:szCs w:val="27"/>
+        </w:rPr>
+        <w:t xml:space="preserve"> empty, </w:t>
+      </w:r>
+      <w:r>
+        <w:rPr>
+          <w:rFonts w:cs="Times New Roman" w:hint="eastAsia"/>
+          <w:bCs/>
+          <w:color w:val="000000"/>
+          <w:sz w:val="27"/>
+          <w:szCs w:val="27"/>
+        </w:rPr>
+        <w:t xml:space="preserve">one entry, </w:t>
+      </w:r>
+      <w:r>
+        <w:rPr>
+          <w:rFonts w:cs="Times New Roman"/>
+          <w:bCs/>
+          <w:color w:val="000000"/>
+          <w:sz w:val="27"/>
+          <w:szCs w:val="27"/>
+        </w:rPr>
+        <w:t xml:space="preserve">some entries, </w:t>
+      </w:r>
+      <w:r>
+        <w:rPr>
+          <w:rFonts w:cs="Times New Roman" w:hint="eastAsia"/>
+          <w:bCs/>
+          <w:color w:val="000000"/>
+          <w:sz w:val="27"/>
+          <w:szCs w:val="27"/>
+        </w:rPr>
+        <w:t xml:space="preserve">fullSize-1 entries, </w:t>
+      </w:r>
+      <w:proofErr w:type="spellStart"/>
+      <w:r>
+        <w:rPr>
+          <w:rFonts w:cs="Times New Roman"/>
+          <w:bCs/>
+          <w:color w:val="000000"/>
+          <w:sz w:val="27"/>
+          <w:szCs w:val="27"/>
+        </w:rPr>
+        <w:t>fullSize</w:t>
+      </w:r>
+      <w:proofErr w:type="spellEnd"/>
+      <w:r>
+        <w:rPr>
+          <w:rFonts w:cs="Times New Roman"/>
+          <w:bCs/>
+          <w:color w:val="000000"/>
+          <w:sz w:val="27"/>
+          <w:szCs w:val="27"/>
+        </w:rPr>
+        <w:t xml:space="preserve"> entries</w:t>
+      </w:r>
+    </w:p>
+    <w:p>
+      <w:pPr>
+        <w:snapToGrid w:val="0"/>
+        <w:rPr>
+          <w:rFonts w:cs="Times New Roman" w:hint="eastAsia"/>
+          <w:bCs/>
+          <w:color w:val="000000"/>
+          <w:sz w:val="27"/>
+          <w:szCs w:val="27"/>
+        </w:rPr>
+      </w:pPr>
+      <w:proofErr w:type="gramStart"/>
+      <w:r>
+        <w:rPr>
+          <w:rFonts w:cs="Times New Roman" w:hint="eastAsia"/>
+          <w:bCs/>
+          <w:i/>
+          <w:color w:val="000000"/>
+          <w:sz w:val="27"/>
+          <w:szCs w:val="27"/>
+        </w:rPr>
+        <w:t>key</w:t>
+      </w:r>
+      <w:proofErr w:type="gramEnd"/>
+      <w:r>
+        <w:rPr>
+          <w:rFonts w:cs="Times New Roman" w:hint="eastAsia"/>
+          <w:bCs/>
+          <w:color w:val="000000"/>
+          <w:sz w:val="27"/>
+          <w:szCs w:val="27"/>
+        </w:rPr>
+        <w:t>: null, existing, non-existing key</w:t>
+      </w:r>
+    </w:p>
+    <w:p>
+      <w:pPr>
+        <w:snapToGrid w:val="0"/>
+        <w:rPr>
+          <w:rFonts w:cs="Times New Roman" w:hint="eastAsia"/>
+          <w:bCs/>
+          <w:i/>
+          <w:color w:val="000000"/>
+          <w:sz w:val="27"/>
+          <w:szCs w:val="27"/>
+        </w:rPr>
+      </w:pPr>
+      <w:proofErr w:type="gramStart"/>
+      <w:r>
+        <w:rPr>
+          <w:rFonts w:cs="Times New Roman" w:hint="eastAsia"/>
+          <w:bCs/>
+          <w:i/>
+          <w:color w:val="000000"/>
+          <w:sz w:val="27"/>
+          <w:szCs w:val="27"/>
+        </w:rPr>
+        <w:t>hits</w:t>
+      </w:r>
+      <w:proofErr w:type="gramEnd"/>
+      <w:r>
+        <w:rPr>
+          <w:rFonts w:cs="Times New Roman" w:hint="eastAsia"/>
+          <w:bCs/>
+          <w:color w:val="000000"/>
+          <w:sz w:val="27"/>
+          <w:szCs w:val="27"/>
+        </w:rPr>
+        <w:t>:</w:t>
+      </w:r>
+      <w:r>
+        <w:rPr>
+          <w:rFonts w:cs="Times New Roman" w:hint="eastAsia"/>
+          <w:bCs/>
+          <w:color w:val="000000"/>
+          <w:sz w:val="27"/>
+          <w:szCs w:val="27"/>
+        </w:rPr>
+        <w:t xml:space="preserve"> &lt;0, 0, &gt;0, INT_MAX</w:t>
+      </w:r>
+    </w:p>
+    <w:p>
+      <w:pPr>
+        <w:snapToGrid w:val="0"/>
+        <w:rPr>
+          <w:rFonts w:cs="Times New Roman" w:hint="eastAsia"/>
+          <w:bCs/>
+          <w:i/>
+          <w:color w:val="000000"/>
+          <w:sz w:val="27"/>
+          <w:szCs w:val="27"/>
+        </w:rPr>
+      </w:pPr>
+      <w:proofErr w:type="gramStart"/>
+      <w:r>
+        <w:rPr>
+          <w:rFonts w:cs="Times New Roman" w:hint="eastAsia"/>
+          <w:bCs/>
+          <w:i/>
+          <w:color w:val="000000"/>
+          <w:sz w:val="27"/>
+          <w:szCs w:val="27"/>
+        </w:rPr>
+        <w:t>misses</w:t>
+      </w:r>
+      <w:proofErr w:type="gramEnd"/>
+      <w:r>
+        <w:rPr>
+          <w:rFonts w:cs="Times New Roman" w:hint="eastAsia"/>
+          <w:bCs/>
+          <w:color w:val="000000"/>
+          <w:sz w:val="27"/>
+          <w:szCs w:val="27"/>
+        </w:rPr>
+        <w:t>:</w:t>
+      </w:r>
+      <w:r>
+        <w:rPr>
+          <w:rFonts w:cs="Times New Roman" w:hint="eastAsia"/>
+          <w:bCs/>
+          <w:color w:val="000000"/>
+          <w:sz w:val="27"/>
+          <w:szCs w:val="27"/>
+        </w:rPr>
+        <w:t xml:space="preserve"> &lt;0, 0, &gt;0 INT_MAX</w:t>
+      </w:r>
+    </w:p>
+    <w:p>
+      <w:pPr>
+        <w:snapToGrid w:val="0"/>
+        <w:rPr>
+          <w:rFonts w:cs="Times New Roman"/>
+          <w:bCs/>
+          <w:i/>
+          <w:color w:val="000000"/>
+          <w:sz w:val="27"/>
+          <w:szCs w:val="27"/>
+        </w:rPr>
+      </w:pPr>
+      <w:proofErr w:type="gramStart"/>
+      <w:r>
+        <w:rPr>
+          <w:rFonts w:cs="Times New Roman" w:hint="eastAsia"/>
+          <w:bCs/>
+          <w:i/>
+          <w:color w:val="000000"/>
+          <w:sz w:val="27"/>
+          <w:szCs w:val="27"/>
+        </w:rPr>
+        <w:t>history</w:t>
+      </w:r>
+      <w:proofErr w:type="gramEnd"/>
+      <w:r>
+        <w:rPr>
+          <w:rFonts w:cs="Times New Roman" w:hint="eastAsia"/>
+          <w:bCs/>
+          <w:color w:val="000000"/>
+          <w:sz w:val="27"/>
+          <w:szCs w:val="27"/>
+        </w:rPr>
+        <w:t>:</w:t>
+      </w:r>
+      <w:r>
+        <w:rPr>
+          <w:rFonts w:cs="Times New Roman" w:hint="eastAsia"/>
+          <w:bCs/>
+          <w:color w:val="000000"/>
+          <w:sz w:val="27"/>
+          <w:szCs w:val="27"/>
+        </w:rPr>
+        <w:t xml:space="preserve"> empty, one entry, some entries </w:t>
+      </w:r>
     </w:p>
     <w:p>
       <w:pPr>
         <w:widowControl/>
         <w:jc w:val="left"/>
       </w:pPr>
-      <w:r>
-        <w:t>I</w:t>
-      </w:r>
-      <w:r>
+    </w:p>
+    <w:p>
+      <w:pPr>
+        <w:snapToGrid w:val="0"/>
+        <w:rPr>
+          <w:rFonts w:cs="Times New Roman" w:hint="eastAsia"/>
+          <w:bCs/>
+          <w:color w:val="000000"/>
+          <w:sz w:val="27"/>
+          <w:szCs w:val="27"/>
+        </w:rPr>
+      </w:pPr>
+      <w:r>
+        <w:rPr>
+          <w:rFonts w:cs="Times New Roman"/>
+          <w:bCs/>
+          <w:color w:val="000000"/>
+          <w:sz w:val="27"/>
+          <w:szCs w:val="27"/>
+        </w:rPr>
+        <w:t>T</w:t>
+      </w:r>
+      <w:r>
+        <w:rPr>
+          <w:rFonts w:cs="Times New Roman" w:hint="eastAsia"/>
+          <w:bCs/>
+          <w:color w:val="000000"/>
+          <w:sz w:val="27"/>
+          <w:szCs w:val="27"/>
+        </w:rPr>
+        <w:t>est cases:</w:t>
+      </w:r>
+    </w:p>
+    <w:p>
+      <w:pPr>
+        <w:snapToGrid w:val="0"/>
+        <w:ind w:left="135" w:hangingChars="50" w:hanging="135"/>
+        <w:rPr>
+          <w:rFonts w:cs="Times New Roman" w:hint="eastAsia"/>
+          <w:bCs/>
+          <w:color w:val="000000"/>
+          <w:sz w:val="27"/>
+          <w:szCs w:val="27"/>
+        </w:rPr>
+      </w:pPr>
+      <w:r>
+        <w:rPr>
+          <w:rFonts w:cs="Times New Roman" w:hint="eastAsia"/>
+          <w:bCs/>
+          <w:color w:val="000000"/>
+          <w:sz w:val="27"/>
+          <w:szCs w:val="27"/>
+        </w:rPr>
+        <w:t>(1).</w:t>
+      </w:r>
+      <w:r>
+        <w:rPr>
+          <w:rFonts w:cs="Times New Roman" w:hint="eastAsia"/>
+          <w:bCs/>
+          <w:color w:val="000000"/>
+          <w:sz w:val="27"/>
+          <w:szCs w:val="27"/>
+        </w:rPr>
+        <w:t>null key</w:t>
+      </w:r>
+      <w:r>
+        <w:rPr>
+          <w:rFonts w:cs="Times New Roman" w:hint="eastAsia"/>
+          <w:bCs/>
+          <w:color w:val="000000"/>
+          <w:sz w:val="27"/>
+          <w:szCs w:val="27"/>
+        </w:rPr>
+        <w:t>, hits = -8, misses = -8</w:t>
+      </w:r>
+      <w:r>
+        <w:rPr>
+          <w:rFonts w:cs="Times New Roman" w:hint="eastAsia"/>
+          <w:bCs/>
+          <w:color w:val="000000"/>
+          <w:sz w:val="27"/>
+          <w:szCs w:val="27"/>
+        </w:rPr>
+        <w:t>, empty history</w:t>
+      </w:r>
+      <w:r>
+        <w:rPr>
+          <w:rFonts w:cs="Times New Roman" w:hint="eastAsia"/>
+          <w:bCs/>
+          <w:color w:val="000000"/>
+          <w:sz w:val="27"/>
+          <w:szCs w:val="27"/>
+        </w:rPr>
+        <w:t xml:space="preserve"> entry</w:t>
+      </w:r>
+      <w:r>
+        <w:rPr>
+          <w:rFonts w:cs="Times New Roman" w:hint="eastAsia"/>
+          <w:bCs/>
+          <w:color w:val="000000"/>
+          <w:sz w:val="27"/>
+          <w:szCs w:val="27"/>
+        </w:rPr>
+        <w:t>, empty</w:t>
+      </w:r>
+      <w:r>
+        <w:rPr>
+          <w:rFonts w:cs="Times New Roman" w:hint="eastAsia"/>
+          <w:bCs/>
+          <w:color w:val="000000"/>
+          <w:sz w:val="27"/>
+          <w:szCs w:val="27"/>
+        </w:rPr>
+        <w:t xml:space="preserve"> </w:t>
+      </w:r>
+      <w:r>
+        <w:rPr>
+          <w:rFonts w:cs="Times New Roman" w:hint="eastAsia"/>
+          <w:bCs/>
+          <w:color w:val="000000"/>
+          <w:sz w:val="27"/>
+          <w:szCs w:val="27"/>
+        </w:rPr>
+        <w:t xml:space="preserve">cache </w:t>
+      </w:r>
+      <w:r>
+        <w:rPr>
+          <w:rFonts w:cs="Times New Roman" w:hint="eastAsia"/>
+          <w:bCs/>
+          <w:color w:val="000000"/>
+          <w:sz w:val="27"/>
+          <w:szCs w:val="27"/>
+        </w:rPr>
+        <w:t>entries</w:t>
+      </w:r>
+      <w:r>
+        <w:rPr>
+          <w:rFonts w:cs="Times New Roman" w:hint="eastAsia"/>
+          <w:bCs/>
+          <w:color w:val="000000"/>
+          <w:sz w:val="27"/>
+          <w:szCs w:val="27"/>
+        </w:rPr>
+        <w:t>.</w:t>
+      </w:r>
+      <w:r>
+        <w:rPr>
+          <w:rFonts w:cs="Times New Roman" w:hint="eastAsia"/>
+          <w:bCs/>
+          <w:color w:val="000000"/>
+          <w:sz w:val="27"/>
+          <w:szCs w:val="27"/>
+        </w:rPr>
+        <w:t xml:space="preserve"> </w:t>
+      </w:r>
+      <w:r>
+        <w:rPr>
+          <w:rFonts w:cs="Times New Roman" w:hint="eastAsia"/>
+          <w:bCs/>
+          <w:color w:val="000000"/>
+          <w:sz w:val="27"/>
+          <w:szCs w:val="27"/>
+        </w:rPr>
+        <w:t xml:space="preserve"> </w:t>
+      </w:r>
+    </w:p>
+    <w:p>
+      <w:pPr>
+        <w:snapToGrid w:val="0"/>
+        <w:rPr>
+          <w:rFonts w:cs="Times New Roman" w:hint="eastAsia"/>
+          <w:bCs/>
+          <w:color w:val="000000"/>
+          <w:sz w:val="27"/>
+          <w:szCs w:val="27"/>
+        </w:rPr>
+      </w:pPr>
+      <w:r>
+        <w:rPr>
+          <w:rFonts w:cs="Times New Roman" w:hint="eastAsia"/>
+          <w:bCs/>
+          <w:color w:val="000000"/>
+          <w:sz w:val="27"/>
+          <w:szCs w:val="27"/>
+        </w:rPr>
+        <w:t xml:space="preserve">(2). </w:t>
+      </w:r>
+      <w:r>
+        <w:rPr>
+          <w:rFonts w:cs="Times New Roman"/>
+          <w:bCs/>
+          <w:color w:val="000000"/>
+          <w:sz w:val="27"/>
+          <w:szCs w:val="27"/>
+        </w:rPr>
+        <w:t>E</w:t>
+      </w:r>
+      <w:r>
+        <w:rPr>
+          <w:rFonts w:cs="Times New Roman" w:hint="eastAsia"/>
+          <w:bCs/>
+          <w:color w:val="000000"/>
+          <w:sz w:val="27"/>
+          <w:szCs w:val="27"/>
+        </w:rPr>
+        <w:t>xisting key, hits = 0, misses = 0, one history</w:t>
+      </w:r>
+      <w:r>
+        <w:rPr>
+          <w:rFonts w:cs="Times New Roman" w:hint="eastAsia"/>
+          <w:bCs/>
+          <w:color w:val="000000"/>
+          <w:sz w:val="27"/>
+          <w:szCs w:val="27"/>
+        </w:rPr>
+        <w:t xml:space="preserve"> entry</w:t>
+      </w:r>
+      <w:r>
+        <w:rPr>
+          <w:rFonts w:cs="Times New Roman" w:hint="eastAsia"/>
+          <w:bCs/>
+          <w:color w:val="000000"/>
+          <w:sz w:val="27"/>
+          <w:szCs w:val="27"/>
+        </w:rPr>
+        <w:t xml:space="preserve">, </w:t>
+      </w:r>
+      <w:r>
+        <w:rPr>
+          <w:rFonts w:cs="Times New Roman" w:hint="eastAsia"/>
+          <w:bCs/>
+          <w:color w:val="000000"/>
+          <w:sz w:val="27"/>
+          <w:szCs w:val="27"/>
+        </w:rPr>
+        <w:t xml:space="preserve">one </w:t>
+      </w:r>
+      <w:r>
+        <w:rPr>
+          <w:rFonts w:cs="Times New Roman" w:hint="eastAsia"/>
+          <w:bCs/>
+          <w:color w:val="000000"/>
+          <w:sz w:val="27"/>
+          <w:szCs w:val="27"/>
+        </w:rPr>
+        <w:t xml:space="preserve">cache </w:t>
+      </w:r>
+      <w:r>
+        <w:rPr>
+          <w:rFonts w:cs="Times New Roman" w:hint="eastAsia"/>
+          <w:bCs/>
+          <w:color w:val="000000"/>
+          <w:sz w:val="27"/>
+          <w:szCs w:val="27"/>
+        </w:rPr>
+        <w:t>entry.</w:t>
+      </w:r>
+    </w:p>
+    <w:p>
+      <w:pPr>
+        <w:snapToGrid w:val="0"/>
+        <w:rPr>
+          <w:rFonts w:cs="Times New Roman" w:hint="eastAsia"/>
+          <w:bCs/>
+          <w:color w:val="000000"/>
+          <w:sz w:val="27"/>
+          <w:szCs w:val="27"/>
+        </w:rPr>
+      </w:pPr>
+      <w:r>
+        <w:rPr>
+          <w:rFonts w:cs="Times New Roman" w:hint="eastAsia"/>
+          <w:bCs/>
+          <w:color w:val="000000"/>
+          <w:sz w:val="27"/>
+          <w:szCs w:val="27"/>
+        </w:rPr>
+        <w:t>(3)</w:t>
+      </w:r>
+      <w:r>
+        <w:rPr>
+          <w:rFonts w:cs="Times New Roman" w:hint="eastAsia"/>
+          <w:bCs/>
+          <w:color w:val="000000"/>
+          <w:sz w:val="27"/>
+          <w:szCs w:val="27"/>
+        </w:rPr>
+        <w:t xml:space="preserve">. </w:t>
+      </w:r>
+      <w:r>
+        <w:rPr>
+          <w:rFonts w:cs="Times New Roman"/>
+          <w:bCs/>
+          <w:color w:val="000000"/>
+          <w:sz w:val="27"/>
+          <w:szCs w:val="27"/>
+        </w:rPr>
+        <w:t>E</w:t>
+      </w:r>
+      <w:r>
+        <w:rPr>
+          <w:rFonts w:cs="Times New Roman" w:hint="eastAsia"/>
+          <w:bCs/>
+          <w:color w:val="000000"/>
+          <w:sz w:val="27"/>
+          <w:szCs w:val="27"/>
+        </w:rPr>
+        <w:t xml:space="preserve">xisting key, hits = </w:t>
+      </w:r>
+      <w:r>
+        <w:rPr>
+          <w:rFonts w:cs="Times New Roman" w:hint="eastAsia"/>
+          <w:bCs/>
+          <w:color w:val="000000"/>
+          <w:sz w:val="27"/>
+          <w:szCs w:val="27"/>
+        </w:rPr>
+        <w:t>INT_MAX</w:t>
+      </w:r>
+      <w:r>
+        <w:rPr>
+          <w:rFonts w:cs="Times New Roman" w:hint="eastAsia"/>
+          <w:bCs/>
+          <w:color w:val="000000"/>
+          <w:sz w:val="27"/>
+          <w:szCs w:val="27"/>
+        </w:rPr>
+        <w:t xml:space="preserve">, misses = </w:t>
+      </w:r>
+      <w:r>
+        <w:rPr>
+          <w:rFonts w:cs="Times New Roman" w:hint="eastAsia"/>
+          <w:bCs/>
+          <w:color w:val="000000"/>
+          <w:sz w:val="27"/>
+          <w:szCs w:val="27"/>
+        </w:rPr>
+        <w:t>INT_MAX</w:t>
+      </w:r>
+      <w:r>
+        <w:rPr>
+          <w:rFonts w:cs="Times New Roman" w:hint="eastAsia"/>
+          <w:bCs/>
+          <w:color w:val="000000"/>
+          <w:sz w:val="27"/>
+          <w:szCs w:val="27"/>
+        </w:rPr>
+        <w:t>, s</w:t>
+      </w:r>
+      <w:r>
+        <w:rPr>
+          <w:rFonts w:cs="Times New Roman" w:hint="eastAsia"/>
+          <w:bCs/>
+          <w:color w:val="000000"/>
+          <w:sz w:val="27"/>
+          <w:szCs w:val="27"/>
+        </w:rPr>
+        <w:t xml:space="preserve">ome </w:t>
+      </w:r>
+      <w:r>
+        <w:rPr>
+          <w:rFonts w:cs="Times New Roman" w:hint="eastAsia"/>
+          <w:bCs/>
+          <w:color w:val="000000"/>
+          <w:sz w:val="27"/>
+          <w:szCs w:val="27"/>
+        </w:rPr>
+        <w:t>history entries, some cache entries</w:t>
+      </w:r>
+      <w:r>
+        <w:rPr>
+          <w:rFonts w:cs="Times New Roman" w:hint="eastAsia"/>
+          <w:bCs/>
+          <w:color w:val="000000"/>
+          <w:sz w:val="27"/>
+          <w:szCs w:val="27"/>
+        </w:rPr>
+        <w:t>.</w:t>
+      </w:r>
+    </w:p>
+    <w:p>
+      <w:pPr>
+        <w:snapToGrid w:val="0"/>
+        <w:rPr>
+          <w:rFonts w:cs="Times New Roman" w:hint="eastAsia"/>
+          <w:bCs/>
+          <w:color w:val="000000"/>
+          <w:sz w:val="27"/>
+          <w:szCs w:val="27"/>
+        </w:rPr>
+      </w:pPr>
+      <w:r>
+        <w:rPr>
+          <w:rFonts w:cs="Times New Roman" w:hint="eastAsia"/>
+          <w:bCs/>
+          <w:color w:val="000000"/>
+          <w:sz w:val="27"/>
+          <w:szCs w:val="27"/>
+        </w:rPr>
+        <w:t xml:space="preserve">(4). </w:t>
+      </w:r>
+      <w:r>
+        <w:rPr>
+          <w:rFonts w:cs="Times New Roman"/>
+          <w:bCs/>
+          <w:color w:val="000000"/>
+          <w:sz w:val="27"/>
+          <w:szCs w:val="27"/>
+        </w:rPr>
+        <w:t>N</w:t>
+      </w:r>
+      <w:r>
+        <w:rPr>
+          <w:rFonts w:cs="Times New Roman" w:hint="eastAsia"/>
+          <w:bCs/>
+          <w:color w:val="000000"/>
+          <w:sz w:val="27"/>
+          <w:szCs w:val="27"/>
+        </w:rPr>
+        <w:t xml:space="preserve">on-existing key, hits = 1, misses = 1, some history entries, </w:t>
+      </w:r>
+      <w:r>
+        <w:rPr>
+          <w:rFonts w:cs="Times New Roman" w:hint="eastAsia"/>
+          <w:bCs/>
+          <w:color w:val="000000"/>
+          <w:sz w:val="27"/>
+          <w:szCs w:val="27"/>
+        </w:rPr>
+        <w:t>some</w:t>
+      </w:r>
+      <w:r>
+        <w:rPr>
+          <w:rFonts w:cs="Times New Roman" w:hint="eastAsia"/>
+          <w:bCs/>
+          <w:color w:val="000000"/>
+          <w:sz w:val="27"/>
+          <w:szCs w:val="27"/>
+        </w:rPr>
+        <w:t xml:space="preserve"> cache entries</w:t>
+      </w:r>
+      <w:r>
+        <w:rPr>
+          <w:rFonts w:cs="Times New Roman" w:hint="eastAsia"/>
+          <w:bCs/>
+          <w:color w:val="000000"/>
+          <w:sz w:val="27"/>
+          <w:szCs w:val="27"/>
+        </w:rPr>
+        <w:t>.</w:t>
+      </w:r>
+    </w:p>
+    <w:p>
+      <w:pPr>
+        <w:snapToGrid w:val="0"/>
+        <w:rPr>
+          <w:rFonts w:cs="Times New Roman" w:hint="eastAsia"/>
+          <w:bCs/>
+          <w:color w:val="000000"/>
+          <w:sz w:val="27"/>
+          <w:szCs w:val="27"/>
+        </w:rPr>
+      </w:pPr>
+      <w:r>
+        <w:rPr>
+          <w:rFonts w:cs="Times New Roman" w:hint="eastAsia"/>
+          <w:bCs/>
+          <w:color w:val="000000"/>
+          <w:sz w:val="27"/>
+          <w:szCs w:val="27"/>
+        </w:rPr>
+        <w:tab/>
+      </w:r>
+      <w:r>
+        <w:rPr>
+          <w:rFonts w:cs="Times New Roman" w:hint="eastAsia"/>
+          <w:bCs/>
+          <w:color w:val="000000"/>
+          <w:sz w:val="27"/>
+          <w:szCs w:val="27"/>
+        </w:rPr>
+        <w:t xml:space="preserve">Three test method: </w:t>
+      </w:r>
+      <w:r>
+        <w:rPr>
+          <w:rFonts w:cs="Times New Roman" w:hint="eastAsia"/>
+          <w:bCs/>
+          <w:color w:val="000000"/>
+          <w:sz w:val="27"/>
+          <w:szCs w:val="27"/>
+        </w:rPr>
+        <w:t>1.LRUCache, 2.LFUCache, 3RandomCache</w:t>
+      </w:r>
+    </w:p>
+    <w:p>
+      <w:pPr>
+        <w:snapToGrid w:val="0"/>
+        <w:rPr>
+          <w:rFonts w:cs="Times New Roman" w:hint="eastAsia"/>
+          <w:bCs/>
+          <w:color w:val="000000"/>
+          <w:sz w:val="27"/>
+          <w:szCs w:val="27"/>
+        </w:rPr>
+      </w:pPr>
+      <w:r>
+        <w:rPr>
+          <w:rFonts w:cs="Times New Roman" w:hint="eastAsia"/>
+          <w:bCs/>
+          <w:color w:val="000000"/>
+          <w:sz w:val="27"/>
+          <w:szCs w:val="27"/>
+        </w:rPr>
+        <w:t>(5). Non-existing key, hits = 1, misses = 1, some history entries, full cache entries.</w:t>
+      </w:r>
+    </w:p>
+    <w:p>
+      <w:pPr>
+        <w:widowControl/>
+        <w:jc w:val="left"/>
+      </w:pPr>
+    </w:p>
+    <w:p>
+      <w:pPr>
+        <w:rPr>
+          <w:rFonts w:ascii="Times New Roman" w:hAnsi="Times New Roman" w:cs="Times New Roman" w:hint="eastAsia"/>
+          <w:bCs/>
+          <w:color w:val="000000"/>
+          <w:sz w:val="27"/>
+          <w:szCs w:val="27"/>
+        </w:rPr>
+      </w:pPr>
+      <w:r>
+        <w:rPr>
+          <w:rFonts w:ascii="Times New Roman" w:hAnsi="Times New Roman" w:cs="Times New Roman"/>
+          <w:bCs/>
+          <w:color w:val="000000"/>
+          <w:sz w:val="27"/>
+          <w:szCs w:val="27"/>
+        </w:rPr>
+        <w:t>B</w:t>
+      </w:r>
+      <w:r>
+        <w:rPr>
+          <w:rFonts w:ascii="Times New Roman" w:hAnsi="Times New Roman" w:cs="Times New Roman" w:hint="eastAsia"/>
+          <w:bCs/>
+          <w:color w:val="000000"/>
+          <w:sz w:val="27"/>
+          <w:szCs w:val="27"/>
+        </w:rPr>
+        <w:t xml:space="preserve">ugs: </w:t>
+      </w:r>
+    </w:p>
+    <w:p>
+      <w:pPr>
+        <w:pStyle w:val="a5"/>
+        <w:numPr>
+          <w:ilvl w:val="0"/>
+          <w:numId w:val="10"/>
+        </w:numPr>
+        <w:snapToGrid w:val="0"/>
+        <w:ind w:firstLineChars="0"/>
         <w:rPr>
           <w:rFonts w:hint="eastAsia"/>
         </w:rPr>
-        <w:t>nput: key, hits, misses, entries, history</w:t>
-      </w:r>
+      </w:pPr>
+      <w:r>
+        <w:rPr>
+          <w:rFonts w:cs="Times New Roman" w:hint="eastAsia"/>
+          <w:bCs/>
+          <w:color w:val="000000"/>
+          <w:sz w:val="27"/>
+          <w:szCs w:val="27"/>
+        </w:rPr>
+        <w:t>When key is null, the return value is not null as specified</w:t>
+      </w:r>
+      <w:r>
+        <w:rPr>
+          <w:rFonts w:cs="Times New Roman" w:hint="eastAsia"/>
+          <w:bCs/>
+          <w:color w:val="000000"/>
+          <w:sz w:val="27"/>
+          <w:szCs w:val="27"/>
+        </w:rPr>
+        <w:t xml:space="preserve">, </w:t>
+      </w:r>
+      <w:r>
+        <w:rPr>
+          <w:rFonts w:cs="Times New Roman" w:hint="eastAsia"/>
+          <w:bCs/>
+          <w:color w:val="000000"/>
+          <w:sz w:val="27"/>
+          <w:szCs w:val="27"/>
+        </w:rPr>
+        <w:t>also</w:t>
+      </w:r>
+      <w:r>
+        <w:rPr>
+          <w:rFonts w:cs="Times New Roman" w:hint="eastAsia"/>
+          <w:bCs/>
+          <w:color w:val="000000"/>
+          <w:sz w:val="27"/>
+          <w:szCs w:val="27"/>
+        </w:rPr>
+        <w:t>,</w:t>
+      </w:r>
+      <w:r>
+        <w:rPr>
+          <w:rFonts w:cs="Times New Roman" w:hint="eastAsia"/>
+          <w:bCs/>
+          <w:color w:val="000000"/>
+          <w:sz w:val="27"/>
+          <w:szCs w:val="27"/>
+        </w:rPr>
+        <w:t xml:space="preserve"> a</w:t>
+      </w:r>
+      <w:r>
+        <w:rPr>
+          <w:rFonts w:cs="Times New Roman" w:hint="eastAsia"/>
+          <w:bCs/>
+          <w:color w:val="000000"/>
+          <w:sz w:val="27"/>
+          <w:szCs w:val="27"/>
+        </w:rPr>
+        <w:t xml:space="preserve"> </w:t>
+      </w:r>
+      <w:proofErr w:type="spellStart"/>
+      <w:r>
+        <w:rPr>
+          <w:rFonts w:cs="Times New Roman" w:hint="eastAsia"/>
+          <w:bCs/>
+          <w:color w:val="000000"/>
+          <w:sz w:val="27"/>
+          <w:szCs w:val="27"/>
+        </w:rPr>
+        <w:t>NullPointerException</w:t>
+      </w:r>
+      <w:proofErr w:type="spellEnd"/>
+      <w:r>
+        <w:rPr>
+          <w:rFonts w:cs="Times New Roman" w:hint="eastAsia"/>
+          <w:bCs/>
+          <w:color w:val="000000"/>
+          <w:sz w:val="27"/>
+          <w:szCs w:val="27"/>
+        </w:rPr>
+        <w:t xml:space="preserve"> is thrown.</w:t>
+      </w:r>
+    </w:p>
+    <w:p>
+      <w:pPr>
+        <w:pStyle w:val="a5"/>
+        <w:numPr>
+          <w:ilvl w:val="0"/>
+          <w:numId w:val="10"/>
+        </w:numPr>
+        <w:snapToGrid w:val="0"/>
+        <w:ind w:firstLineChars="0"/>
+        <w:rPr>
+          <w:rFonts w:hint="eastAsia"/>
+        </w:rPr>
+      </w:pPr>
+      <w:r>
+        <w:rPr>
+          <w:rFonts w:cs="Times New Roman" w:hint="eastAsia"/>
+          <w:bCs/>
+          <w:color w:val="000000"/>
+          <w:sz w:val="27"/>
+          <w:szCs w:val="27"/>
+        </w:rPr>
+        <w:t xml:space="preserve">When hits/misses </w:t>
+      </w:r>
+      <w:proofErr w:type="gramStart"/>
+      <w:r>
+        <w:rPr>
+          <w:rFonts w:cs="Times New Roman" w:hint="eastAsia"/>
+          <w:bCs/>
+          <w:color w:val="000000"/>
+          <w:sz w:val="27"/>
+          <w:szCs w:val="27"/>
+        </w:rPr>
+        <w:t>is</w:t>
+      </w:r>
+      <w:proofErr w:type="gramEnd"/>
+      <w:r>
+        <w:rPr>
+          <w:rFonts w:cs="Times New Roman" w:hint="eastAsia"/>
+          <w:bCs/>
+          <w:color w:val="000000"/>
+          <w:sz w:val="27"/>
+          <w:szCs w:val="27"/>
+        </w:rPr>
+        <w:t xml:space="preserve"> INT_MAX, an overflow will happen after a hit/miss</w:t>
+      </w:r>
+      <w:r>
+        <w:rPr>
+          <w:rFonts w:cs="Times New Roman" w:hint="eastAsia"/>
+          <w:bCs/>
+          <w:color w:val="000000"/>
+          <w:sz w:val="27"/>
+          <w:szCs w:val="27"/>
+        </w:rPr>
+        <w:t>.</w:t>
+      </w:r>
+    </w:p>
+    <w:p>
+      <w:pPr>
+        <w:pStyle w:val="a5"/>
+        <w:numPr>
+          <w:ilvl w:val="0"/>
+          <w:numId w:val="10"/>
+        </w:numPr>
+        <w:snapToGrid w:val="0"/>
+        <w:ind w:firstLineChars="0"/>
+        <w:rPr>
+          <w:rFonts w:hint="eastAsia"/>
+        </w:rPr>
+      </w:pPr>
+      <w:r>
+        <w:rPr>
+          <w:rFonts w:cs="Times New Roman" w:hint="eastAsia"/>
+          <w:bCs/>
+          <w:color w:val="000000"/>
+          <w:sz w:val="27"/>
+          <w:szCs w:val="27"/>
+        </w:rPr>
+        <w:t xml:space="preserve">In test case 4, when </w:t>
+      </w:r>
+      <w:proofErr w:type="spellStart"/>
+      <w:r>
+        <w:rPr>
+          <w:rFonts w:cs="Times New Roman" w:hint="eastAsia"/>
+          <w:bCs/>
+          <w:color w:val="000000"/>
+          <w:sz w:val="27"/>
+          <w:szCs w:val="27"/>
+        </w:rPr>
+        <w:t>cacheEntries</w:t>
+      </w:r>
+      <w:proofErr w:type="spellEnd"/>
+      <w:r>
+        <w:rPr>
+          <w:rFonts w:cs="Times New Roman" w:hint="eastAsia"/>
+          <w:bCs/>
+          <w:color w:val="000000"/>
+          <w:sz w:val="27"/>
+          <w:szCs w:val="27"/>
+        </w:rPr>
+        <w:t xml:space="preserve"> is not full and a cache miss happens, the call of </w:t>
+      </w:r>
+      <w:proofErr w:type="gramStart"/>
+      <w:r>
+        <w:rPr>
+          <w:rFonts w:cs="Times New Roman" w:hint="eastAsia"/>
+          <w:bCs/>
+          <w:color w:val="000000"/>
+          <w:sz w:val="27"/>
+          <w:szCs w:val="27"/>
+        </w:rPr>
+        <w:t>get(</w:t>
+      </w:r>
+      <w:proofErr w:type="gramEnd"/>
+      <w:r>
+        <w:rPr>
+          <w:rFonts w:cs="Times New Roman" w:hint="eastAsia"/>
+          <w:bCs/>
+          <w:color w:val="000000"/>
+          <w:sz w:val="27"/>
+          <w:szCs w:val="27"/>
+        </w:rPr>
+        <w:t xml:space="preserve">) will cause an </w:t>
+      </w:r>
+      <w:proofErr w:type="spellStart"/>
+      <w:r>
+        <w:rPr>
+          <w:rFonts w:cs="Times New Roman" w:hint="eastAsia"/>
+          <w:bCs/>
+          <w:color w:val="000000"/>
+          <w:sz w:val="27"/>
+          <w:szCs w:val="27"/>
+        </w:rPr>
+        <w:t>NullPointerException</w:t>
+      </w:r>
+      <w:proofErr w:type="spellEnd"/>
+      <w:r>
+        <w:rPr>
+          <w:rFonts w:cs="Times New Roman" w:hint="eastAsia"/>
+          <w:bCs/>
+          <w:color w:val="000000"/>
+          <w:sz w:val="27"/>
+          <w:szCs w:val="27"/>
+        </w:rPr>
+        <w:t>. For LRU and LFU cache, there will always be an exception, for Random cache, it depends.</w:t>
+      </w:r>
+    </w:p>
+    <w:p>
+      <w:pPr>
+        <w:pStyle w:val="a5"/>
+        <w:numPr>
+          <w:ilvl w:val="0"/>
+          <w:numId w:val="10"/>
+        </w:numPr>
+        <w:snapToGrid w:val="0"/>
+        <w:ind w:firstLineChars="0"/>
+        <w:rPr>
+          <w:rFonts w:hint="eastAsia"/>
+        </w:rPr>
+      </w:pPr>
+      <w:r>
+        <w:rPr>
+          <w:rFonts w:cs="Times New Roman" w:hint="eastAsia"/>
+          <w:bCs/>
+          <w:color w:val="000000"/>
+          <w:sz w:val="27"/>
+          <w:szCs w:val="27"/>
+        </w:rPr>
+        <w:t xml:space="preserve">In test case 4, when </w:t>
+      </w:r>
+      <w:r>
+        <w:rPr>
+          <w:rFonts w:cs="Times New Roman" w:hint="eastAsia"/>
+          <w:bCs/>
+          <w:color w:val="000000"/>
+          <w:sz w:val="27"/>
+          <w:szCs w:val="27"/>
+        </w:rPr>
+        <w:t xml:space="preserve">Random </w:t>
+      </w:r>
+      <w:r>
+        <w:rPr>
+          <w:rFonts w:cs="Times New Roman" w:hint="eastAsia"/>
+          <w:bCs/>
+          <w:color w:val="000000"/>
+          <w:sz w:val="27"/>
+          <w:szCs w:val="27"/>
+        </w:rPr>
+        <w:t>cache</w:t>
+      </w:r>
+      <w:r>
+        <w:rPr>
+          <w:rFonts w:cs="Times New Roman" w:hint="eastAsia"/>
+          <w:bCs/>
+          <w:color w:val="000000"/>
+          <w:sz w:val="27"/>
+          <w:szCs w:val="27"/>
+        </w:rPr>
+        <w:t xml:space="preserve"> e</w:t>
+      </w:r>
+      <w:r>
+        <w:rPr>
+          <w:rFonts w:cs="Times New Roman" w:hint="eastAsia"/>
+          <w:bCs/>
+          <w:color w:val="000000"/>
+          <w:sz w:val="27"/>
+          <w:szCs w:val="27"/>
+        </w:rPr>
+        <w:t xml:space="preserve">ntries is not full and a cache miss happens, </w:t>
+      </w:r>
+      <w:r>
+        <w:rPr>
+          <w:rFonts w:cs="Times New Roman" w:hint="eastAsia"/>
+          <w:bCs/>
+          <w:color w:val="000000"/>
+          <w:sz w:val="27"/>
+          <w:szCs w:val="27"/>
+        </w:rPr>
+        <w:t>if no exception is thrown, the return result is wr</w:t>
+      </w:r>
+      <w:r>
+        <w:rPr>
+          <w:rFonts w:cs="Times New Roman" w:hint="eastAsia"/>
+          <w:bCs/>
+          <w:color w:val="000000"/>
+          <w:sz w:val="27"/>
+          <w:szCs w:val="27"/>
+        </w:rPr>
+        <w:t>ong: the key is not null as expected</w:t>
+      </w:r>
+      <w:r>
+        <w:rPr>
+          <w:rFonts w:cs="Times New Roman" w:hint="eastAsia"/>
+          <w:bCs/>
+          <w:color w:val="000000"/>
+          <w:sz w:val="27"/>
+          <w:szCs w:val="27"/>
+        </w:rPr>
+        <w:t>.</w:t>
+      </w:r>
+    </w:p>
+    <w:p>
+      <w:pPr>
+        <w:pStyle w:val="a5"/>
+        <w:numPr>
+          <w:ilvl w:val="0"/>
+          <w:numId w:val="10"/>
+        </w:numPr>
+        <w:snapToGrid w:val="0"/>
+        <w:ind w:firstLineChars="0"/>
+      </w:pPr>
     </w:p>
     <w:p>
       <w:pPr>
@@ -7650,6 +8990,97 @@
       </w:pPr>
       <w:rPr>
         <w:rFonts w:hint="default"/>
+      </w:rPr>
+    </w:lvl>
+    <w:lvl w:ilvl="1" w:tplc="04090019" w:tentative="1">
+      <w:start w:val="1"/>
+      <w:numFmt w:val="lowerLetter"/>
+      <w:lvlText w:val="%2)"/>
+      <w:lvlJc w:val="left"/>
+      <w:pPr>
+        <w:ind w:left="840" w:hanging="420"/>
+      </w:pPr>
+    </w:lvl>
+    <w:lvl w:ilvl="2" w:tplc="0409001B" w:tentative="1">
+      <w:start w:val="1"/>
+      <w:numFmt w:val="lowerRoman"/>
+      <w:lvlText w:val="%3."/>
+      <w:lvlJc w:val="right"/>
+      <w:pPr>
+        <w:ind w:left="1260" w:hanging="420"/>
+      </w:pPr>
+    </w:lvl>
+    <w:lvl w:ilvl="3" w:tplc="0409000F" w:tentative="1">
+      <w:start w:val="1"/>
+      <w:numFmt w:val="decimal"/>
+      <w:lvlText w:val="%4."/>
+      <w:lvlJc w:val="left"/>
+      <w:pPr>
+        <w:ind w:left="1680" w:hanging="420"/>
+      </w:pPr>
+    </w:lvl>
+    <w:lvl w:ilvl="4" w:tplc="04090019" w:tentative="1">
+      <w:start w:val="1"/>
+      <w:numFmt w:val="lowerLetter"/>
+      <w:lvlText w:val="%5)"/>
+      <w:lvlJc w:val="left"/>
+      <w:pPr>
+        <w:ind w:left="2100" w:hanging="420"/>
+      </w:pPr>
+    </w:lvl>
+    <w:lvl w:ilvl="5" w:tplc="0409001B" w:tentative="1">
+      <w:start w:val="1"/>
+      <w:numFmt w:val="lowerRoman"/>
+      <w:lvlText w:val="%6."/>
+      <w:lvlJc w:val="right"/>
+      <w:pPr>
+        <w:ind w:left="2520" w:hanging="420"/>
+      </w:pPr>
+    </w:lvl>
+    <w:lvl w:ilvl="6" w:tplc="0409000F" w:tentative="1">
+      <w:start w:val="1"/>
+      <w:numFmt w:val="decimal"/>
+      <w:lvlText w:val="%7."/>
+      <w:lvlJc w:val="left"/>
+      <w:pPr>
+        <w:ind w:left="2940" w:hanging="420"/>
+      </w:pPr>
+    </w:lvl>
+    <w:lvl w:ilvl="7" w:tplc="04090019" w:tentative="1">
+      <w:start w:val="1"/>
+      <w:numFmt w:val="lowerLetter"/>
+      <w:lvlText w:val="%8)"/>
+      <w:lvlJc w:val="left"/>
+      <w:pPr>
+        <w:ind w:left="3360" w:hanging="420"/>
+      </w:pPr>
+    </w:lvl>
+    <w:lvl w:ilvl="8" w:tplc="0409001B" w:tentative="1">
+      <w:start w:val="1"/>
+      <w:numFmt w:val="lowerRoman"/>
+      <w:lvlText w:val="%9."/>
+      <w:lvlJc w:val="right"/>
+      <w:pPr>
+        <w:ind w:left="3780" w:hanging="420"/>
+      </w:pPr>
+    </w:lvl>
+  </w:abstractNum>
+  <w:abstractNum w:abstractNumId="9">
+    <w:nsid w:val="76531246"/>
+    <w:multiLevelType w:val="hybridMultilevel"/>
+    <w:tmpl w:val="B3DC8540"/>
+    <w:lvl w:ilvl="0" w:tplc="495E0310">
+      <w:start w:val="1"/>
+      <w:numFmt w:val="decimal"/>
+      <w:lvlText w:val="%1."/>
+      <w:lvlJc w:val="left"/>
+      <w:pPr>
+        <w:ind w:left="360" w:hanging="360"/>
+      </w:pPr>
+      <w:rPr>
+        <w:rFonts w:hint="default"/>
+        <w:sz w:val="27"/>
+        <w:szCs w:val="27"/>
       </w:rPr>
     </w:lvl>
     <w:lvl w:ilvl="1" w:tplc="04090019" w:tentative="1">
@@ -7751,6 +9182,9 @@
   </w:num>
   <w:num w:numId="9">
     <w:abstractNumId w:val="4"/>
+  </w:num>
+  <w:num w:numId="10">
+    <w:abstractNumId w:val="9"/>
   </w:num>
 </w:numbering>
 </file>

</xml_diff>

<commit_message>
fix testExistingKeyZeroHitsMissesOneCacheEntryOneHistory() add testExistingKeyPositiveHitsMissesFullCacheEntryOneHistory()
</commit_message>
<xml_diff>
--- a/hw3/report.docx
+++ b/hw3/report.docx
@@ -6931,16 +6931,6 @@
       </w:r>
       <w:r>
         <w:rPr>
-          <w:rFonts w:cs="Times New Roman"/>
-          <w:bCs/>
-          <w:color w:val="000000"/>
-          <w:sz w:val="27"/>
-          <w:szCs w:val="27"/>
-        </w:rPr>
-        <w:t xml:space="preserve">some entries, </w:t>
-      </w:r>
-      <w:r>
-        <w:rPr>
           <w:rFonts w:cs="Times New Roman" w:hint="eastAsia"/>
           <w:bCs/>
           <w:color w:val="000000"/>
@@ -7579,17 +7569,17 @@
           <w:sz w:val="27"/>
           <w:szCs w:val="27"/>
         </w:rPr>
-        <w:t>some</w:t>
-      </w:r>
-      <w:r>
-        <w:rPr>
-          <w:rFonts w:cs="Times New Roman" w:hint="eastAsia"/>
-          <w:bCs/>
-          <w:color w:val="000000"/>
-          <w:sz w:val="27"/>
-          <w:szCs w:val="27"/>
-        </w:rPr>
-        <w:t xml:space="preserve"> cache entries</w:t>
+        <w:t xml:space="preserve">fullSize-1 </w:t>
+      </w:r>
+      <w:r>
+        <w:rPr>
+          <w:rFonts w:cs="Times New Roman" w:hint="eastAsia"/>
+          <w:bCs/>
+          <w:color w:val="000000"/>
+          <w:sz w:val="27"/>
+          <w:szCs w:val="27"/>
+        </w:rPr>
+        <w:t>cache entries</w:t>
       </w:r>
       <w:r>
         <w:rPr>
@@ -7665,6 +7655,41 @@
         </w:rPr>
         <w:t>(5). Non-existing key, hits = 1, misses = 1, some history entries, full cache entries.</w:t>
       </w:r>
+    </w:p>
+    <w:p>
+      <w:pPr>
+        <w:snapToGrid w:val="0"/>
+        <w:rPr>
+          <w:rFonts w:cs="Times New Roman" w:hint="eastAsia"/>
+          <w:bCs/>
+          <w:color w:val="000000"/>
+          <w:sz w:val="27"/>
+          <w:szCs w:val="27"/>
+        </w:rPr>
+      </w:pPr>
+      <w:r>
+        <w:rPr>
+          <w:rFonts w:cs="Times New Roman" w:hint="eastAsia"/>
+          <w:bCs/>
+          <w:color w:val="000000"/>
+          <w:sz w:val="27"/>
+          <w:szCs w:val="27"/>
+        </w:rPr>
+        <w:tab/>
+        <w:t>Three test method: 1.LRUCache, 2.LFUCache, 3RandomCache</w:t>
+      </w:r>
+    </w:p>
+    <w:p>
+      <w:pPr>
+        <w:snapToGrid w:val="0"/>
+        <w:rPr>
+          <w:rFonts w:cs="Times New Roman" w:hint="eastAsia"/>
+          <w:bCs/>
+          <w:color w:val="000000"/>
+          <w:sz w:val="27"/>
+          <w:szCs w:val="27"/>
+        </w:rPr>
+      </w:pPr>
     </w:p>
     <w:p>
       <w:pPr>
@@ -8016,7 +8041,27 @@
           <w:sz w:val="27"/>
           <w:szCs w:val="27"/>
         </w:rPr>
-        <w:t>if no exception is thrown, the return result is wr</w:t>
+        <w:t xml:space="preserve">if no exception is thrown, the return result is </w:t>
+      </w:r>
+      <w:r>
+        <w:rPr>
+          <w:rFonts w:cs="Times New Roman" w:hint="eastAsia"/>
+          <w:bCs/>
+          <w:color w:val="000000"/>
+          <w:sz w:val="27"/>
+          <w:szCs w:val="27"/>
+        </w:rPr>
+        <w:t xml:space="preserve">still </w:t>
+      </w:r>
+      <w:r>
+        <w:rPr>
+          <w:rFonts w:cs="Times New Roman" w:hint="eastAsia"/>
+          <w:bCs/>
+          <w:color w:val="000000"/>
+          <w:sz w:val="27"/>
+          <w:szCs w:val="27"/>
+        </w:rPr>
+        <w:t>wr</w:t>
       </w:r>
       <w:r>
         <w:rPr>

</xml_diff>

<commit_message>
fix whitebox test and report
</commit_message>
<xml_diff>
--- a/hw3/report.docx
+++ b/hw3/report.docx
@@ -923,7 +923,7 @@
     <w:p>
       <w:pPr>
         <w:rPr>
-          <w:rFonts w:ascii="Times New Roman" w:hAnsi="Times New Roman" w:cs="Times New Roman" w:hint="eastAsia"/>
+          <w:rFonts w:ascii="Times New Roman" w:hAnsi="Times New Roman" w:cs="Times New Roman"/>
           <w:b/>
           <w:bCs/>
           <w:color w:val="000000"/>
@@ -936,7 +936,7 @@
       <w:pPr>
         <w:snapToGrid w:val="0"/>
         <w:rPr>
-          <w:rFonts w:cs="Times New Roman" w:hint="eastAsia"/>
+          <w:rFonts w:cs="Times New Roman"/>
           <w:bCs/>
           <w:color w:val="000000"/>
           <w:sz w:val="27"/>
@@ -974,7 +974,7 @@
         <w:snapToGrid w:val="0"/>
         <w:ind w:firstLineChars="0"/>
         <w:rPr>
-          <w:rFonts w:cs="Times New Roman" w:hint="eastAsia"/>
+          <w:rFonts w:cs="Times New Roman"/>
           <w:bCs/>
           <w:color w:val="000000"/>
           <w:sz w:val="27"/>
@@ -1019,7 +1019,7 @@
         <w:snapToGrid w:val="0"/>
         <w:ind w:leftChars="200" w:left="420"/>
         <w:rPr>
-          <w:rFonts w:cs="Times New Roman" w:hint="eastAsia"/>
+          <w:rFonts w:cs="Times New Roman"/>
           <w:bCs/>
           <w:color w:val="000000"/>
           <w:sz w:val="27"/>
@@ -1062,7 +1062,7 @@
         <w:snapToGrid w:val="0"/>
         <w:ind w:leftChars="200" w:left="420"/>
         <w:rPr>
-          <w:rFonts w:cs="Times New Roman" w:hint="eastAsia"/>
+          <w:rFonts w:cs="Times New Roman"/>
           <w:bCs/>
           <w:color w:val="000000"/>
           <w:sz w:val="27"/>
@@ -1105,7 +1105,7 @@
         <w:snapToGrid w:val="0"/>
         <w:ind w:leftChars="200" w:left="420"/>
         <w:rPr>
-          <w:rFonts w:cs="Times New Roman" w:hint="eastAsia"/>
+          <w:rFonts w:cs="Times New Roman"/>
           <w:bCs/>
           <w:color w:val="000000"/>
           <w:sz w:val="27"/>
@@ -1148,7 +1148,7 @@
         <w:snapToGrid w:val="0"/>
         <w:ind w:leftChars="200" w:left="420"/>
         <w:rPr>
-          <w:rFonts w:ascii="Times New Roman" w:hAnsi="Times New Roman" w:cs="Times New Roman" w:hint="eastAsia"/>
+          <w:rFonts w:ascii="Times New Roman" w:hAnsi="Times New Roman" w:cs="Times New Roman"/>
           <w:b/>
           <w:bCs/>
           <w:color w:val="000000"/>
@@ -1205,7 +1205,7 @@
         <w:snapToGrid w:val="0"/>
         <w:ind w:left="360" w:firstLineChars="0" w:firstLine="0"/>
         <w:rPr>
-          <w:rFonts w:cs="Times New Roman" w:hint="eastAsia"/>
+          <w:rFonts w:cs="Times New Roman"/>
           <w:bCs/>
           <w:color w:val="000000"/>
           <w:sz w:val="27"/>
@@ -1223,7 +1223,7 @@
         <w:snapToGrid w:val="0"/>
         <w:ind w:firstLineChars="0"/>
         <w:rPr>
-          <w:rFonts w:ascii="Times New Roman" w:hAnsi="Times New Roman" w:cs="Times New Roman" w:hint="eastAsia"/>
+          <w:rFonts w:ascii="Times New Roman" w:hAnsi="Times New Roman" w:cs="Times New Roman"/>
           <w:b/>
           <w:bCs/>
           <w:color w:val="000000"/>
@@ -1289,7 +1289,7 @@
         <w:snapToGrid w:val="0"/>
         <w:ind w:leftChars="200" w:left="420"/>
         <w:rPr>
-          <w:rFonts w:cs="Times New Roman" w:hint="eastAsia"/>
+          <w:rFonts w:cs="Times New Roman"/>
           <w:bCs/>
           <w:color w:val="000000"/>
           <w:sz w:val="27"/>
@@ -1352,7 +1352,7 @@
         <w:snapToGrid w:val="0"/>
         <w:ind w:leftChars="200" w:left="420"/>
         <w:rPr>
-          <w:rFonts w:cs="Times New Roman" w:hint="eastAsia"/>
+          <w:rFonts w:cs="Times New Roman"/>
           <w:bCs/>
           <w:color w:val="000000"/>
           <w:sz w:val="27"/>
@@ -1465,7 +1465,7 @@
         <w:snapToGrid w:val="0"/>
         <w:ind w:leftChars="200" w:left="420"/>
         <w:rPr>
-          <w:rFonts w:cs="Times New Roman" w:hint="eastAsia"/>
+          <w:rFonts w:cs="Times New Roman"/>
           <w:bCs/>
           <w:color w:val="000000"/>
           <w:sz w:val="27"/>
@@ -1519,7 +1519,7 @@
         <w:snapToGrid w:val="0"/>
         <w:ind w:firstLineChars="0"/>
         <w:rPr>
-          <w:rFonts w:cs="Times New Roman" w:hint="eastAsia"/>
+          <w:rFonts w:cs="Times New Roman"/>
           <w:bCs/>
           <w:color w:val="000000"/>
           <w:sz w:val="27"/>
@@ -1573,7 +1573,7 @@
         <w:snapToGrid w:val="0"/>
         <w:ind w:firstLineChars="0"/>
         <w:rPr>
-          <w:rFonts w:cs="Times New Roman" w:hint="eastAsia"/>
+          <w:rFonts w:cs="Times New Roman"/>
           <w:bCs/>
           <w:color w:val="000000"/>
           <w:sz w:val="27"/>
@@ -1919,34 +1919,10 @@
         <w:t xml:space="preserve">may overflow. </w:t>
       </w:r>
     </w:p>
-    <w:p>
-      <w:pPr>
-        <w:rPr>
-          <w:rFonts w:hint="eastAsia"/>
-        </w:rPr>
-      </w:pPr>
-    </w:p>
-    <w:p>
-      <w:pPr>
-        <w:rPr>
-          <w:rFonts w:hint="eastAsia"/>
-        </w:rPr>
-      </w:pPr>
-    </w:p>
-    <w:p>
-      <w:pPr>
-        <w:rPr>
-          <w:rFonts w:hint="eastAsia"/>
-        </w:rPr>
-      </w:pPr>
-    </w:p>
-    <w:p>
-      <w:pPr>
-        <w:rPr>
-          <w:rFonts w:hint="eastAsia"/>
-        </w:rPr>
-      </w:pPr>
-    </w:p>
+    <w:p/>
+    <w:p/>
+    <w:p/>
+    <w:p/>
     <w:p/>
     <w:p>
       <w:pPr>
@@ -2586,6 +2562,16 @@
       <w:pPr>
         <w:snapToGrid w:val="0"/>
         <w:rPr>
+          <w:rFonts w:ascii="Times New Roman" w:hAnsi="Times New Roman" w:cs="Times New Roman"/>
+          <w:bCs/>
+          <w:i/>
+          <w:color w:val="000000"/>
+          <w:sz w:val="27"/>
+          <w:szCs w:val="27"/>
+        </w:rPr>
+      </w:pPr>
+      <w:r>
+        <w:rPr>
           <w:rFonts w:ascii="Times New Roman" w:hAnsi="Times New Roman" w:cs="Times New Roman" w:hint="eastAsia"/>
           <w:bCs/>
           <w:i/>
@@ -2593,7 +2579,8 @@
           <w:sz w:val="27"/>
           <w:szCs w:val="27"/>
         </w:rPr>
-      </w:pPr>
+        <w:t xml:space="preserve"> </w:t>
+      </w:r>
       <w:r>
         <w:rPr>
           <w:rFonts w:ascii="Times New Roman" w:hAnsi="Times New Roman" w:cs="Times New Roman" w:hint="eastAsia"/>
@@ -2603,17 +2590,6 @@
           <w:sz w:val="27"/>
           <w:szCs w:val="27"/>
         </w:rPr>
-        <w:t xml:space="preserve"> </w:t>
-      </w:r>
-      <w:r>
-        <w:rPr>
-          <w:rFonts w:ascii="Times New Roman" w:hAnsi="Times New Roman" w:cs="Times New Roman" w:hint="eastAsia"/>
-          <w:bCs/>
-          <w:i/>
-          <w:color w:val="000000"/>
-          <w:sz w:val="27"/>
-          <w:szCs w:val="27"/>
-        </w:rPr>
         <w:tab/>
       </w:r>
     </w:p>
@@ -2621,7 +2597,7 @@
       <w:pPr>
         <w:snapToGrid w:val="0"/>
         <w:rPr>
-          <w:rFonts w:cs="Times New Roman" w:hint="eastAsia"/>
+          <w:rFonts w:cs="Times New Roman"/>
           <w:bCs/>
           <w:color w:val="000000"/>
           <w:sz w:val="27"/>
@@ -2659,7 +2635,7 @@
         <w:snapToGrid w:val="0"/>
         <w:ind w:firstLineChars="0"/>
         <w:rPr>
-          <w:rFonts w:ascii="Times New Roman" w:hAnsi="Times New Roman" w:cs="Times New Roman" w:hint="eastAsia"/>
+          <w:rFonts w:ascii="Times New Roman" w:hAnsi="Times New Roman" w:cs="Times New Roman"/>
           <w:bCs/>
           <w:i/>
           <w:color w:val="000000"/>
@@ -2705,7 +2681,7 @@
         <w:snapToGrid w:val="0"/>
         <w:ind w:leftChars="200" w:left="420"/>
         <w:rPr>
-          <w:rFonts w:cs="Times New Roman" w:hint="eastAsia"/>
+          <w:rFonts w:cs="Times New Roman"/>
           <w:bCs/>
           <w:color w:val="000000"/>
           <w:sz w:val="27"/>
@@ -2768,7 +2744,7 @@
         <w:snapToGrid w:val="0"/>
         <w:ind w:leftChars="200" w:left="420"/>
         <w:rPr>
-          <w:rFonts w:cs="Times New Roman" w:hint="eastAsia"/>
+          <w:rFonts w:cs="Times New Roman"/>
           <w:bCs/>
           <w:color w:val="000000"/>
           <w:sz w:val="27"/>
@@ -2863,7 +2839,7 @@
         <w:snapToGrid w:val="0"/>
         <w:ind w:leftChars="200" w:left="420"/>
         <w:rPr>
-          <w:rFonts w:cs="Times New Roman" w:hint="eastAsia"/>
+          <w:rFonts w:cs="Times New Roman"/>
           <w:bCs/>
           <w:color w:val="000000"/>
           <w:sz w:val="27"/>
@@ -2916,7 +2892,7 @@
         <w:snapToGrid w:val="0"/>
         <w:ind w:firstLine="420"/>
         <w:rPr>
-          <w:rFonts w:cs="Times New Roman" w:hint="eastAsia"/>
+          <w:rFonts w:cs="Times New Roman"/>
           <w:bCs/>
           <w:color w:val="000000"/>
           <w:sz w:val="27"/>
@@ -3124,13 +3100,7 @@
       </w:r>
     </w:p>
     <w:p/>
-    <w:p>
-      <w:pPr>
-        <w:rPr>
-          <w:rFonts w:hint="eastAsia"/>
-        </w:rPr>
-      </w:pPr>
-    </w:p>
+    <w:p/>
     <w:p/>
     <w:p>
       <w:pPr>
@@ -3661,7 +3631,7 @@
       <w:pPr>
         <w:snapToGrid w:val="0"/>
         <w:rPr>
-          <w:rFonts w:cs="Times New Roman" w:hint="eastAsia"/>
+          <w:rFonts w:cs="Times New Roman"/>
           <w:bCs/>
           <w:color w:val="000000"/>
           <w:sz w:val="27"/>
@@ -3683,7 +3653,7 @@
       <w:pPr>
         <w:snapToGrid w:val="0"/>
         <w:rPr>
-          <w:rFonts w:cs="Times New Roman" w:hint="eastAsia"/>
+          <w:rFonts w:cs="Times New Roman"/>
           <w:bCs/>
           <w:color w:val="000000"/>
           <w:sz w:val="27"/>
@@ -3722,7 +3692,7 @@
         <w:snapToGrid w:val="0"/>
         <w:ind w:firstLineChars="0"/>
         <w:rPr>
-          <w:rFonts w:cs="Times New Roman" w:hint="eastAsia"/>
+          <w:rFonts w:cs="Times New Roman"/>
           <w:bCs/>
           <w:color w:val="000000"/>
           <w:sz w:val="27"/>
@@ -3777,7 +3747,7 @@
         <w:snapToGrid w:val="0"/>
         <w:ind w:leftChars="200" w:left="420"/>
         <w:rPr>
-          <w:rFonts w:cs="Times New Roman" w:hint="eastAsia"/>
+          <w:rFonts w:cs="Times New Roman"/>
           <w:bCs/>
           <w:color w:val="000000"/>
           <w:sz w:val="27"/>
@@ -3830,7 +3800,7 @@
         <w:snapToGrid w:val="0"/>
         <w:ind w:leftChars="200" w:left="420"/>
         <w:rPr>
-          <w:rFonts w:cs="Times New Roman" w:hint="eastAsia"/>
+          <w:rFonts w:cs="Times New Roman"/>
           <w:bCs/>
           <w:color w:val="000000"/>
           <w:sz w:val="27"/>
@@ -3903,7 +3873,7 @@
         <w:snapToGrid w:val="0"/>
         <w:ind w:leftChars="200" w:left="420"/>
         <w:rPr>
-          <w:rFonts w:cs="Times New Roman" w:hint="eastAsia"/>
+          <w:rFonts w:cs="Times New Roman"/>
           <w:bCs/>
           <w:color w:val="000000"/>
           <w:sz w:val="27"/>
@@ -3976,7 +3946,7 @@
         <w:snapToGrid w:val="0"/>
         <w:ind w:leftChars="200" w:left="420"/>
         <w:rPr>
-          <w:rFonts w:cs="Times New Roman" w:hint="eastAsia"/>
+          <w:rFonts w:cs="Times New Roman"/>
           <w:bCs/>
           <w:color w:val="000000"/>
           <w:sz w:val="27"/>
@@ -4024,7 +3994,7 @@
         <w:snapToGrid w:val="0"/>
         <w:ind w:firstLineChars="0"/>
         <w:rPr>
-          <w:rFonts w:cs="Times New Roman" w:hint="eastAsia"/>
+          <w:rFonts w:cs="Times New Roman"/>
           <w:bCs/>
           <w:color w:val="000000"/>
           <w:sz w:val="27"/>
@@ -4069,7 +4039,7 @@
         <w:snapToGrid w:val="0"/>
         <w:ind w:leftChars="200" w:left="420"/>
         <w:rPr>
-          <w:rFonts w:cs="Times New Roman" w:hint="eastAsia"/>
+          <w:rFonts w:cs="Times New Roman"/>
           <w:bCs/>
           <w:color w:val="000000"/>
           <w:sz w:val="27"/>
@@ -4122,7 +4092,7 @@
         <w:snapToGrid w:val="0"/>
         <w:ind w:leftChars="200" w:left="420"/>
         <w:rPr>
-          <w:rFonts w:cs="Times New Roman" w:hint="eastAsia"/>
+          <w:rFonts w:cs="Times New Roman"/>
           <w:bCs/>
           <w:color w:val="000000"/>
           <w:sz w:val="27"/>
@@ -4195,7 +4165,7 @@
         <w:snapToGrid w:val="0"/>
         <w:ind w:leftChars="200" w:left="420"/>
         <w:rPr>
-          <w:rFonts w:cs="Times New Roman" w:hint="eastAsia"/>
+          <w:rFonts w:cs="Times New Roman"/>
           <w:bCs/>
           <w:color w:val="000000"/>
           <w:sz w:val="27"/>
@@ -4248,7 +4218,7 @@
         <w:snapToGrid w:val="0"/>
         <w:ind w:leftChars="200" w:left="420"/>
         <w:rPr>
-          <w:rFonts w:cs="Times New Roman" w:hint="eastAsia"/>
+          <w:rFonts w:cs="Times New Roman"/>
           <w:bCs/>
           <w:color w:val="000000"/>
           <w:sz w:val="27"/>
@@ -4336,7 +4306,7 @@
         <w:snapToGrid w:val="0"/>
         <w:ind w:firstLineChars="0"/>
         <w:rPr>
-          <w:rFonts w:cs="Times New Roman" w:hint="eastAsia"/>
+          <w:rFonts w:cs="Times New Roman"/>
           <w:bCs/>
           <w:color w:val="000000"/>
           <w:sz w:val="27"/>
@@ -4354,7 +4324,6 @@
         <w:t xml:space="preserve">Method: </w:t>
       </w:r>
       <w:proofErr w:type="spellStart"/>
-      <w:proofErr w:type="gramStart"/>
       <w:r>
         <w:rPr>
           <w:rFonts w:cs="Times New Roman"/>
@@ -4376,14 +4345,13 @@
         </w:rPr>
         <w:t>()</w:t>
       </w:r>
-      <w:proofErr w:type="gramEnd"/>
     </w:p>
     <w:p>
       <w:pPr>
         <w:snapToGrid w:val="0"/>
         <w:ind w:leftChars="200" w:left="420"/>
         <w:rPr>
-          <w:rFonts w:cs="Times New Roman" w:hint="eastAsia"/>
+          <w:rFonts w:cs="Times New Roman"/>
           <w:bCs/>
           <w:color w:val="000000"/>
           <w:sz w:val="27"/>
@@ -4436,7 +4404,7 @@
         <w:snapToGrid w:val="0"/>
         <w:ind w:leftChars="200" w:left="420"/>
         <w:rPr>
-          <w:rFonts w:cs="Times New Roman" w:hint="eastAsia"/>
+          <w:rFonts w:cs="Times New Roman"/>
           <w:bCs/>
           <w:color w:val="000000"/>
           <w:sz w:val="27"/>
@@ -4509,7 +4477,7 @@
         <w:snapToGrid w:val="0"/>
         <w:ind w:leftChars="200" w:left="420"/>
         <w:rPr>
-          <w:rFonts w:cs="Times New Roman" w:hint="eastAsia"/>
+          <w:rFonts w:cs="Times New Roman"/>
           <w:bCs/>
           <w:color w:val="000000"/>
           <w:sz w:val="27"/>
@@ -4562,7 +4530,7 @@
         <w:snapToGrid w:val="0"/>
         <w:ind w:leftChars="200" w:left="420"/>
         <w:rPr>
-          <w:rFonts w:cs="Times New Roman" w:hint="eastAsia"/>
+          <w:rFonts w:cs="Times New Roman"/>
           <w:bCs/>
           <w:color w:val="000000"/>
           <w:sz w:val="27"/>
@@ -4620,7 +4588,7 @@
         <w:snapToGrid w:val="0"/>
         <w:ind w:firstLineChars="0"/>
         <w:rPr>
-          <w:rFonts w:cs="Times New Roman" w:hint="eastAsia"/>
+          <w:rFonts w:cs="Times New Roman"/>
           <w:bCs/>
           <w:color w:val="000000"/>
           <w:sz w:val="27"/>
@@ -4676,7 +4644,7 @@
         <w:snapToGrid w:val="0"/>
         <w:ind w:left="360" w:firstLineChars="0" w:firstLine="0"/>
         <w:rPr>
-          <w:rFonts w:cs="Times New Roman" w:hint="eastAsia"/>
+          <w:rFonts w:cs="Times New Roman"/>
           <w:bCs/>
           <w:color w:val="000000"/>
           <w:sz w:val="27"/>
@@ -4714,7 +4682,7 @@
         <w:snapToGrid w:val="0"/>
         <w:ind w:firstLineChars="0"/>
         <w:rPr>
-          <w:rFonts w:cs="Times New Roman" w:hint="eastAsia"/>
+          <w:rFonts w:cs="Times New Roman"/>
           <w:bCs/>
           <w:color w:val="000000"/>
           <w:sz w:val="27"/>
@@ -4759,7 +4727,7 @@
         <w:snapToGrid w:val="0"/>
         <w:ind w:leftChars="200" w:left="420"/>
         <w:rPr>
-          <w:rFonts w:cs="Times New Roman" w:hint="eastAsia"/>
+          <w:rFonts w:cs="Times New Roman"/>
           <w:bCs/>
           <w:color w:val="000000"/>
           <w:sz w:val="27"/>
@@ -4812,7 +4780,7 @@
         <w:snapToGrid w:val="0"/>
         <w:ind w:leftChars="200" w:left="420"/>
         <w:rPr>
-          <w:rFonts w:cs="Times New Roman" w:hint="eastAsia"/>
+          <w:rFonts w:cs="Times New Roman"/>
           <w:bCs/>
           <w:color w:val="000000"/>
           <w:sz w:val="27"/>
@@ -4895,7 +4863,7 @@
         <w:snapToGrid w:val="0"/>
         <w:ind w:leftChars="200" w:left="420"/>
         <w:rPr>
-          <w:rFonts w:cs="Times New Roman" w:hint="eastAsia"/>
+          <w:rFonts w:cs="Times New Roman"/>
           <w:bCs/>
           <w:color w:val="000000"/>
           <w:sz w:val="27"/>
@@ -4938,7 +4906,7 @@
         <w:snapToGrid w:val="0"/>
         <w:ind w:leftChars="200" w:left="420"/>
         <w:rPr>
-          <w:rFonts w:cs="Times New Roman" w:hint="eastAsia"/>
+          <w:rFonts w:cs="Times New Roman"/>
           <w:bCs/>
           <w:color w:val="000000"/>
           <w:sz w:val="27"/>
@@ -4996,7 +4964,7 @@
         <w:snapToGrid w:val="0"/>
         <w:ind w:firstLineChars="0"/>
         <w:rPr>
-          <w:rFonts w:cs="Times New Roman" w:hint="eastAsia"/>
+          <w:rFonts w:cs="Times New Roman"/>
           <w:bCs/>
           <w:color w:val="000000"/>
           <w:sz w:val="27"/>
@@ -5041,7 +5009,7 @@
         <w:snapToGrid w:val="0"/>
         <w:ind w:leftChars="200" w:left="420"/>
         <w:rPr>
-          <w:rFonts w:cs="Times New Roman" w:hint="eastAsia"/>
+          <w:rFonts w:cs="Times New Roman"/>
           <w:bCs/>
           <w:color w:val="000000"/>
           <w:sz w:val="27"/>
@@ -5094,7 +5062,7 @@
         <w:snapToGrid w:val="0"/>
         <w:ind w:leftChars="200" w:left="420"/>
         <w:rPr>
-          <w:rFonts w:cs="Times New Roman" w:hint="eastAsia"/>
+          <w:rFonts w:cs="Times New Roman"/>
           <w:bCs/>
           <w:color w:val="000000"/>
           <w:sz w:val="27"/>
@@ -5157,7 +5125,7 @@
         <w:snapToGrid w:val="0"/>
         <w:ind w:leftChars="200" w:left="420"/>
         <w:rPr>
-          <w:rFonts w:cs="Times New Roman" w:hint="eastAsia"/>
+          <w:rFonts w:cs="Times New Roman"/>
           <w:bCs/>
           <w:color w:val="000000"/>
           <w:sz w:val="27"/>
@@ -5200,7 +5168,7 @@
         <w:snapToGrid w:val="0"/>
         <w:ind w:leftChars="200" w:left="420"/>
         <w:rPr>
-          <w:rFonts w:cs="Times New Roman" w:hint="eastAsia"/>
+          <w:rFonts w:cs="Times New Roman"/>
           <w:bCs/>
           <w:color w:val="000000"/>
           <w:sz w:val="27"/>
@@ -5254,7 +5222,7 @@
         <w:snapToGrid w:val="0"/>
         <w:ind w:left="360" w:firstLineChars="0" w:firstLine="0"/>
         <w:rPr>
-          <w:rFonts w:cs="Times New Roman" w:hint="eastAsia"/>
+          <w:rFonts w:cs="Times New Roman"/>
           <w:bCs/>
           <w:color w:val="000000"/>
           <w:sz w:val="27"/>
@@ -5798,13 +5766,7 @@
         <w:t>) is not correct.</w:t>
       </w:r>
     </w:p>
-    <w:p>
-      <w:pPr>
-        <w:rPr>
-          <w:rFonts w:hint="eastAsia"/>
-        </w:rPr>
-      </w:pPr>
-    </w:p>
+    <w:p/>
     <w:p/>
     <w:p>
       <w:pPr>
@@ -6604,18 +6566,12 @@
         <w:t xml:space="preserve">8, 7 entry. </w:t>
       </w:r>
     </w:p>
-    <w:p>
-      <w:pPr>
-        <w:rPr>
-          <w:rFonts w:hint="eastAsia"/>
-        </w:rPr>
-      </w:pPr>
-    </w:p>
-    <w:p>
-      <w:pPr>
-        <w:snapToGrid w:val="0"/>
-        <w:rPr>
-          <w:rFonts w:cs="Times New Roman" w:hint="eastAsia"/>
+    <w:p/>
+    <w:p>
+      <w:pPr>
+        <w:snapToGrid w:val="0"/>
+        <w:rPr>
+          <w:rFonts w:cs="Times New Roman"/>
           <w:bCs/>
           <w:color w:val="000000"/>
           <w:sz w:val="27"/>
@@ -6652,9 +6608,6 @@
         </w:numPr>
         <w:snapToGrid w:val="0"/>
         <w:ind w:firstLineChars="0"/>
-        <w:rPr>
-          <w:rFonts w:hint="eastAsia"/>
-        </w:rPr>
       </w:pPr>
       <w:proofErr w:type="spellStart"/>
       <w:r>
@@ -6684,7 +6637,7 @@
         <w:snapToGrid w:val="0"/>
         <w:ind w:leftChars="200" w:left="420"/>
         <w:rPr>
-          <w:rFonts w:cs="Times New Roman" w:hint="eastAsia"/>
+          <w:rFonts w:cs="Times New Roman"/>
           <w:bCs/>
           <w:color w:val="000000"/>
           <w:sz w:val="27"/>
@@ -6737,7 +6690,7 @@
         <w:snapToGrid w:val="0"/>
         <w:ind w:leftChars="200" w:left="420"/>
         <w:rPr>
-          <w:rFonts w:cs="Times New Roman" w:hint="eastAsia"/>
+          <w:rFonts w:cs="Times New Roman"/>
           <w:bCs/>
           <w:color w:val="000000"/>
           <w:sz w:val="27"/>
@@ -6834,7 +6787,7 @@
         <w:snapToGrid w:val="0"/>
         <w:ind w:leftChars="200" w:left="420"/>
         <w:rPr>
-          <w:rFonts w:cs="Times New Roman" w:hint="eastAsia"/>
+          <w:rFonts w:cs="Times New Roman"/>
           <w:bCs/>
           <w:color w:val="000000"/>
           <w:sz w:val="27"/>
@@ -6899,7 +6852,7 @@
         <w:snapToGrid w:val="0"/>
         <w:ind w:leftChars="200" w:left="420"/>
         <w:rPr>
-          <w:rFonts w:cs="Times New Roman" w:hint="eastAsia"/>
+          <w:rFonts w:cs="Times New Roman"/>
           <w:bCs/>
           <w:color w:val="000000"/>
           <w:sz w:val="27"/>
@@ -6969,7 +6922,7 @@
         <w:snapToGrid w:val="0"/>
         <w:ind w:firstLineChars="0"/>
         <w:rPr>
-          <w:rFonts w:cs="Times New Roman" w:hint="eastAsia"/>
+          <w:rFonts w:cs="Times New Roman"/>
           <w:bCs/>
           <w:color w:val="000000"/>
           <w:sz w:val="27"/>
@@ -7004,7 +6957,7 @@
         <w:snapToGrid w:val="0"/>
         <w:ind w:leftChars="200" w:left="420"/>
         <w:rPr>
-          <w:rFonts w:cs="Times New Roman" w:hint="eastAsia"/>
+          <w:rFonts w:cs="Times New Roman"/>
           <w:bCs/>
           <w:color w:val="000000"/>
           <w:sz w:val="27"/>
@@ -7057,7 +7010,7 @@
         <w:snapToGrid w:val="0"/>
         <w:ind w:leftChars="200" w:left="420"/>
         <w:rPr>
-          <w:rFonts w:cs="Times New Roman" w:hint="eastAsia"/>
+          <w:rFonts w:cs="Times New Roman"/>
           <w:bCs/>
           <w:color w:val="000000"/>
           <w:sz w:val="27"/>
@@ -7154,7 +7107,7 @@
         <w:snapToGrid w:val="0"/>
         <w:ind w:leftChars="200" w:left="420"/>
         <w:rPr>
-          <w:rFonts w:cs="Times New Roman" w:hint="eastAsia"/>
+          <w:rFonts w:cs="Times New Roman"/>
           <w:bCs/>
           <w:color w:val="000000"/>
           <w:sz w:val="27"/>
@@ -7207,7 +7160,7 @@
         <w:snapToGrid w:val="0"/>
         <w:ind w:leftChars="200" w:left="420"/>
         <w:rPr>
-          <w:rFonts w:cs="Times New Roman" w:hint="eastAsia"/>
+          <w:rFonts w:cs="Times New Roman"/>
           <w:bCs/>
           <w:color w:val="000000"/>
           <w:sz w:val="27"/>
@@ -7285,7 +7238,7 @@
         <w:snapToGrid w:val="0"/>
         <w:ind w:firstLineChars="0"/>
         <w:rPr>
-          <w:rFonts w:cs="Times New Roman" w:hint="eastAsia"/>
+          <w:rFonts w:cs="Times New Roman"/>
           <w:bCs/>
           <w:color w:val="000000"/>
           <w:sz w:val="27"/>
@@ -7320,7 +7273,7 @@
         <w:snapToGrid w:val="0"/>
         <w:ind w:leftChars="200" w:left="420"/>
         <w:rPr>
-          <w:rFonts w:cs="Times New Roman" w:hint="eastAsia"/>
+          <w:rFonts w:cs="Times New Roman"/>
           <w:bCs/>
           <w:color w:val="000000"/>
           <w:sz w:val="27"/>
@@ -7373,7 +7326,7 @@
         <w:snapToGrid w:val="0"/>
         <w:ind w:leftChars="200" w:left="420"/>
         <w:rPr>
-          <w:rFonts w:cs="Times New Roman" w:hint="eastAsia"/>
+          <w:rFonts w:cs="Times New Roman"/>
           <w:bCs/>
           <w:color w:val="000000"/>
           <w:sz w:val="27"/>
@@ -7480,7 +7433,7 @@
         <w:snapToGrid w:val="0"/>
         <w:ind w:leftChars="200" w:left="420"/>
         <w:rPr>
-          <w:rFonts w:cs="Times New Roman" w:hint="eastAsia"/>
+          <w:rFonts w:cs="Times New Roman"/>
           <w:bCs/>
           <w:color w:val="000000"/>
           <w:sz w:val="27"/>
@@ -7555,7 +7508,7 @@
         <w:snapToGrid w:val="0"/>
         <w:ind w:leftChars="200" w:left="420"/>
         <w:rPr>
-          <w:rFonts w:cs="Times New Roman" w:hint="eastAsia"/>
+          <w:rFonts w:cs="Times New Roman"/>
           <w:bCs/>
           <w:color w:val="000000"/>
           <w:sz w:val="27"/>
@@ -7613,7 +7566,7 @@
         <w:snapToGrid w:val="0"/>
         <w:ind w:firstLineChars="0"/>
         <w:rPr>
-          <w:rFonts w:cs="Times New Roman" w:hint="eastAsia"/>
+          <w:rFonts w:cs="Times New Roman"/>
           <w:bCs/>
           <w:color w:val="000000"/>
           <w:sz w:val="27"/>
@@ -7648,7 +7601,7 @@
         <w:snapToGrid w:val="0"/>
         <w:ind w:leftChars="200" w:left="420"/>
         <w:rPr>
-          <w:rFonts w:cs="Times New Roman" w:hint="eastAsia"/>
+          <w:rFonts w:cs="Times New Roman"/>
           <w:bCs/>
           <w:color w:val="000000"/>
           <w:sz w:val="27"/>
@@ -7701,7 +7654,7 @@
         <w:snapToGrid w:val="0"/>
         <w:ind w:leftChars="200" w:left="420"/>
         <w:rPr>
-          <w:rFonts w:cs="Times New Roman" w:hint="eastAsia"/>
+          <w:rFonts w:cs="Times New Roman"/>
           <w:bCs/>
           <w:color w:val="000000"/>
           <w:sz w:val="27"/>
@@ -7808,7 +7761,7 @@
         <w:snapToGrid w:val="0"/>
         <w:ind w:leftChars="200" w:left="420"/>
         <w:rPr>
-          <w:rFonts w:cs="Times New Roman" w:hint="eastAsia"/>
+          <w:rFonts w:cs="Times New Roman"/>
           <w:bCs/>
           <w:color w:val="000000"/>
           <w:sz w:val="27"/>
@@ -7861,7 +7814,7 @@
         <w:snapToGrid w:val="0"/>
         <w:ind w:leftChars="200" w:left="420"/>
         <w:rPr>
-          <w:rFonts w:cs="Times New Roman" w:hint="eastAsia"/>
+          <w:rFonts w:cs="Times New Roman"/>
           <w:bCs/>
           <w:color w:val="000000"/>
           <w:sz w:val="27"/>
@@ -7931,7 +7884,7 @@
         <w:snapToGrid w:val="0"/>
         <w:ind w:firstLineChars="0"/>
         <w:rPr>
-          <w:rFonts w:cs="Times New Roman" w:hint="eastAsia"/>
+          <w:rFonts w:cs="Times New Roman"/>
           <w:bCs/>
           <w:color w:val="000000"/>
           <w:sz w:val="27"/>
@@ -7966,7 +7919,7 @@
         <w:snapToGrid w:val="0"/>
         <w:ind w:leftChars="200" w:left="420"/>
         <w:rPr>
-          <w:rFonts w:cs="Times New Roman" w:hint="eastAsia"/>
+          <w:rFonts w:cs="Times New Roman"/>
           <w:bCs/>
           <w:color w:val="000000"/>
           <w:sz w:val="27"/>
@@ -8019,7 +7972,7 @@
         <w:snapToGrid w:val="0"/>
         <w:ind w:leftChars="200" w:left="420"/>
         <w:rPr>
-          <w:rFonts w:cs="Times New Roman" w:hint="eastAsia"/>
+          <w:rFonts w:cs="Times New Roman"/>
           <w:bCs/>
           <w:color w:val="000000"/>
           <w:sz w:val="27"/>
@@ -8106,7 +8059,7 @@
         <w:snapToGrid w:val="0"/>
         <w:ind w:leftChars="200" w:left="420"/>
         <w:rPr>
-          <w:rFonts w:cs="Times New Roman" w:hint="eastAsia"/>
+          <w:rFonts w:cs="Times New Roman"/>
           <w:bCs/>
           <w:color w:val="000000"/>
           <w:sz w:val="27"/>
@@ -8149,7 +8102,7 @@
         <w:snapToGrid w:val="0"/>
         <w:ind w:leftChars="200" w:left="420"/>
         <w:rPr>
-          <w:rFonts w:cs="Times New Roman" w:hint="eastAsia"/>
+          <w:rFonts w:cs="Times New Roman"/>
           <w:bCs/>
           <w:color w:val="000000"/>
           <w:sz w:val="27"/>
@@ -8203,7 +8156,7 @@
         <w:snapToGrid w:val="0"/>
         <w:ind w:left="360" w:firstLineChars="0" w:firstLine="0"/>
         <w:rPr>
-          <w:rFonts w:cs="Times New Roman" w:hint="eastAsia"/>
+          <w:rFonts w:cs="Times New Roman"/>
           <w:bCs/>
           <w:color w:val="000000"/>
           <w:sz w:val="27"/>
@@ -9763,31 +9716,31 @@
       <w:pPr>
         <w:snapToGrid w:val="0"/>
         <w:rPr>
-          <w:rFonts w:ascii="Times New Roman" w:hAnsi="Times New Roman" w:cs="Times New Roman" w:hint="eastAsia"/>
-          <w:bCs/>
-          <w:color w:val="000000"/>
-          <w:sz w:val="27"/>
-          <w:szCs w:val="27"/>
-        </w:rPr>
-      </w:pPr>
-    </w:p>
-    <w:p>
-      <w:pPr>
-        <w:snapToGrid w:val="0"/>
-        <w:rPr>
-          <w:rFonts w:ascii="Times New Roman" w:hAnsi="Times New Roman" w:cs="Times New Roman" w:hint="eastAsia"/>
-          <w:bCs/>
-          <w:color w:val="000000"/>
-          <w:sz w:val="27"/>
-          <w:szCs w:val="27"/>
-        </w:rPr>
-      </w:pPr>
-    </w:p>
-    <w:p>
-      <w:pPr>
-        <w:snapToGrid w:val="0"/>
-        <w:rPr>
-          <w:rFonts w:cs="Times New Roman" w:hint="eastAsia"/>
+          <w:rFonts w:ascii="Times New Roman" w:hAnsi="Times New Roman" w:cs="Times New Roman"/>
+          <w:bCs/>
+          <w:color w:val="000000"/>
+          <w:sz w:val="27"/>
+          <w:szCs w:val="27"/>
+        </w:rPr>
+      </w:pPr>
+    </w:p>
+    <w:p>
+      <w:pPr>
+        <w:snapToGrid w:val="0"/>
+        <w:rPr>
+          <w:rFonts w:ascii="Times New Roman" w:hAnsi="Times New Roman" w:cs="Times New Roman"/>
+          <w:bCs/>
+          <w:color w:val="000000"/>
+          <w:sz w:val="27"/>
+          <w:szCs w:val="27"/>
+        </w:rPr>
+      </w:pPr>
+    </w:p>
+    <w:p>
+      <w:pPr>
+        <w:snapToGrid w:val="0"/>
+        <w:rPr>
+          <w:rFonts w:cs="Times New Roman"/>
           <w:bCs/>
           <w:color w:val="000000"/>
           <w:sz w:val="27"/>
@@ -9825,7 +9778,7 @@
         <w:snapToGrid w:val="0"/>
         <w:ind w:firstLineChars="0"/>
         <w:rPr>
-          <w:rFonts w:ascii="Times New Roman" w:hAnsi="Times New Roman" w:cs="Times New Roman" w:hint="eastAsia"/>
+          <w:rFonts w:ascii="Times New Roman" w:hAnsi="Times New Roman" w:cs="Times New Roman"/>
           <w:bCs/>
           <w:color w:val="000000"/>
           <w:sz w:val="27"/>
@@ -9860,7 +9813,7 @@
         <w:snapToGrid w:val="0"/>
         <w:ind w:leftChars="200" w:left="420"/>
         <w:rPr>
-          <w:rFonts w:cs="Times New Roman" w:hint="eastAsia"/>
+          <w:rFonts w:cs="Times New Roman"/>
           <w:bCs/>
           <w:color w:val="000000"/>
           <w:sz w:val="27"/>
@@ -9913,7 +9866,7 @@
         <w:snapToGrid w:val="0"/>
         <w:ind w:leftChars="200" w:left="420"/>
         <w:rPr>
-          <w:rFonts w:cs="Times New Roman" w:hint="eastAsia"/>
+          <w:rFonts w:cs="Times New Roman"/>
           <w:bCs/>
           <w:color w:val="000000"/>
           <w:sz w:val="27"/>
@@ -10000,7 +9953,7 @@
         <w:snapToGrid w:val="0"/>
         <w:ind w:leftChars="200" w:left="420"/>
         <w:rPr>
-          <w:rFonts w:cs="Times New Roman" w:hint="eastAsia"/>
+          <w:rFonts w:cs="Times New Roman"/>
           <w:bCs/>
           <w:color w:val="000000"/>
           <w:sz w:val="27"/>
@@ -10044,7 +9997,7 @@
         <w:snapToGrid w:val="0"/>
         <w:ind w:leftChars="200" w:left="420"/>
         <w:rPr>
-          <w:rFonts w:cs="Times New Roman" w:hint="eastAsia"/>
+          <w:rFonts w:cs="Times New Roman"/>
           <w:bCs/>
           <w:color w:val="000000"/>
           <w:sz w:val="27"/>
@@ -10114,7 +10067,7 @@
         <w:snapToGrid w:val="0"/>
         <w:ind w:firstLineChars="0"/>
         <w:rPr>
-          <w:rFonts w:ascii="Times New Roman" w:hAnsi="Times New Roman" w:cs="Times New Roman" w:hint="eastAsia"/>
+          <w:rFonts w:ascii="Times New Roman" w:hAnsi="Times New Roman" w:cs="Times New Roman"/>
           <w:bCs/>
           <w:color w:val="000000"/>
           <w:sz w:val="27"/>
@@ -10149,7 +10102,7 @@
         <w:snapToGrid w:val="0"/>
         <w:ind w:leftChars="200" w:left="420"/>
         <w:rPr>
-          <w:rFonts w:cs="Times New Roman" w:hint="eastAsia"/>
+          <w:rFonts w:cs="Times New Roman"/>
           <w:bCs/>
           <w:color w:val="000000"/>
           <w:sz w:val="27"/>
@@ -10202,7 +10155,7 @@
         <w:snapToGrid w:val="0"/>
         <w:ind w:leftChars="200" w:left="420"/>
         <w:rPr>
-          <w:rFonts w:cs="Times New Roman" w:hint="eastAsia"/>
+          <w:rFonts w:cs="Times New Roman"/>
           <w:bCs/>
           <w:color w:val="000000"/>
           <w:sz w:val="27"/>
@@ -10289,7 +10242,7 @@
         <w:snapToGrid w:val="0"/>
         <w:ind w:leftChars="200" w:left="420"/>
         <w:rPr>
-          <w:rFonts w:cs="Times New Roman" w:hint="eastAsia"/>
+          <w:rFonts w:cs="Times New Roman"/>
           <w:bCs/>
           <w:color w:val="000000"/>
           <w:sz w:val="27"/>
@@ -10332,7 +10285,7 @@
         <w:snapToGrid w:val="0"/>
         <w:ind w:leftChars="200" w:left="420"/>
         <w:rPr>
-          <w:rFonts w:cs="Times New Roman" w:hint="eastAsia"/>
+          <w:rFonts w:cs="Times New Roman"/>
           <w:bCs/>
           <w:color w:val="000000"/>
           <w:sz w:val="27"/>
@@ -11118,7 +11071,7 @@
       <w:pPr>
         <w:snapToGrid w:val="0"/>
         <w:rPr>
-          <w:rFonts w:cs="Times New Roman" w:hint="eastAsia"/>
+          <w:rFonts w:cs="Times New Roman"/>
           <w:bCs/>
           <w:color w:val="000000"/>
           <w:sz w:val="27"/>
@@ -11156,7 +11109,7 @@
         <w:snapToGrid w:val="0"/>
         <w:ind w:firstLineChars="0"/>
         <w:rPr>
-          <w:rFonts w:ascii="Times New Roman" w:hAnsi="Times New Roman" w:cs="Times New Roman" w:hint="eastAsia"/>
+          <w:rFonts w:ascii="Times New Roman" w:hAnsi="Times New Roman" w:cs="Times New Roman"/>
           <w:bCs/>
           <w:color w:val="000000"/>
           <w:sz w:val="27"/>
@@ -11191,7 +11144,7 @@
         <w:snapToGrid w:val="0"/>
         <w:ind w:leftChars="200" w:left="420"/>
         <w:rPr>
-          <w:rFonts w:cs="Times New Roman" w:hint="eastAsia"/>
+          <w:rFonts w:cs="Times New Roman"/>
           <w:bCs/>
           <w:color w:val="000000"/>
           <w:sz w:val="27"/>
@@ -11244,7 +11197,7 @@
         <w:snapToGrid w:val="0"/>
         <w:ind w:leftChars="200" w:left="420"/>
         <w:rPr>
-          <w:rFonts w:cs="Times New Roman" w:hint="eastAsia"/>
+          <w:rFonts w:cs="Times New Roman"/>
           <w:bCs/>
           <w:color w:val="000000"/>
           <w:sz w:val="27"/>
@@ -11341,7 +11294,7 @@
         <w:snapToGrid w:val="0"/>
         <w:ind w:leftChars="200" w:left="420"/>
         <w:rPr>
-          <w:rFonts w:cs="Times New Roman" w:hint="eastAsia"/>
+          <w:rFonts w:cs="Times New Roman"/>
           <w:bCs/>
           <w:color w:val="000000"/>
           <w:sz w:val="27"/>
@@ -11384,7 +11337,7 @@
         <w:snapToGrid w:val="0"/>
         <w:ind w:leftChars="200" w:left="420"/>
         <w:rPr>
-          <w:rFonts w:cs="Times New Roman" w:hint="eastAsia"/>
+          <w:rFonts w:cs="Times New Roman"/>
           <w:bCs/>
           <w:color w:val="000000"/>
           <w:sz w:val="27"/>
@@ -11454,7 +11407,7 @@
         <w:snapToGrid w:val="0"/>
         <w:ind w:firstLineChars="0"/>
         <w:rPr>
-          <w:rFonts w:ascii="Times New Roman" w:hAnsi="Times New Roman" w:cs="Times New Roman" w:hint="eastAsia"/>
+          <w:rFonts w:ascii="Times New Roman" w:hAnsi="Times New Roman" w:cs="Times New Roman"/>
           <w:bCs/>
           <w:color w:val="000000"/>
           <w:sz w:val="27"/>
@@ -11490,7 +11443,7 @@
         <w:snapToGrid w:val="0"/>
         <w:ind w:left="360" w:firstLineChars="0" w:firstLine="0"/>
         <w:rPr>
-          <w:rFonts w:cs="Times New Roman" w:hint="eastAsia"/>
+          <w:rFonts w:cs="Times New Roman"/>
           <w:bCs/>
           <w:color w:val="000000"/>
           <w:sz w:val="27"/>
@@ -11518,7 +11471,7 @@
         <w:snapToGrid w:val="0"/>
         <w:ind w:firstLineChars="0"/>
         <w:rPr>
-          <w:rFonts w:ascii="Times New Roman" w:hAnsi="Times New Roman" w:cs="Times New Roman" w:hint="eastAsia"/>
+          <w:rFonts w:ascii="Times New Roman" w:hAnsi="Times New Roman" w:cs="Times New Roman"/>
           <w:bCs/>
           <w:color w:val="000000"/>
           <w:sz w:val="27"/>
@@ -11553,7 +11506,7 @@
         <w:snapToGrid w:val="0"/>
         <w:ind w:leftChars="200" w:left="420"/>
         <w:rPr>
-          <w:rFonts w:cs="Times New Roman" w:hint="eastAsia"/>
+          <w:rFonts w:cs="Times New Roman"/>
           <w:bCs/>
           <w:color w:val="000000"/>
           <w:sz w:val="27"/>
@@ -11606,7 +11559,7 @@
         <w:snapToGrid w:val="0"/>
         <w:ind w:leftChars="200" w:left="420"/>
         <w:rPr>
-          <w:rFonts w:cs="Times New Roman" w:hint="eastAsia"/>
+          <w:rFonts w:cs="Times New Roman"/>
           <w:bCs/>
           <w:color w:val="000000"/>
           <w:sz w:val="27"/>
@@ -11671,7 +11624,7 @@
         <w:snapToGrid w:val="0"/>
         <w:ind w:leftChars="200" w:left="420"/>
         <w:rPr>
-          <w:rFonts w:cs="Times New Roman" w:hint="eastAsia"/>
+          <w:rFonts w:cs="Times New Roman"/>
           <w:bCs/>
           <w:color w:val="000000"/>
           <w:sz w:val="27"/>
@@ -11714,7 +11667,7 @@
         <w:snapToGrid w:val="0"/>
         <w:ind w:leftChars="200" w:left="420"/>
         <w:rPr>
-          <w:rFonts w:cs="Times New Roman" w:hint="eastAsia"/>
+          <w:rFonts w:cs="Times New Roman"/>
           <w:bCs/>
           <w:color w:val="000000"/>
           <w:sz w:val="27"/>
@@ -13536,7 +13489,7 @@
         <w:widowControl/>
         <w:jc w:val="left"/>
         <w:rPr>
-          <w:rFonts w:cs="Times New Roman" w:hint="eastAsia"/>
+          <w:rFonts w:cs="Times New Roman"/>
           <w:bCs/>
           <w:color w:val="000000"/>
           <w:sz w:val="27"/>
@@ -13574,7 +13527,7 @@
         <w:snapToGrid w:val="0"/>
         <w:ind w:firstLineChars="0"/>
         <w:rPr>
-          <w:rFonts w:cs="Times New Roman" w:hint="eastAsia"/>
+          <w:rFonts w:cs="Times New Roman"/>
           <w:bCs/>
           <w:color w:val="000000"/>
           <w:sz w:val="27"/>
@@ -13609,7 +13562,7 @@
         <w:snapToGrid w:val="0"/>
         <w:ind w:leftChars="200" w:left="420"/>
         <w:rPr>
-          <w:rFonts w:cs="Times New Roman" w:hint="eastAsia"/>
+          <w:rFonts w:cs="Times New Roman"/>
           <w:bCs/>
           <w:color w:val="000000"/>
           <w:sz w:val="27"/>
@@ -13662,7 +13615,7 @@
         <w:snapToGrid w:val="0"/>
         <w:ind w:leftChars="200" w:left="420"/>
         <w:rPr>
-          <w:rFonts w:cs="Times New Roman" w:hint="eastAsia"/>
+          <w:rFonts w:cs="Times New Roman"/>
           <w:bCs/>
           <w:color w:val="000000"/>
           <w:sz w:val="27"/>
@@ -13715,7 +13668,7 @@
         <w:snapToGrid w:val="0"/>
         <w:ind w:leftChars="200" w:left="420"/>
         <w:rPr>
-          <w:rFonts w:cs="Times New Roman" w:hint="eastAsia"/>
+          <w:rFonts w:cs="Times New Roman"/>
           <w:bCs/>
           <w:color w:val="000000"/>
           <w:sz w:val="27"/>
@@ -13768,7 +13721,7 @@
         <w:snapToGrid w:val="0"/>
         <w:ind w:leftChars="200" w:left="420"/>
         <w:rPr>
-          <w:rFonts w:cs="Times New Roman" w:hint="eastAsia"/>
+          <w:rFonts w:cs="Times New Roman"/>
           <w:bCs/>
           <w:color w:val="000000"/>
           <w:sz w:val="27"/>
@@ -13825,9 +13778,6 @@
         </w:numPr>
         <w:snapToGrid w:val="0"/>
         <w:ind w:firstLineChars="0"/>
-        <w:rPr>
-          <w:rFonts w:hint="eastAsia"/>
-        </w:rPr>
       </w:pPr>
       <w:proofErr w:type="spellStart"/>
       <w:r>
@@ -13857,7 +13807,7 @@
         <w:snapToGrid w:val="0"/>
         <w:ind w:leftChars="200" w:left="420"/>
         <w:rPr>
-          <w:rFonts w:cs="Times New Roman" w:hint="eastAsia"/>
+          <w:rFonts w:cs="Times New Roman"/>
           <w:bCs/>
           <w:color w:val="000000"/>
           <w:sz w:val="27"/>
@@ -13910,7 +13860,7 @@
         <w:snapToGrid w:val="0"/>
         <w:ind w:leftChars="200" w:left="420"/>
         <w:rPr>
-          <w:rFonts w:cs="Times New Roman" w:hint="eastAsia"/>
+          <w:rFonts w:cs="Times New Roman"/>
           <w:bCs/>
           <w:color w:val="000000"/>
           <w:sz w:val="27"/>
@@ -14053,7 +14003,7 @@
         <w:snapToGrid w:val="0"/>
         <w:ind w:leftChars="200" w:left="420"/>
         <w:rPr>
-          <w:rFonts w:cs="Times New Roman" w:hint="eastAsia"/>
+          <w:rFonts w:cs="Times New Roman"/>
           <w:bCs/>
           <w:color w:val="000000"/>
           <w:sz w:val="27"/>
@@ -14106,7 +14056,7 @@
         <w:snapToGrid w:val="0"/>
         <w:ind w:leftChars="200" w:left="420"/>
         <w:rPr>
-          <w:rFonts w:cs="Times New Roman" w:hint="eastAsia"/>
+          <w:rFonts w:cs="Times New Roman"/>
           <w:bCs/>
           <w:color w:val="000000"/>
           <w:sz w:val="27"/>
@@ -14297,81 +14247,207 @@
         <w:ind w:firstLineChars="0"/>
       </w:pPr>
       <w:proofErr w:type="spellStart"/>
+      <w:r>
+        <w:rPr>
+          <w:rFonts w:cs="Times New Roman"/>
+          <w:bCs/>
+          <w:color w:val="000000"/>
+          <w:sz w:val="27"/>
+          <w:szCs w:val="27"/>
+        </w:rPr>
+        <w:t>testExistingKeyPositiveHitsMissesFullCacheEntryOneHistory</w:t>
+      </w:r>
+      <w:proofErr w:type="spellEnd"/>
+      <w:r>
+        <w:rPr>
+          <w:rFonts w:cs="Times New Roman"/>
+          <w:bCs/>
+          <w:color w:val="000000"/>
+          <w:sz w:val="27"/>
+          <w:szCs w:val="27"/>
+        </w:rPr>
+        <w:t>()</w:t>
+      </w:r>
+    </w:p>
+    <w:p>
+      <w:pPr>
+        <w:snapToGrid w:val="0"/>
+        <w:ind w:leftChars="200" w:left="420"/>
+        <w:rPr>
+          <w:rFonts w:cs="Times New Roman"/>
+          <w:bCs/>
+          <w:color w:val="000000"/>
+          <w:sz w:val="27"/>
+          <w:szCs w:val="27"/>
+        </w:rPr>
+      </w:pPr>
+      <w:r>
+        <w:rPr>
+          <w:rFonts w:cs="Times New Roman"/>
+          <w:bCs/>
+          <w:color w:val="000000"/>
+          <w:sz w:val="27"/>
+          <w:szCs w:val="27"/>
+        </w:rPr>
+        <w:t>T</w:t>
+      </w:r>
+      <w:r>
+        <w:rPr>
+          <w:rFonts w:cs="Times New Roman" w:hint="eastAsia"/>
+          <w:bCs/>
+          <w:color w:val="000000"/>
+          <w:sz w:val="27"/>
+          <w:szCs w:val="27"/>
+        </w:rPr>
+        <w:t>est case: (</w:t>
+      </w:r>
+      <w:r>
+        <w:rPr>
+          <w:rFonts w:cs="Times New Roman" w:hint="eastAsia"/>
+          <w:bCs/>
+          <w:color w:val="000000"/>
+          <w:sz w:val="27"/>
+          <w:szCs w:val="27"/>
+        </w:rPr>
+        <w:t>3</w:t>
+      </w:r>
+      <w:r>
+        <w:rPr>
+          <w:rFonts w:cs="Times New Roman" w:hint="eastAsia"/>
+          <w:bCs/>
+          <w:color w:val="000000"/>
+          <w:sz w:val="27"/>
+          <w:szCs w:val="27"/>
+        </w:rPr>
+        <w:t>)</w:t>
+      </w:r>
+    </w:p>
+    <w:p>
+      <w:pPr>
+        <w:snapToGrid w:val="0"/>
+        <w:ind w:leftChars="200" w:left="420"/>
+        <w:rPr>
+          <w:rFonts w:cs="Times New Roman"/>
+          <w:bCs/>
+          <w:color w:val="000000"/>
+          <w:sz w:val="27"/>
+          <w:szCs w:val="27"/>
+        </w:rPr>
+      </w:pPr>
+      <w:r>
+        <w:rPr>
+          <w:rFonts w:cs="Times New Roman" w:hint="eastAsia"/>
+          <w:bCs/>
+          <w:color w:val="000000"/>
+          <w:sz w:val="27"/>
+          <w:szCs w:val="27"/>
+        </w:rPr>
+        <w:t>E</w:t>
+      </w:r>
+      <w:r>
+        <w:rPr>
+          <w:rFonts w:cs="Times New Roman"/>
+          <w:bCs/>
+          <w:color w:val="000000"/>
+          <w:sz w:val="27"/>
+          <w:szCs w:val="27"/>
+        </w:rPr>
+        <w:t>quivalence classes</w:t>
+      </w:r>
+      <w:r>
+        <w:rPr>
+          <w:rFonts w:cs="Times New Roman" w:hint="eastAsia"/>
+          <w:bCs/>
+          <w:color w:val="000000"/>
+          <w:sz w:val="27"/>
+          <w:szCs w:val="27"/>
+        </w:rPr>
+        <w:t xml:space="preserve">: existing key, hits </w:t>
+      </w:r>
+      <w:r>
+        <w:rPr>
+          <w:rFonts w:cs="Times New Roman" w:hint="eastAsia"/>
+          <w:bCs/>
+          <w:color w:val="000000"/>
+          <w:sz w:val="27"/>
+          <w:szCs w:val="27"/>
+        </w:rPr>
+        <w:t>&gt; 0, misses &gt; 0</w:t>
+      </w:r>
+      <w:r>
+        <w:rPr>
+          <w:rFonts w:cs="Times New Roman" w:hint="eastAsia"/>
+          <w:bCs/>
+          <w:color w:val="000000"/>
+          <w:sz w:val="27"/>
+          <w:szCs w:val="27"/>
+        </w:rPr>
+        <w:t xml:space="preserve">, one history, </w:t>
+      </w:r>
       <w:proofErr w:type="gramStart"/>
       <w:r>
         <w:rPr>
-          <w:rFonts w:cs="Times New Roman"/>
-          <w:bCs/>
-          <w:color w:val="000000"/>
-          <w:sz w:val="27"/>
-          <w:szCs w:val="27"/>
-        </w:rPr>
-        <w:t>testExistingKeyPositiveHitsMissesFullCacheEntryOneHistory</w:t>
-      </w:r>
-      <w:proofErr w:type="spellEnd"/>
-      <w:r>
-        <w:rPr>
-          <w:rFonts w:cs="Times New Roman"/>
-          <w:bCs/>
-          <w:color w:val="000000"/>
-          <w:sz w:val="27"/>
-          <w:szCs w:val="27"/>
-        </w:rPr>
-        <w:t>()</w:t>
+          <w:rFonts w:cs="Times New Roman" w:hint="eastAsia"/>
+          <w:bCs/>
+          <w:color w:val="000000"/>
+          <w:sz w:val="27"/>
+          <w:szCs w:val="27"/>
+        </w:rPr>
+        <w:t>full</w:t>
       </w:r>
       <w:proofErr w:type="gramEnd"/>
+      <w:r>
+        <w:rPr>
+          <w:rFonts w:cs="Times New Roman" w:hint="eastAsia"/>
+          <w:bCs/>
+          <w:color w:val="000000"/>
+          <w:sz w:val="27"/>
+          <w:szCs w:val="27"/>
+        </w:rPr>
+        <w:t xml:space="preserve"> cache entries</w:t>
+      </w:r>
     </w:p>
     <w:p>
       <w:pPr>
         <w:snapToGrid w:val="0"/>
         <w:ind w:leftChars="200" w:left="420"/>
         <w:rPr>
-          <w:rFonts w:cs="Times New Roman" w:hint="eastAsia"/>
-          <w:bCs/>
-          <w:color w:val="000000"/>
-          <w:sz w:val="27"/>
-          <w:szCs w:val="27"/>
-        </w:rPr>
-      </w:pPr>
-      <w:r>
-        <w:rPr>
-          <w:rFonts w:cs="Times New Roman"/>
-          <w:bCs/>
-          <w:color w:val="000000"/>
-          <w:sz w:val="27"/>
-          <w:szCs w:val="27"/>
-        </w:rPr>
-        <w:t>T</w:t>
-      </w:r>
-      <w:r>
-        <w:rPr>
-          <w:rFonts w:cs="Times New Roman" w:hint="eastAsia"/>
-          <w:bCs/>
-          <w:color w:val="000000"/>
-          <w:sz w:val="27"/>
-          <w:szCs w:val="27"/>
-        </w:rPr>
-        <w:t>est case: (</w:t>
-      </w:r>
-      <w:r>
-        <w:rPr>
-          <w:rFonts w:cs="Times New Roman" w:hint="eastAsia"/>
-          <w:bCs/>
-          <w:color w:val="000000"/>
-          <w:sz w:val="27"/>
-          <w:szCs w:val="27"/>
-        </w:rPr>
-        <w:t>3</w:t>
-      </w:r>
-      <w:r>
-        <w:rPr>
-          <w:rFonts w:cs="Times New Roman" w:hint="eastAsia"/>
-          <w:bCs/>
-          <w:color w:val="000000"/>
-          <w:sz w:val="27"/>
-          <w:szCs w:val="27"/>
-        </w:rPr>
-        <w:t>)</w:t>
+          <w:rFonts w:cs="Times New Roman"/>
+          <w:bCs/>
+          <w:color w:val="000000"/>
+          <w:sz w:val="27"/>
+          <w:szCs w:val="27"/>
+        </w:rPr>
+      </w:pPr>
+      <w:r>
+        <w:rPr>
+          <w:rFonts w:cs="Times New Roman" w:hint="eastAsia"/>
+          <w:bCs/>
+          <w:color w:val="000000"/>
+          <w:sz w:val="27"/>
+          <w:szCs w:val="27"/>
+        </w:rPr>
+        <w:t>R</w:t>
+      </w:r>
+      <w:r>
+        <w:rPr>
+          <w:rFonts w:cs="Times New Roman"/>
+          <w:bCs/>
+          <w:color w:val="000000"/>
+          <w:sz w:val="27"/>
+          <w:szCs w:val="27"/>
+        </w:rPr>
+        <w:t>obustness conditions</w:t>
+      </w:r>
+      <w:r>
+        <w:rPr>
+          <w:rFonts w:cs="Times New Roman" w:hint="eastAsia"/>
+          <w:bCs/>
+          <w:color w:val="000000"/>
+          <w:sz w:val="27"/>
+          <w:szCs w:val="27"/>
+        </w:rPr>
+        <w:t>: --</w:t>
       </w:r>
     </w:p>
     <w:p>
@@ -14379,135 +14455,7 @@
         <w:snapToGrid w:val="0"/>
         <w:ind w:leftChars="200" w:left="420"/>
         <w:rPr>
-          <w:rFonts w:cs="Times New Roman" w:hint="eastAsia"/>
-          <w:bCs/>
-          <w:color w:val="000000"/>
-          <w:sz w:val="27"/>
-          <w:szCs w:val="27"/>
-        </w:rPr>
-      </w:pPr>
-      <w:r>
-        <w:rPr>
-          <w:rFonts w:cs="Times New Roman" w:hint="eastAsia"/>
-          <w:bCs/>
-          <w:color w:val="000000"/>
-          <w:sz w:val="27"/>
-          <w:szCs w:val="27"/>
-        </w:rPr>
-        <w:t>E</w:t>
-      </w:r>
-      <w:r>
-        <w:rPr>
-          <w:rFonts w:cs="Times New Roman"/>
-          <w:bCs/>
-          <w:color w:val="000000"/>
-          <w:sz w:val="27"/>
-          <w:szCs w:val="27"/>
-        </w:rPr>
-        <w:t>quivalence classes</w:t>
-      </w:r>
-      <w:r>
-        <w:rPr>
-          <w:rFonts w:cs="Times New Roman" w:hint="eastAsia"/>
-          <w:bCs/>
-          <w:color w:val="000000"/>
-          <w:sz w:val="27"/>
-          <w:szCs w:val="27"/>
-        </w:rPr>
-        <w:t xml:space="preserve">: existing key, hits </w:t>
-      </w:r>
-      <w:r>
-        <w:rPr>
-          <w:rFonts w:cs="Times New Roman" w:hint="eastAsia"/>
-          <w:bCs/>
-          <w:color w:val="000000"/>
-          <w:sz w:val="27"/>
-          <w:szCs w:val="27"/>
-        </w:rPr>
-        <w:t>&gt; 0, misses &gt; 0</w:t>
-      </w:r>
-      <w:r>
-        <w:rPr>
-          <w:rFonts w:cs="Times New Roman" w:hint="eastAsia"/>
-          <w:bCs/>
-          <w:color w:val="000000"/>
-          <w:sz w:val="27"/>
-          <w:szCs w:val="27"/>
-        </w:rPr>
-        <w:t xml:space="preserve">, one history, </w:t>
-      </w:r>
-      <w:proofErr w:type="gramStart"/>
-      <w:r>
-        <w:rPr>
-          <w:rFonts w:cs="Times New Roman" w:hint="eastAsia"/>
-          <w:bCs/>
-          <w:color w:val="000000"/>
-          <w:sz w:val="27"/>
-          <w:szCs w:val="27"/>
-        </w:rPr>
-        <w:t>full</w:t>
-      </w:r>
-      <w:proofErr w:type="gramEnd"/>
-      <w:r>
-        <w:rPr>
-          <w:rFonts w:cs="Times New Roman" w:hint="eastAsia"/>
-          <w:bCs/>
-          <w:color w:val="000000"/>
-          <w:sz w:val="27"/>
-          <w:szCs w:val="27"/>
-        </w:rPr>
-        <w:t xml:space="preserve"> cache entries</w:t>
-      </w:r>
-    </w:p>
-    <w:p>
-      <w:pPr>
-        <w:snapToGrid w:val="0"/>
-        <w:ind w:leftChars="200" w:left="420"/>
-        <w:rPr>
-          <w:rFonts w:cs="Times New Roman" w:hint="eastAsia"/>
-          <w:bCs/>
-          <w:color w:val="000000"/>
-          <w:sz w:val="27"/>
-          <w:szCs w:val="27"/>
-        </w:rPr>
-      </w:pPr>
-      <w:r>
-        <w:rPr>
-          <w:rFonts w:cs="Times New Roman" w:hint="eastAsia"/>
-          <w:bCs/>
-          <w:color w:val="000000"/>
-          <w:sz w:val="27"/>
-          <w:szCs w:val="27"/>
-        </w:rPr>
-        <w:t>R</w:t>
-      </w:r>
-      <w:r>
-        <w:rPr>
-          <w:rFonts w:cs="Times New Roman"/>
-          <w:bCs/>
-          <w:color w:val="000000"/>
-          <w:sz w:val="27"/>
-          <w:szCs w:val="27"/>
-        </w:rPr>
-        <w:t>obustness conditions</w:t>
-      </w:r>
-      <w:r>
-        <w:rPr>
-          <w:rFonts w:cs="Times New Roman" w:hint="eastAsia"/>
-          <w:bCs/>
-          <w:color w:val="000000"/>
-          <w:sz w:val="27"/>
-          <w:szCs w:val="27"/>
-        </w:rPr>
-        <w:t>: --</w:t>
-      </w:r>
-    </w:p>
-    <w:p>
-      <w:pPr>
-        <w:snapToGrid w:val="0"/>
-        <w:ind w:leftChars="200" w:left="420"/>
-        <w:rPr>
-          <w:rFonts w:ascii="Times New Roman" w:hAnsi="Times New Roman" w:cs="Times New Roman" w:hint="eastAsia"/>
+          <w:rFonts w:ascii="Times New Roman" w:hAnsi="Times New Roman" w:cs="Times New Roman"/>
           <w:bCs/>
           <w:color w:val="000000"/>
           <w:sz w:val="27"/>
@@ -14615,7 +14563,7 @@
         <w:snapToGrid w:val="0"/>
         <w:ind w:firstLineChars="0"/>
         <w:rPr>
-          <w:rFonts w:ascii="Times New Roman" w:hAnsi="Times New Roman" w:cs="Times New Roman" w:hint="eastAsia"/>
+          <w:rFonts w:ascii="Times New Roman" w:hAnsi="Times New Roman" w:cs="Times New Roman"/>
           <w:bCs/>
           <w:color w:val="000000"/>
           <w:sz w:val="27"/>
@@ -14623,7 +14571,6 @@
         </w:rPr>
       </w:pPr>
       <w:proofErr w:type="spellStart"/>
-      <w:proofErr w:type="gramStart"/>
       <w:r>
         <w:rPr>
           <w:rFonts w:cs="Times New Roman"/>
@@ -14645,14 +14592,13 @@
         </w:rPr>
         <w:t>()</w:t>
       </w:r>
-      <w:proofErr w:type="gramEnd"/>
     </w:p>
     <w:p>
       <w:pPr>
         <w:snapToGrid w:val="0"/>
         <w:ind w:leftChars="200" w:left="420"/>
         <w:rPr>
-          <w:rFonts w:cs="Times New Roman" w:hint="eastAsia"/>
+          <w:rFonts w:cs="Times New Roman"/>
           <w:bCs/>
           <w:color w:val="000000"/>
           <w:sz w:val="27"/>
@@ -14705,7 +14651,7 @@
         <w:snapToGrid w:val="0"/>
         <w:ind w:leftChars="200" w:left="420"/>
         <w:rPr>
-          <w:rFonts w:cs="Times New Roman" w:hint="eastAsia"/>
+          <w:rFonts w:cs="Times New Roman"/>
           <w:bCs/>
           <w:color w:val="000000"/>
           <w:sz w:val="27"/>
@@ -14840,7 +14786,7 @@
         <w:snapToGrid w:val="0"/>
         <w:ind w:leftChars="200" w:left="420"/>
         <w:rPr>
-          <w:rFonts w:cs="Times New Roman" w:hint="eastAsia"/>
+          <w:rFonts w:cs="Times New Roman"/>
           <w:bCs/>
           <w:color w:val="000000"/>
           <w:sz w:val="27"/>
@@ -14923,7 +14869,7 @@
         <w:snapToGrid w:val="0"/>
         <w:ind w:leftChars="200" w:left="420"/>
         <w:rPr>
-          <w:rFonts w:ascii="Times New Roman" w:hAnsi="Times New Roman" w:cs="Times New Roman" w:hint="eastAsia"/>
+          <w:rFonts w:ascii="Times New Roman" w:hAnsi="Times New Roman" w:cs="Times New Roman"/>
           <w:bCs/>
           <w:color w:val="000000"/>
           <w:sz w:val="27"/>
@@ -14981,7 +14927,7 @@
         <w:snapToGrid w:val="0"/>
         <w:ind w:firstLineChars="0"/>
         <w:rPr>
-          <w:rFonts w:ascii="Times New Roman" w:hAnsi="Times New Roman" w:cs="Times New Roman" w:hint="eastAsia"/>
+          <w:rFonts w:ascii="Times New Roman" w:hAnsi="Times New Roman" w:cs="Times New Roman"/>
           <w:bCs/>
           <w:color w:val="000000"/>
           <w:sz w:val="27"/>
@@ -15021,7 +14967,7 @@
         <w:snapToGrid w:val="0"/>
         <w:ind w:firstLineChars="0"/>
         <w:rPr>
-          <w:rFonts w:ascii="Times New Roman" w:hAnsi="Times New Roman" w:cs="Times New Roman" w:hint="eastAsia"/>
+          <w:rFonts w:ascii="Times New Roman" w:hAnsi="Times New Roman" w:cs="Times New Roman"/>
           <w:bCs/>
           <w:color w:val="000000"/>
           <w:sz w:val="27"/>
@@ -15061,7 +15007,7 @@
         <w:snapToGrid w:val="0"/>
         <w:ind w:firstLineChars="0"/>
         <w:rPr>
-          <w:rFonts w:ascii="Times New Roman" w:hAnsi="Times New Roman" w:cs="Times New Roman" w:hint="eastAsia"/>
+          <w:rFonts w:ascii="Times New Roman" w:hAnsi="Times New Roman" w:cs="Times New Roman"/>
           <w:bCs/>
           <w:color w:val="000000"/>
           <w:sz w:val="27"/>
@@ -15096,7 +15042,7 @@
         <w:snapToGrid w:val="0"/>
         <w:ind w:leftChars="200" w:left="420"/>
         <w:rPr>
-          <w:rFonts w:cs="Times New Roman" w:hint="eastAsia"/>
+          <w:rFonts w:cs="Times New Roman"/>
           <w:bCs/>
           <w:color w:val="000000"/>
           <w:sz w:val="27"/>
@@ -15149,7 +15095,7 @@
         <w:snapToGrid w:val="0"/>
         <w:ind w:leftChars="200" w:left="420"/>
         <w:rPr>
-          <w:rFonts w:cs="Times New Roman" w:hint="eastAsia"/>
+          <w:rFonts w:cs="Times New Roman"/>
           <w:bCs/>
           <w:color w:val="000000"/>
           <w:sz w:val="27"/>
@@ -15256,7 +15202,7 @@
         <w:snapToGrid w:val="0"/>
         <w:ind w:leftChars="200" w:left="420"/>
         <w:rPr>
-          <w:rFonts w:cs="Times New Roman" w:hint="eastAsia"/>
+          <w:rFonts w:cs="Times New Roman"/>
           <w:bCs/>
           <w:color w:val="000000"/>
           <w:sz w:val="27"/>
@@ -15309,7 +15255,7 @@
         <w:snapToGrid w:val="0"/>
         <w:ind w:leftChars="200" w:left="420"/>
         <w:rPr>
-          <w:rFonts w:ascii="Times New Roman" w:hAnsi="Times New Roman" w:cs="Times New Roman" w:hint="eastAsia"/>
+          <w:rFonts w:ascii="Times New Roman" w:hAnsi="Times New Roman" w:cs="Times New Roman"/>
           <w:bCs/>
           <w:color w:val="000000"/>
           <w:sz w:val="27"/>
@@ -15397,7 +15343,7 @@
         <w:snapToGrid w:val="0"/>
         <w:ind w:firstLineChars="0"/>
         <w:rPr>
-          <w:rFonts w:cs="Times New Roman" w:hint="eastAsia"/>
+          <w:rFonts w:cs="Times New Roman"/>
           <w:bCs/>
           <w:color w:val="000000"/>
           <w:sz w:val="27"/>
@@ -15405,7 +15351,6 @@
         </w:rPr>
       </w:pPr>
       <w:proofErr w:type="spellStart"/>
-      <w:proofErr w:type="gramStart"/>
       <w:r>
         <w:rPr>
           <w:rFonts w:cs="Times New Roman"/>
@@ -15427,7 +15372,6 @@
         </w:rPr>
         <w:t>()</w:t>
       </w:r>
-      <w:proofErr w:type="gramEnd"/>
     </w:p>
     <w:p>
       <w:pPr>
@@ -15439,7 +15383,7 @@
         <w:snapToGrid w:val="0"/>
         <w:ind w:firstLineChars="0"/>
         <w:rPr>
-          <w:rFonts w:cs="Times New Roman" w:hint="eastAsia"/>
+          <w:rFonts w:cs="Times New Roman"/>
           <w:bCs/>
           <w:color w:val="000000"/>
           <w:sz w:val="27"/>
@@ -15447,7 +15391,6 @@
         </w:rPr>
       </w:pPr>
       <w:proofErr w:type="spellStart"/>
-      <w:proofErr w:type="gramStart"/>
       <w:r>
         <w:rPr>
           <w:rFonts w:cs="Times New Roman"/>
@@ -15469,7 +15412,6 @@
         </w:rPr>
         <w:t>()</w:t>
       </w:r>
-      <w:proofErr w:type="gramEnd"/>
     </w:p>
     <w:p>
       <w:pPr>
@@ -15481,7 +15423,7 @@
         <w:snapToGrid w:val="0"/>
         <w:ind w:firstLineChars="0"/>
         <w:rPr>
-          <w:rFonts w:ascii="Times New Roman" w:hAnsi="Times New Roman" w:cs="Times New Roman" w:hint="eastAsia"/>
+          <w:rFonts w:ascii="Times New Roman" w:hAnsi="Times New Roman" w:cs="Times New Roman"/>
           <w:bCs/>
           <w:color w:val="000000"/>
           <w:sz w:val="27"/>
@@ -15517,7 +15459,7 @@
         <w:snapToGrid w:val="0"/>
         <w:ind w:leftChars="200" w:left="420"/>
         <w:rPr>
-          <w:rFonts w:cs="Times New Roman" w:hint="eastAsia"/>
+          <w:rFonts w:cs="Times New Roman"/>
           <w:bCs/>
           <w:color w:val="000000"/>
           <w:sz w:val="27"/>
@@ -15570,7 +15512,7 @@
         <w:snapToGrid w:val="0"/>
         <w:ind w:leftChars="200" w:left="420"/>
         <w:rPr>
-          <w:rFonts w:cs="Times New Roman" w:hint="eastAsia"/>
+          <w:rFonts w:cs="Times New Roman"/>
           <w:bCs/>
           <w:color w:val="000000"/>
           <w:sz w:val="27"/>
@@ -15647,7 +15589,7 @@
         <w:snapToGrid w:val="0"/>
         <w:ind w:leftChars="200" w:left="420"/>
         <w:rPr>
-          <w:rFonts w:cs="Times New Roman" w:hint="eastAsia"/>
+          <w:rFonts w:cs="Times New Roman"/>
           <w:bCs/>
           <w:color w:val="000000"/>
           <w:sz w:val="27"/>
@@ -15700,7 +15642,7 @@
         <w:snapToGrid w:val="0"/>
         <w:ind w:leftChars="200" w:left="420"/>
         <w:rPr>
-          <w:rFonts w:cs="Times New Roman" w:hint="eastAsia"/>
+          <w:rFonts w:cs="Times New Roman"/>
           <w:bCs/>
           <w:color w:val="000000"/>
           <w:sz w:val="27"/>
@@ -15805,7 +15747,7 @@
         <w:snapToGrid w:val="0"/>
         <w:ind w:leftChars="200" w:left="420"/>
         <w:rPr>
-          <w:rFonts w:cs="Times New Roman" w:hint="eastAsia"/>
+          <w:rFonts w:cs="Times New Roman"/>
           <w:bCs/>
           <w:color w:val="000000"/>
           <w:sz w:val="27"/>
@@ -15818,7 +15760,7 @@
         <w:snapToGrid w:val="0"/>
         <w:ind w:leftChars="200" w:left="420"/>
         <w:rPr>
-          <w:rFonts w:ascii="Times New Roman" w:hAnsi="Times New Roman" w:cs="Times New Roman" w:hint="eastAsia"/>
+          <w:rFonts w:ascii="Times New Roman" w:hAnsi="Times New Roman" w:cs="Times New Roman"/>
           <w:bCs/>
           <w:color w:val="000000"/>
           <w:sz w:val="27"/>
@@ -16382,12 +16324,6 @@
       <w:pPr>
         <w:widowControl/>
         <w:jc w:val="left"/>
-      </w:pPr>
-    </w:p>
-    <w:p>
-      <w:pPr>
-        <w:widowControl/>
-        <w:jc w:val="left"/>
         <w:rPr>
           <w:rStyle w:val="apple-converted-space"/>
           <w:rFonts w:ascii="Times New Roman" w:hAnsi="Times New Roman" w:cs="Times New Roman"/>
@@ -16483,7 +16419,27 @@
           <w:sz w:val="27"/>
           <w:szCs w:val="27"/>
         </w:rPr>
-        <w:t>testCalculateFare_7()</w:t>
+        <w:t>testCalculateFare_</w:t>
+      </w:r>
+      <w:r>
+        <w:rPr>
+          <w:rFonts w:cs="Times New Roman" w:hint="eastAsia"/>
+          <w:bCs/>
+          <w:color w:val="000000"/>
+          <w:sz w:val="27"/>
+          <w:szCs w:val="27"/>
+        </w:rPr>
+        <w:t>5</w:t>
+      </w:r>
+      <w:r>
+        <w:rPr>
+          <w:rFonts w:cs="Times New Roman"/>
+          <w:bCs/>
+          <w:color w:val="000000"/>
+          <w:sz w:val="27"/>
+          <w:szCs w:val="27"/>
+        </w:rPr>
+        <w:t>()</w:t>
       </w:r>
       <w:r>
         <w:rPr>
@@ -16539,47 +16495,7 @@
           <w:sz w:val="27"/>
           <w:szCs w:val="27"/>
         </w:rPr>
-        <w:t xml:space="preserve"> change expected result t</w:t>
-      </w:r>
-      <w:r>
-        <w:rPr>
-          <w:rFonts w:cs="Times New Roman" w:hint="eastAsia"/>
-          <w:bCs/>
-          <w:color w:val="000000"/>
-          <w:sz w:val="27"/>
-          <w:szCs w:val="27"/>
-        </w:rPr>
-        <w:t>o</w:t>
-      </w:r>
-      <w:r>
-        <w:rPr>
-          <w:rFonts w:cs="Times New Roman" w:hint="eastAsia"/>
-          <w:bCs/>
-          <w:color w:val="000000"/>
-          <w:sz w:val="27"/>
-          <w:szCs w:val="27"/>
-        </w:rPr>
-        <w:t xml:space="preserve"> 70</w:t>
-      </w:r>
-      <w:r>
-        <w:rPr>
-          <w:rFonts w:cs="Times New Roman" w:hint="eastAsia"/>
-          <w:bCs/>
-          <w:color w:val="000000"/>
-          <w:sz w:val="27"/>
-          <w:szCs w:val="27"/>
-        </w:rPr>
-        <w:t>1</w:t>
-      </w:r>
-      <w:r>
-        <w:rPr>
-          <w:rFonts w:cs="Times New Roman" w:hint="eastAsia"/>
-          <w:bCs/>
-          <w:color w:val="000000"/>
-          <w:sz w:val="27"/>
-          <w:szCs w:val="27"/>
-        </w:rPr>
-        <w:t xml:space="preserve">.0, </w:t>
+        <w:t xml:space="preserve"> change expected result to -1, </w:t>
       </w:r>
       <w:proofErr w:type="spellStart"/>
       <w:r>
@@ -16611,27 +16527,7 @@
           <w:sz w:val="27"/>
           <w:szCs w:val="27"/>
         </w:rPr>
-        <w:t>70</w:t>
-      </w:r>
-      <w:r>
-        <w:rPr>
-          <w:rFonts w:cs="Times New Roman" w:hint="eastAsia"/>
-          <w:bCs/>
-          <w:color w:val="000000"/>
-          <w:sz w:val="27"/>
-          <w:szCs w:val="27"/>
-        </w:rPr>
-        <w:t>1</w:t>
-      </w:r>
-      <w:r>
-        <w:rPr>
-          <w:rFonts w:cs="Times New Roman" w:hint="eastAsia"/>
-          <w:bCs/>
-          <w:color w:val="000000"/>
-          <w:sz w:val="27"/>
-          <w:szCs w:val="27"/>
-        </w:rPr>
-        <w:t>.0,</w:t>
+        <w:t>-1,</w:t>
       </w:r>
       <w:r>
         <w:rPr>
@@ -16653,13 +16549,6 @@
         </w:numPr>
         <w:snapToGrid w:val="0"/>
         <w:ind w:firstLineChars="0"/>
-        <w:rPr>
-          <w:rFonts w:cs="Times New Roman"/>
-          <w:bCs/>
-          <w:color w:val="000000"/>
-          <w:sz w:val="27"/>
-          <w:szCs w:val="27"/>
-        </w:rPr>
       </w:pPr>
       <w:r>
         <w:rPr>
@@ -16671,83 +16560,81 @@
         </w:rPr>
         <w:t>testCalculateFare_</w:t>
       </w:r>
+      <w:r>
+        <w:rPr>
+          <w:rFonts w:cs="Times New Roman" w:hint="eastAsia"/>
+          <w:bCs/>
+          <w:color w:val="000000"/>
+          <w:sz w:val="27"/>
+          <w:szCs w:val="27"/>
+        </w:rPr>
+        <w:t>6</w:t>
+      </w:r>
+      <w:r>
+        <w:rPr>
+          <w:rFonts w:cs="Times New Roman"/>
+          <w:bCs/>
+          <w:color w:val="000000"/>
+          <w:sz w:val="27"/>
+          <w:szCs w:val="27"/>
+        </w:rPr>
+        <w:t>()</w:t>
+      </w:r>
+      <w:r>
+        <w:rPr>
+          <w:rFonts w:cs="Times New Roman" w:hint="eastAsia"/>
+          <w:bCs/>
+          <w:color w:val="000000"/>
+          <w:sz w:val="27"/>
+          <w:szCs w:val="27"/>
+        </w:rPr>
+        <w:t xml:space="preserve">    </w:t>
+      </w:r>
+    </w:p>
+    <w:p>
+      <w:pPr>
+        <w:pStyle w:val="a5"/>
+        <w:snapToGrid w:val="0"/>
+        <w:ind w:left="360" w:firstLineChars="0" w:firstLine="0"/>
+        <w:rPr>
+          <w:rStyle w:val="apple-converted-space"/>
+          <w:rFonts w:ascii="Times New Roman" w:hAnsi="Times New Roman" w:cs="Times New Roman"/>
+          <w:color w:val="000000"/>
+          <w:sz w:val="27"/>
+          <w:szCs w:val="27"/>
+        </w:rPr>
+      </w:pPr>
       <w:proofErr w:type="gramStart"/>
       <w:r>
         <w:rPr>
-          <w:rFonts w:cs="Times New Roman"/>
-          <w:bCs/>
-          <w:color w:val="000000"/>
-          <w:sz w:val="27"/>
-          <w:szCs w:val="27"/>
-        </w:rPr>
-        <w:t>8()</w:t>
+          <w:rFonts w:cs="Times New Roman" w:hint="eastAsia"/>
+          <w:bCs/>
+          <w:color w:val="000000"/>
+          <w:sz w:val="27"/>
+          <w:szCs w:val="27"/>
+        </w:rPr>
+        <w:t>fix</w:t>
       </w:r>
       <w:proofErr w:type="gramEnd"/>
-    </w:p>
-    <w:p>
-      <w:pPr>
-        <w:pStyle w:val="a5"/>
-        <w:snapToGrid w:val="0"/>
-        <w:ind w:left="360" w:firstLineChars="0" w:firstLine="0"/>
-        <w:rPr>
-          <w:rFonts w:cs="Times New Roman"/>
-          <w:bCs/>
-          <w:color w:val="000000"/>
-          <w:sz w:val="27"/>
-          <w:szCs w:val="27"/>
-        </w:rPr>
-      </w:pPr>
-      <w:proofErr w:type="gramStart"/>
-      <w:r>
-        <w:rPr>
-          <w:rFonts w:cs="Times New Roman" w:hint="eastAsia"/>
-          <w:bCs/>
-          <w:color w:val="000000"/>
-          <w:sz w:val="27"/>
-          <w:szCs w:val="27"/>
-        </w:rPr>
-        <w:t>fix</w:t>
-      </w:r>
-      <w:proofErr w:type="gramEnd"/>
-      <w:r>
-        <w:rPr>
-          <w:rFonts w:cs="Times New Roman" w:hint="eastAsia"/>
-          <w:bCs/>
-          <w:color w:val="000000"/>
-          <w:sz w:val="27"/>
-          <w:szCs w:val="27"/>
-        </w:rPr>
-        <w:t xml:space="preserve">: change expected result </w:t>
-      </w:r>
-      <w:r>
-        <w:rPr>
-          <w:rFonts w:cs="Times New Roman" w:hint="eastAsia"/>
-          <w:bCs/>
-          <w:color w:val="000000"/>
-          <w:sz w:val="27"/>
-          <w:szCs w:val="27"/>
-        </w:rPr>
-        <w:t xml:space="preserve">to </w:t>
-      </w:r>
-      <w:r>
-        <w:rPr>
-          <w:rFonts w:cs="Times New Roman"/>
-          <w:bCs/>
-          <w:color w:val="000000"/>
-          <w:sz w:val="27"/>
-          <w:szCs w:val="27"/>
-        </w:rPr>
-        <w:t>301.9</w:t>
-      </w:r>
-      <w:r>
-        <w:rPr>
-          <w:rFonts w:cs="Times New Roman" w:hint="eastAsia"/>
-          <w:bCs/>
-          <w:color w:val="000000"/>
-          <w:sz w:val="27"/>
-          <w:szCs w:val="27"/>
-        </w:rPr>
-        <w:t xml:space="preserve">, </w:t>
+      <w:r>
+        <w:rPr>
+          <w:rFonts w:cs="Times New Roman" w:hint="eastAsia"/>
+          <w:bCs/>
+          <w:color w:val="000000"/>
+          <w:sz w:val="27"/>
+          <w:szCs w:val="27"/>
+        </w:rPr>
+        <w:t>:</w:t>
+      </w:r>
+      <w:r>
+        <w:rPr>
+          <w:rFonts w:cs="Times New Roman" w:hint="eastAsia"/>
+          <w:bCs/>
+          <w:color w:val="000000"/>
+          <w:sz w:val="27"/>
+          <w:szCs w:val="27"/>
+        </w:rPr>
+        <w:t xml:space="preserve"> change expected result to -1, </w:t>
       </w:r>
       <w:proofErr w:type="spellStart"/>
       <w:r>
@@ -16769,7 +16656,27 @@
           <w:sz w:val="27"/>
           <w:szCs w:val="27"/>
         </w:rPr>
-        <w:t>(301.9, result, 0.1);</w:t>
+        <w:t>(</w:t>
+      </w:r>
+      <w:r>
+        <w:rPr>
+          <w:rFonts w:cs="Times New Roman" w:hint="eastAsia"/>
+          <w:bCs/>
+          <w:color w:val="000000"/>
+          <w:sz w:val="27"/>
+          <w:szCs w:val="27"/>
+        </w:rPr>
+        <w:t>-1,</w:t>
+      </w:r>
+      <w:r>
+        <w:rPr>
+          <w:rFonts w:cs="Times New Roman"/>
+          <w:bCs/>
+          <w:color w:val="000000"/>
+          <w:sz w:val="27"/>
+          <w:szCs w:val="27"/>
+        </w:rPr>
+        <w:t xml:space="preserve"> result, 0.1);</w:t>
       </w:r>
     </w:p>
     <w:p>
@@ -16781,23 +16688,26 @@
         </w:numPr>
         <w:snapToGrid w:val="0"/>
         <w:ind w:firstLineChars="0"/>
-        <w:rPr>
-          <w:rFonts w:cs="Times New Roman"/>
-          <w:bCs/>
-          <w:color w:val="000000"/>
-          <w:sz w:val="27"/>
-          <w:szCs w:val="27"/>
-        </w:rPr>
-      </w:pPr>
-      <w:r>
-        <w:rPr>
-          <w:rFonts w:cs="Times New Roman"/>
-          <w:bCs/>
-          <w:color w:val="000000"/>
-          <w:sz w:val="27"/>
-          <w:szCs w:val="27"/>
-        </w:rPr>
-        <w:t>testCalculateFare_9()</w:t>
+      </w:pPr>
+      <w:r>
+        <w:rPr>
+          <w:rFonts w:cs="Times New Roman"/>
+          <w:bCs/>
+          <w:color w:val="000000"/>
+          <w:sz w:val="27"/>
+          <w:szCs w:val="27"/>
+        </w:rPr>
+        <w:t>testCalculateFare_7()</w:t>
+      </w:r>
+      <w:r>
+        <w:rPr>
+          <w:rFonts w:cs="Times New Roman" w:hint="eastAsia"/>
+          <w:bCs/>
+          <w:color w:val="000000"/>
+          <w:sz w:val="27"/>
+          <w:szCs w:val="27"/>
+        </w:rPr>
+        <w:t xml:space="preserve">    </w:t>
       </w:r>
     </w:p>
     <w:p>
@@ -16833,37 +16743,47 @@
           <w:sz w:val="27"/>
           <w:szCs w:val="27"/>
         </w:rPr>
-        <w:t xml:space="preserve">: change expected result </w:t>
-      </w:r>
-      <w:r>
-        <w:rPr>
-          <w:rFonts w:cs="Times New Roman" w:hint="eastAsia"/>
-          <w:bCs/>
-          <w:color w:val="000000"/>
-          <w:sz w:val="27"/>
-          <w:szCs w:val="27"/>
-        </w:rPr>
-        <w:t xml:space="preserve">to </w:t>
-      </w:r>
-      <w:r>
-        <w:rPr>
-          <w:rFonts w:cs="Times New Roman" w:hint="eastAsia"/>
-          <w:bCs/>
-          <w:color w:val="000000"/>
-          <w:sz w:val="27"/>
-          <w:szCs w:val="27"/>
-        </w:rPr>
-        <w:t>701.</w:t>
-      </w:r>
-      <w:r>
-        <w:rPr>
-          <w:rFonts w:cs="Times New Roman" w:hint="eastAsia"/>
-          <w:bCs/>
-          <w:color w:val="000000"/>
-          <w:sz w:val="27"/>
-          <w:szCs w:val="27"/>
-        </w:rPr>
-        <w:t>9</w:t>
+        <w:t>:</w:t>
+      </w:r>
+      <w:r>
+        <w:rPr>
+          <w:rFonts w:cs="Times New Roman" w:hint="eastAsia"/>
+          <w:bCs/>
+          <w:color w:val="000000"/>
+          <w:sz w:val="27"/>
+          <w:szCs w:val="27"/>
+        </w:rPr>
+        <w:t xml:space="preserve"> change expected result t</w:t>
+      </w:r>
+      <w:r>
+        <w:rPr>
+          <w:rFonts w:cs="Times New Roman" w:hint="eastAsia"/>
+          <w:bCs/>
+          <w:color w:val="000000"/>
+          <w:sz w:val="27"/>
+          <w:szCs w:val="27"/>
+        </w:rPr>
+        <w:t>o</w:t>
+      </w:r>
+      <w:r>
+        <w:rPr>
+          <w:rFonts w:cs="Times New Roman" w:hint="eastAsia"/>
+          <w:bCs/>
+          <w:color w:val="000000"/>
+          <w:sz w:val="27"/>
+          <w:szCs w:val="27"/>
+        </w:rPr>
+        <w:t xml:space="preserve"> </w:t>
+      </w:r>
+      <w:r>
+        <w:rPr>
+          <w:rFonts w:cs="Times New Roman" w:hint="eastAsia"/>
+          <w:bCs/>
+          <w:color w:val="000000"/>
+          <w:sz w:val="27"/>
+          <w:szCs w:val="27"/>
+        </w:rPr>
+        <w:t>-1</w:t>
       </w:r>
       <w:r>
         <w:rPr>
@@ -16905,7 +16825,17 @@
           <w:sz w:val="27"/>
           <w:szCs w:val="27"/>
         </w:rPr>
-        <w:t>701.9,</w:t>
+        <w:t>-1</w:t>
+      </w:r>
+      <w:r>
+        <w:rPr>
+          <w:rFonts w:cs="Times New Roman" w:hint="eastAsia"/>
+          <w:bCs/>
+          <w:color w:val="000000"/>
+          <w:sz w:val="27"/>
+          <w:szCs w:val="27"/>
+        </w:rPr>
+        <w:t>,</w:t>
       </w:r>
       <w:r>
         <w:rPr>
@@ -16943,6 +16873,300 @@
           <w:sz w:val="27"/>
           <w:szCs w:val="27"/>
         </w:rPr>
+        <w:t>testCalculateFare_</w:t>
+      </w:r>
+      <w:proofErr w:type="gramStart"/>
+      <w:r>
+        <w:rPr>
+          <w:rFonts w:cs="Times New Roman"/>
+          <w:bCs/>
+          <w:color w:val="000000"/>
+          <w:sz w:val="27"/>
+          <w:szCs w:val="27"/>
+        </w:rPr>
+        <w:t>8()</w:t>
+      </w:r>
+      <w:proofErr w:type="gramEnd"/>
+    </w:p>
+    <w:p>
+      <w:pPr>
+        <w:pStyle w:val="a5"/>
+        <w:snapToGrid w:val="0"/>
+        <w:ind w:left="360" w:firstLineChars="0" w:firstLine="0"/>
+        <w:rPr>
+          <w:rFonts w:cs="Times New Roman"/>
+          <w:bCs/>
+          <w:color w:val="000000"/>
+          <w:sz w:val="27"/>
+          <w:szCs w:val="27"/>
+        </w:rPr>
+      </w:pPr>
+      <w:proofErr w:type="gramStart"/>
+      <w:r>
+        <w:rPr>
+          <w:rFonts w:cs="Times New Roman" w:hint="eastAsia"/>
+          <w:bCs/>
+          <w:color w:val="000000"/>
+          <w:sz w:val="27"/>
+          <w:szCs w:val="27"/>
+        </w:rPr>
+        <w:t>fix</w:t>
+      </w:r>
+      <w:proofErr w:type="gramEnd"/>
+      <w:r>
+        <w:rPr>
+          <w:rFonts w:cs="Times New Roman" w:hint="eastAsia"/>
+          <w:bCs/>
+          <w:color w:val="000000"/>
+          <w:sz w:val="27"/>
+          <w:szCs w:val="27"/>
+        </w:rPr>
+        <w:t xml:space="preserve">: change expected result </w:t>
+      </w:r>
+      <w:r>
+        <w:rPr>
+          <w:rFonts w:cs="Times New Roman" w:hint="eastAsia"/>
+          <w:bCs/>
+          <w:color w:val="000000"/>
+          <w:sz w:val="27"/>
+          <w:szCs w:val="27"/>
+        </w:rPr>
+        <w:t xml:space="preserve">to </w:t>
+      </w:r>
+      <w:r>
+        <w:rPr>
+          <w:rFonts w:cs="Times New Roman" w:hint="eastAsia"/>
+          <w:bCs/>
+          <w:color w:val="000000"/>
+          <w:sz w:val="27"/>
+          <w:szCs w:val="27"/>
+        </w:rPr>
+        <w:t>-1</w:t>
+      </w:r>
+      <w:r>
+        <w:rPr>
+          <w:rFonts w:cs="Times New Roman" w:hint="eastAsia"/>
+          <w:bCs/>
+          <w:color w:val="000000"/>
+          <w:sz w:val="27"/>
+          <w:szCs w:val="27"/>
+        </w:rPr>
+        <w:t xml:space="preserve">, </w:t>
+      </w:r>
+      <w:proofErr w:type="spellStart"/>
+      <w:r>
+        <w:rPr>
+          <w:rFonts w:cs="Times New Roman"/>
+          <w:bCs/>
+          <w:color w:val="000000"/>
+          <w:sz w:val="27"/>
+          <w:szCs w:val="27"/>
+        </w:rPr>
+        <w:t>assertEquals</w:t>
+      </w:r>
+      <w:proofErr w:type="spellEnd"/>
+      <w:r>
+        <w:rPr>
+          <w:rFonts w:cs="Times New Roman"/>
+          <w:bCs/>
+          <w:color w:val="000000"/>
+          <w:sz w:val="27"/>
+          <w:szCs w:val="27"/>
+        </w:rPr>
+        <w:t>(</w:t>
+      </w:r>
+      <w:r>
+        <w:rPr>
+          <w:rFonts w:cs="Times New Roman" w:hint="eastAsia"/>
+          <w:bCs/>
+          <w:color w:val="000000"/>
+          <w:sz w:val="27"/>
+          <w:szCs w:val="27"/>
+        </w:rPr>
+        <w:t>-1</w:t>
+      </w:r>
+      <w:r>
+        <w:rPr>
+          <w:rFonts w:cs="Times New Roman"/>
+          <w:bCs/>
+          <w:color w:val="000000"/>
+          <w:sz w:val="27"/>
+          <w:szCs w:val="27"/>
+        </w:rPr>
+        <w:t>, result, 0.1);</w:t>
+      </w:r>
+    </w:p>
+    <w:p>
+      <w:pPr>
+        <w:pStyle w:val="a5"/>
+        <w:numPr>
+          <w:ilvl w:val="0"/>
+          <w:numId w:val="11"/>
+        </w:numPr>
+        <w:snapToGrid w:val="0"/>
+        <w:ind w:firstLineChars="0"/>
+        <w:rPr>
+          <w:rFonts w:cs="Times New Roman"/>
+          <w:bCs/>
+          <w:color w:val="000000"/>
+          <w:sz w:val="27"/>
+          <w:szCs w:val="27"/>
+        </w:rPr>
+      </w:pPr>
+      <w:r>
+        <w:rPr>
+          <w:rFonts w:cs="Times New Roman"/>
+          <w:bCs/>
+          <w:color w:val="000000"/>
+          <w:sz w:val="27"/>
+          <w:szCs w:val="27"/>
+        </w:rPr>
+        <w:t>testCalculateFare_9()</w:t>
+      </w:r>
+    </w:p>
+    <w:p>
+      <w:pPr>
+        <w:pStyle w:val="a5"/>
+        <w:snapToGrid w:val="0"/>
+        <w:ind w:left="360" w:firstLineChars="0" w:firstLine="0"/>
+        <w:rPr>
+          <w:rFonts w:cs="Times New Roman"/>
+          <w:bCs/>
+          <w:color w:val="000000"/>
+          <w:sz w:val="27"/>
+          <w:szCs w:val="27"/>
+        </w:rPr>
+      </w:pPr>
+      <w:proofErr w:type="gramStart"/>
+      <w:r>
+        <w:rPr>
+          <w:rFonts w:cs="Times New Roman" w:hint="eastAsia"/>
+          <w:bCs/>
+          <w:color w:val="000000"/>
+          <w:sz w:val="27"/>
+          <w:szCs w:val="27"/>
+        </w:rPr>
+        <w:t>fix</w:t>
+      </w:r>
+      <w:proofErr w:type="gramEnd"/>
+      <w:r>
+        <w:rPr>
+          <w:rFonts w:cs="Times New Roman" w:hint="eastAsia"/>
+          <w:bCs/>
+          <w:color w:val="000000"/>
+          <w:sz w:val="27"/>
+          <w:szCs w:val="27"/>
+        </w:rPr>
+        <w:t xml:space="preserve">: change expected result </w:t>
+      </w:r>
+      <w:r>
+        <w:rPr>
+          <w:rFonts w:cs="Times New Roman" w:hint="eastAsia"/>
+          <w:bCs/>
+          <w:color w:val="000000"/>
+          <w:sz w:val="27"/>
+          <w:szCs w:val="27"/>
+        </w:rPr>
+        <w:t xml:space="preserve">to </w:t>
+      </w:r>
+      <w:r>
+        <w:rPr>
+          <w:rFonts w:cs="Times New Roman" w:hint="eastAsia"/>
+          <w:bCs/>
+          <w:color w:val="000000"/>
+          <w:sz w:val="27"/>
+          <w:szCs w:val="27"/>
+        </w:rPr>
+        <w:t>-1</w:t>
+      </w:r>
+      <w:r>
+        <w:rPr>
+          <w:rFonts w:cs="Times New Roman" w:hint="eastAsia"/>
+          <w:bCs/>
+          <w:color w:val="000000"/>
+          <w:sz w:val="27"/>
+          <w:szCs w:val="27"/>
+        </w:rPr>
+        <w:t xml:space="preserve">, </w:t>
+      </w:r>
+      <w:proofErr w:type="spellStart"/>
+      <w:r>
+        <w:rPr>
+          <w:rFonts w:cs="Times New Roman"/>
+          <w:bCs/>
+          <w:color w:val="000000"/>
+          <w:sz w:val="27"/>
+          <w:szCs w:val="27"/>
+        </w:rPr>
+        <w:t>assertEquals</w:t>
+      </w:r>
+      <w:proofErr w:type="spellEnd"/>
+      <w:r>
+        <w:rPr>
+          <w:rFonts w:cs="Times New Roman"/>
+          <w:bCs/>
+          <w:color w:val="000000"/>
+          <w:sz w:val="27"/>
+          <w:szCs w:val="27"/>
+        </w:rPr>
+        <w:t>(</w:t>
+      </w:r>
+      <w:r>
+        <w:rPr>
+          <w:rFonts w:cs="Times New Roman" w:hint="eastAsia"/>
+          <w:bCs/>
+          <w:color w:val="000000"/>
+          <w:sz w:val="27"/>
+          <w:szCs w:val="27"/>
+        </w:rPr>
+        <w:t>-1</w:t>
+      </w:r>
+      <w:r>
+        <w:rPr>
+          <w:rFonts w:cs="Times New Roman" w:hint="eastAsia"/>
+          <w:bCs/>
+          <w:color w:val="000000"/>
+          <w:sz w:val="27"/>
+          <w:szCs w:val="27"/>
+        </w:rPr>
+        <w:t>,</w:t>
+      </w:r>
+      <w:r>
+        <w:rPr>
+          <w:rFonts w:cs="Times New Roman"/>
+          <w:bCs/>
+          <w:color w:val="000000"/>
+          <w:sz w:val="27"/>
+          <w:szCs w:val="27"/>
+        </w:rPr>
+        <w:t xml:space="preserve"> result, 0.1);</w:t>
+      </w:r>
+    </w:p>
+    <w:p>
+      <w:pPr>
+        <w:pStyle w:val="a5"/>
+        <w:numPr>
+          <w:ilvl w:val="0"/>
+          <w:numId w:val="11"/>
+        </w:numPr>
+        <w:snapToGrid w:val="0"/>
+        <w:ind w:firstLineChars="0"/>
+        <w:rPr>
+          <w:rFonts w:cs="Times New Roman"/>
+          <w:bCs/>
+          <w:color w:val="000000"/>
+          <w:sz w:val="27"/>
+          <w:szCs w:val="27"/>
+        </w:rPr>
+      </w:pPr>
+      <w:r>
+        <w:rPr>
+          <w:rFonts w:cs="Times New Roman"/>
+          <w:bCs/>
+          <w:color w:val="000000"/>
+          <w:sz w:val="27"/>
+          <w:szCs w:val="27"/>
+        </w:rPr>
         <w:t>testCalculateFare_10()</w:t>
       </w:r>
     </w:p>
@@ -16999,7 +17223,7 @@
           <w:sz w:val="27"/>
           <w:szCs w:val="27"/>
         </w:rPr>
-        <w:t>301.0</w:t>
+        <w:t>-1</w:t>
       </w:r>
       <w:r>
         <w:rPr>
@@ -17041,7 +17265,7 @@
           <w:sz w:val="27"/>
           <w:szCs w:val="27"/>
         </w:rPr>
-        <w:t>301.0</w:t>
+        <w:t>-1</w:t>
       </w:r>
       <w:r>
         <w:rPr>
@@ -18609,7 +18833,6 @@
         <w:t xml:space="preserve">        </w:t>
       </w:r>
       <w:proofErr w:type="spellStart"/>
-      <w:proofErr w:type="gramStart"/>
       <w:r>
         <w:rPr>
           <w:rFonts w:ascii="Courier New" w:eastAsia="宋体" w:hAnsi="Courier New" w:cs="Courier New"/>
@@ -18631,15 +18854,14 @@
         </w:rPr>
         <w:t>(</w:t>
       </w:r>
-      <w:proofErr w:type="gramEnd"/>
-      <w:r>
-        <w:rPr>
-          <w:rFonts w:ascii="Courier New" w:eastAsia="宋体" w:hAnsi="Courier New" w:cs="Courier New"/>
+      <w:r>
+        <w:rPr>
+          <w:rFonts w:ascii="Courier New" w:eastAsia="宋体" w:hAnsi="Courier New" w:cs="Courier New" w:hint="eastAsia"/>
           <w:color w:val="FF8000"/>
           <w:kern w:val="0"/>
           <w:sz w:val="20"/>
         </w:rPr>
-        <w:t>727.7</w:t>
+        <w:t>-1</w:t>
       </w:r>
       <w:r>
         <w:rPr>
@@ -19165,42 +19387,6 @@
         </w:tc>
       </w:tr>
     </w:tbl>
-    <w:p>
-      <w:pPr>
-        <w:snapToGrid w:val="0"/>
-        <w:rPr>
-          <w:rFonts w:cs="Times New Roman"/>
-          <w:bCs/>
-          <w:color w:val="000000"/>
-          <w:sz w:val="27"/>
-          <w:szCs w:val="27"/>
-        </w:rPr>
-      </w:pPr>
-    </w:p>
-    <w:p>
-      <w:pPr>
-        <w:snapToGrid w:val="0"/>
-        <w:rPr>
-          <w:rFonts w:cs="Times New Roman"/>
-          <w:bCs/>
-          <w:color w:val="000000"/>
-          <w:sz w:val="27"/>
-          <w:szCs w:val="27"/>
-        </w:rPr>
-      </w:pPr>
-    </w:p>
-    <w:p>
-      <w:pPr>
-        <w:snapToGrid w:val="0"/>
-        <w:rPr>
-          <w:rFonts w:cs="Times New Roman"/>
-          <w:bCs/>
-          <w:color w:val="000000"/>
-          <w:sz w:val="27"/>
-          <w:szCs w:val="27"/>
-        </w:rPr>
-      </w:pPr>
-    </w:p>
     <w:p>
       <w:pPr>
         <w:snapToGrid w:val="0"/>

</xml_diff>